<commit_message>
2017-07-06: optimze assist function
</commit_message>
<xml_diff>
--- a/express/doc/API/文档管理_API.docx
+++ b/express/doc/API/文档管理_API.docx
@@ -58,11 +58,21 @@
         <w:r>
           <w:tab/>
         </w:r>
-        <w:fldSimple w:instr=" PAGEREF _Toc18472 ">
-          <w:r>
-            <w:t>1</w:t>
-          </w:r>
-        </w:fldSimple>
+        <w:r>
+          <w:fldChar w:fldCharType="begin"/>
+        </w:r>
+        <w:r>
+          <w:instrText xml:space="preserve"> PAGEREF _Toc18472 </w:instrText>
+        </w:r>
+        <w:r>
+          <w:fldChar w:fldCharType="separate"/>
+        </w:r>
+        <w:r>
+          <w:t>1</w:t>
+        </w:r>
+        <w:r>
+          <w:fldChar w:fldCharType="end"/>
+        </w:r>
       </w:hyperlink>
     </w:p>
     <w:p>
@@ -88,11 +98,21 @@
         <w:r>
           <w:tab/>
         </w:r>
-        <w:fldSimple w:instr=" PAGEREF _Toc11892 ">
-          <w:r>
-            <w:t>2</w:t>
-          </w:r>
-        </w:fldSimple>
+        <w:r>
+          <w:fldChar w:fldCharType="begin"/>
+        </w:r>
+        <w:r>
+          <w:instrText xml:space="preserve"> PAGEREF _Toc11892 </w:instrText>
+        </w:r>
+        <w:r>
+          <w:fldChar w:fldCharType="separate"/>
+        </w:r>
+        <w:r>
+          <w:t>2</w:t>
+        </w:r>
+        <w:r>
+          <w:fldChar w:fldCharType="end"/>
+        </w:r>
       </w:hyperlink>
     </w:p>
     <w:p>
@@ -124,11 +144,21 @@
         <w:r>
           <w:tab/>
         </w:r>
-        <w:fldSimple w:instr=" PAGEREF _Toc30619 ">
-          <w:r>
-            <w:t>2</w:t>
-          </w:r>
-        </w:fldSimple>
+        <w:r>
+          <w:fldChar w:fldCharType="begin"/>
+        </w:r>
+        <w:r>
+          <w:instrText xml:space="preserve"> PAGEREF _Toc30619 </w:instrText>
+        </w:r>
+        <w:r>
+          <w:fldChar w:fldCharType="separate"/>
+        </w:r>
+        <w:r>
+          <w:t>2</w:t>
+        </w:r>
+        <w:r>
+          <w:fldChar w:fldCharType="end"/>
+        </w:r>
       </w:hyperlink>
     </w:p>
     <w:p>
@@ -154,11 +184,21 @@
         <w:r>
           <w:tab/>
         </w:r>
-        <w:fldSimple w:instr=" PAGEREF _Toc28532 ">
-          <w:r>
-            <w:t>3</w:t>
-          </w:r>
-        </w:fldSimple>
+        <w:r>
+          <w:fldChar w:fldCharType="begin"/>
+        </w:r>
+        <w:r>
+          <w:instrText xml:space="preserve"> PAGEREF _Toc28532 </w:instrText>
+        </w:r>
+        <w:r>
+          <w:fldChar w:fldCharType="separate"/>
+        </w:r>
+        <w:r>
+          <w:t>3</w:t>
+        </w:r>
+        <w:r>
+          <w:fldChar w:fldCharType="end"/>
+        </w:r>
       </w:hyperlink>
     </w:p>
     <w:p>
@@ -184,11 +224,21 @@
         <w:r>
           <w:tab/>
         </w:r>
-        <w:fldSimple w:instr=" PAGEREF _Toc30637 ">
-          <w:r>
-            <w:t>3</w:t>
-          </w:r>
-        </w:fldSimple>
+        <w:r>
+          <w:fldChar w:fldCharType="begin"/>
+        </w:r>
+        <w:r>
+          <w:instrText xml:space="preserve"> PAGEREF _Toc30637 </w:instrText>
+        </w:r>
+        <w:r>
+          <w:fldChar w:fldCharType="separate"/>
+        </w:r>
+        <w:r>
+          <w:t>3</w:t>
+        </w:r>
+        <w:r>
+          <w:fldChar w:fldCharType="end"/>
+        </w:r>
       </w:hyperlink>
     </w:p>
     <w:p>
@@ -226,11 +276,21 @@
         <w:r>
           <w:tab/>
         </w:r>
-        <w:fldSimple w:instr=" PAGEREF _Toc4773 ">
-          <w:r>
-            <w:t>4</w:t>
-          </w:r>
-        </w:fldSimple>
+        <w:r>
+          <w:fldChar w:fldCharType="begin"/>
+        </w:r>
+        <w:r>
+          <w:instrText xml:space="preserve"> PAGEREF _Toc4773 </w:instrText>
+        </w:r>
+        <w:r>
+          <w:fldChar w:fldCharType="separate"/>
+        </w:r>
+        <w:r>
+          <w:t>4</w:t>
+        </w:r>
+        <w:r>
+          <w:fldChar w:fldCharType="end"/>
+        </w:r>
       </w:hyperlink>
     </w:p>
     <w:p>
@@ -268,11 +328,21 @@
         <w:r>
           <w:tab/>
         </w:r>
-        <w:fldSimple w:instr=" PAGEREF _Toc24067 ">
-          <w:r>
-            <w:t>4</w:t>
-          </w:r>
-        </w:fldSimple>
+        <w:r>
+          <w:fldChar w:fldCharType="begin"/>
+        </w:r>
+        <w:r>
+          <w:instrText xml:space="preserve"> PAGEREF _Toc24067 </w:instrText>
+        </w:r>
+        <w:r>
+          <w:fldChar w:fldCharType="separate"/>
+        </w:r>
+        <w:r>
+          <w:t>4</w:t>
+        </w:r>
+        <w:r>
+          <w:fldChar w:fldCharType="end"/>
+        </w:r>
       </w:hyperlink>
     </w:p>
     <w:p>
@@ -458,7 +528,21 @@
         <w:rPr>
           <w:rFonts w:hint="eastAsia"/>
         </w:rPr>
-        <w:t>(articleImages)</w:t>
+        <w:t>(</w:t>
+      </w:r>
+      <w:proofErr w:type="spellStart"/>
+      <w:r>
+        <w:rPr>
+          <w:rFonts w:hint="eastAsia"/>
+        </w:rPr>
+        <w:t>articleImages</w:t>
+      </w:r>
+      <w:proofErr w:type="spellEnd"/>
+      <w:r>
+        <w:rPr>
+          <w:rFonts w:hint="eastAsia"/>
+        </w:rPr>
+        <w:t>)</w:t>
       </w:r>
       <w:bookmarkEnd w:id="0"/>
     </w:p>
@@ -468,6 +552,7 @@
           <w:szCs w:val="21"/>
         </w:rPr>
       </w:pPr>
+      <w:proofErr w:type="gramStart"/>
       <w:r>
         <w:rPr>
           <w:rFonts w:hint="eastAsia"/>
@@ -477,6 +562,7 @@
         </w:rPr>
         <w:t>url</w:t>
       </w:r>
+      <w:proofErr w:type="gramEnd"/>
       <w:r>
         <w:rPr>
           <w:rFonts w:hint="eastAsia"/>
@@ -488,48 +574,10 @@
       <w:commentRangeStart w:id="1"/>
       <w:r>
         <w:rPr>
-          <w:szCs w:val="21"/>
-        </w:rPr>
-        <w:fldChar w:fldCharType="begin"/>
-      </w:r>
-      <w:r>
-        <w:rPr>
-          <w:szCs w:val="21"/>
-        </w:rPr>
-        <w:instrText xml:space="preserve"> HYPERLINK "</w:instrText>
-      </w:r>
-      <w:r>
-        <w:rPr>
-          <w:rFonts w:hint="eastAsia"/>
-          <w:szCs w:val="21"/>
-        </w:rPr>
-        <w:instrText>http://domain/wdtp/create</w:instrText>
-      </w:r>
-      <w:r>
-        <w:rPr>
-          <w:szCs w:val="21"/>
-        </w:rPr>
-        <w:instrText xml:space="preserve">" </w:instrText>
-      </w:r>
-      <w:r>
-        <w:rPr>
-          <w:szCs w:val="21"/>
-        </w:rPr>
-        <w:fldChar w:fldCharType="separate"/>
-      </w:r>
-      <w:r>
-        <w:rPr>
-          <w:rStyle w:val="Hyperlink"/>
-          <w:rFonts w:hint="eastAsia"/>
-          <w:szCs w:val="21"/>
-        </w:rPr>
-        <w:t>http://domain/wdtp/create</w:t>
-      </w:r>
-      <w:r>
-        <w:rPr>
-          <w:szCs w:val="21"/>
-        </w:rPr>
-        <w:fldChar w:fldCharType="end"/>
+          <w:rFonts w:hint="eastAsia"/>
+          <w:szCs w:val="21"/>
+        </w:rPr>
+        <w:t>http://domain/wdtp</w:t>
       </w:r>
       <w:commentRangeEnd w:id="1"/>
       <w:r>
@@ -575,6 +623,7 @@
     <w:p>
       <w:pPr>
         <w:rPr>
+          <w:rFonts w:hint="eastAsia"/>
           <w:szCs w:val="21"/>
         </w:rPr>
       </w:pPr>
@@ -587,6 +636,7 @@
         </w:rPr>
         <w:tab/>
       </w:r>
+      <w:proofErr w:type="gramStart"/>
       <w:r>
         <w:rPr>
           <w:szCs w:val="21"/>
@@ -598,29 +648,92 @@
           <w:rFonts w:hint="eastAsia"/>
           <w:szCs w:val="21"/>
         </w:rPr>
-        <w:t>alues:{</w:t>
-      </w:r>
-    </w:p>
-    <w:p>
-      <w:pPr>
-        <w:rPr>
-          <w:szCs w:val="21"/>
-        </w:rPr>
-      </w:pPr>
-      <w:r>
-        <w:rPr>
-          <w:rFonts w:hint="eastAsia"/>
-          <w:szCs w:val="21"/>
-        </w:rPr>
-        <w:tab/>
-      </w:r>
-      <w:r>
-        <w:rPr>
-          <w:rFonts w:hint="eastAsia"/>
-          <w:szCs w:val="21"/>
-        </w:rPr>
-        <w:tab/>
-      </w:r>
+        <w:t>alues:</w:t>
+      </w:r>
+      <w:proofErr w:type="gramEnd"/>
+      <w:r>
+        <w:rPr>
+          <w:rFonts w:hint="eastAsia"/>
+          <w:szCs w:val="21"/>
+        </w:rPr>
+        <w:t>{</w:t>
+      </w:r>
+    </w:p>
+    <w:p>
+      <w:pPr>
+        <w:rPr>
+          <w:rFonts w:hint="eastAsia"/>
+          <w:szCs w:val="21"/>
+        </w:rPr>
+      </w:pPr>
+      <w:r>
+        <w:rPr>
+          <w:rFonts w:hint="eastAsia"/>
+          <w:szCs w:val="21"/>
+        </w:rPr>
+        <w:tab/>
+      </w:r>
+      <w:r>
+        <w:rPr>
+          <w:rFonts w:hint="eastAsia"/>
+          <w:szCs w:val="21"/>
+        </w:rPr>
+        <w:tab/>
+      </w:r>
+      <w:proofErr w:type="spellStart"/>
+      <w:proofErr w:type="gramStart"/>
+      <w:r>
+        <w:rPr>
+          <w:rFonts w:hint="eastAsia"/>
+          <w:szCs w:val="21"/>
+        </w:rPr>
+        <w:t>recordInfo</w:t>
+      </w:r>
+      <w:proofErr w:type="spellEnd"/>
+      <w:r>
+        <w:rPr>
+          <w:rFonts w:hint="eastAsia"/>
+          <w:szCs w:val="21"/>
+        </w:rPr>
+        <w:t>:</w:t>
+      </w:r>
+      <w:proofErr w:type="gramEnd"/>
+      <w:r>
+        <w:rPr>
+          <w:rFonts w:hint="eastAsia"/>
+          <w:szCs w:val="21"/>
+        </w:rPr>
+        <w:t>{</w:t>
+      </w:r>
+    </w:p>
+    <w:p>
+      <w:pPr>
+        <w:rPr>
+          <w:szCs w:val="21"/>
+        </w:rPr>
+      </w:pPr>
+      <w:r>
+        <w:rPr>
+          <w:rFonts w:hint="eastAsia"/>
+          <w:szCs w:val="21"/>
+        </w:rPr>
+        <w:tab/>
+      </w:r>
+      <w:r>
+        <w:rPr>
+          <w:rFonts w:hint="eastAsia"/>
+          <w:szCs w:val="21"/>
+        </w:rPr>
+        <w:tab/>
+      </w:r>
+      <w:r>
+        <w:rPr>
+          <w:rFonts w:hint="eastAsia"/>
+          <w:szCs w:val="21"/>
+        </w:rPr>
+        <w:tab/>
+      </w:r>
+      <w:proofErr w:type="gramStart"/>
       <w:r>
         <w:rPr>
           <w:szCs w:val="21"/>
@@ -632,7 +745,15 @@
           <w:rFonts w:hint="eastAsia"/>
           <w:szCs w:val="21"/>
         </w:rPr>
-        <w:t>ame:{value:</w:t>
+        <w:t>ame:</w:t>
+      </w:r>
+      <w:proofErr w:type="gramEnd"/>
+      <w:r>
+        <w:rPr>
+          <w:rFonts w:hint="eastAsia"/>
+          <w:szCs w:val="21"/>
+        </w:rPr>
+        <w:t>{value:</w:t>
       </w:r>
       <w:r>
         <w:rPr>
@@ -640,6 +761,7 @@
         </w:rPr>
         <w:t>’</w:t>
       </w:r>
+      <w:proofErr w:type="spellStart"/>
       <w:r>
         <w:rPr>
           <w:rFonts w:hint="eastAsia"/>
@@ -647,6 +769,7 @@
         </w:rPr>
         <w:t>aaaa</w:t>
       </w:r>
+      <w:proofErr w:type="spellEnd"/>
       <w:r>
         <w:rPr>
           <w:szCs w:val="21"/>
@@ -680,7 +803,38 @@
           <w:szCs w:val="21"/>
         </w:rPr>
         <w:tab/>
-        <w:t>hashName:{value:</w:t>
+      </w:r>
+      <w:r>
+        <w:rPr>
+          <w:rFonts w:hint="eastAsia"/>
+          <w:szCs w:val="21"/>
+        </w:rPr>
+        <w:tab/>
+      </w:r>
+      <w:proofErr w:type="spellStart"/>
+      <w:proofErr w:type="gramStart"/>
+      <w:r>
+        <w:rPr>
+          <w:rFonts w:hint="eastAsia"/>
+          <w:szCs w:val="21"/>
+        </w:rPr>
+        <w:t>hashName</w:t>
+      </w:r>
+      <w:proofErr w:type="spellEnd"/>
+      <w:r>
+        <w:rPr>
+          <w:rFonts w:hint="eastAsia"/>
+          <w:szCs w:val="21"/>
+        </w:rPr>
+        <w:t>:</w:t>
+      </w:r>
+      <w:proofErr w:type="gramEnd"/>
+      <w:r>
+        <w:rPr>
+          <w:rFonts w:hint="eastAsia"/>
+          <w:szCs w:val="21"/>
+        </w:rPr>
+        <w:t>{value:</w:t>
       </w:r>
       <w:r>
         <w:rPr>
@@ -688,6 +842,7 @@
         </w:rPr>
         <w:t>’</w:t>
       </w:r>
+      <w:proofErr w:type="spellStart"/>
       <w:r>
         <w:rPr>
           <w:rFonts w:hint="eastAsia"/>
@@ -695,6 +850,7 @@
         </w:rPr>
         <w:t>bbbb</w:t>
       </w:r>
+      <w:proofErr w:type="spellEnd"/>
       <w:r>
         <w:rPr>
           <w:szCs w:val="21"/>
@@ -712,40 +868,124 @@
     <w:p>
       <w:pPr>
         <w:rPr>
-          <w:szCs w:val="21"/>
-        </w:rPr>
-      </w:pPr>
-      <w:r>
-        <w:rPr>
-          <w:rFonts w:hint="eastAsia"/>
-          <w:szCs w:val="21"/>
-        </w:rPr>
-        <w:tab/>
-      </w:r>
-      <w:r>
-        <w:rPr>
-          <w:rFonts w:hint="eastAsia"/>
-          <w:szCs w:val="21"/>
-        </w:rPr>
-        <w:tab/>
-        <w:t>articleId:{value: objectId},</w:t>
+          <w:rFonts w:hint="eastAsia"/>
+          <w:szCs w:val="21"/>
+        </w:rPr>
+      </w:pPr>
+      <w:r>
+        <w:rPr>
+          <w:rFonts w:hint="eastAsia"/>
+          <w:szCs w:val="21"/>
+        </w:rPr>
+        <w:tab/>
+      </w:r>
+      <w:r>
+        <w:rPr>
+          <w:rFonts w:hint="eastAsia"/>
+          <w:szCs w:val="21"/>
+        </w:rPr>
+        <w:tab/>
+      </w:r>
+      <w:r>
+        <w:rPr>
+          <w:rFonts w:hint="eastAsia"/>
+          <w:szCs w:val="21"/>
+        </w:rPr>
+        <w:tab/>
+      </w:r>
+      <w:proofErr w:type="spellStart"/>
+      <w:proofErr w:type="gramStart"/>
+      <w:r>
+        <w:rPr>
+          <w:rFonts w:hint="eastAsia"/>
+          <w:szCs w:val="21"/>
+        </w:rPr>
+        <w:t>articleId</w:t>
+      </w:r>
+      <w:proofErr w:type="spellEnd"/>
+      <w:r>
+        <w:rPr>
+          <w:rFonts w:hint="eastAsia"/>
+          <w:szCs w:val="21"/>
+        </w:rPr>
+        <w:t>:</w:t>
+      </w:r>
+      <w:proofErr w:type="gramEnd"/>
+      <w:r>
+        <w:rPr>
+          <w:rFonts w:hint="eastAsia"/>
+          <w:szCs w:val="21"/>
+        </w:rPr>
+        <w:t xml:space="preserve">{value: </w:t>
+      </w:r>
+      <w:proofErr w:type="spellStart"/>
+      <w:r>
+        <w:rPr>
+          <w:rFonts w:hint="eastAsia"/>
+          <w:szCs w:val="21"/>
+        </w:rPr>
+        <w:t>objectId</w:t>
+      </w:r>
+      <w:proofErr w:type="spellEnd"/>
+      <w:r>
+        <w:rPr>
+          <w:rFonts w:hint="eastAsia"/>
+          <w:szCs w:val="21"/>
+        </w:rPr>
+        <w:t>},</w:t>
       </w:r>
     </w:p>
     <w:p>
       <w:pPr>
         <w:ind w:left="420" w:firstLine="420"/>
         <w:rPr>
-          <w:strike/>
-          <w:szCs w:val="21"/>
-        </w:rPr>
-      </w:pPr>
-      <w:r>
-        <w:rPr>
-          <w:rFonts w:hint="eastAsia"/>
-          <w:strike/>
-          <w:szCs w:val="21"/>
-        </w:rPr>
-        <w:t>authorId:{value:objectId}</w:t>
+          <w:rFonts w:hint="eastAsia"/>
+          <w:szCs w:val="21"/>
+        </w:rPr>
+      </w:pPr>
+      <w:r>
+        <w:rPr>
+          <w:rFonts w:hint="eastAsia"/>
+          <w:szCs w:val="21"/>
+        </w:rPr>
+        <w:t>},</w:t>
+      </w:r>
+    </w:p>
+    <w:p>
+      <w:pPr>
+        <w:ind w:left="420" w:firstLine="420"/>
+        <w:rPr>
+          <w:szCs w:val="21"/>
+        </w:rPr>
+      </w:pPr>
+      <w:r>
+        <w:rPr>
+          <w:szCs w:val="21"/>
+        </w:rPr>
+        <w:t>M</w:t>
+      </w:r>
+      <w:r>
+        <w:rPr>
+          <w:rFonts w:hint="eastAsia"/>
+          <w:szCs w:val="21"/>
+        </w:rPr>
+        <w:t>ethod</w:t>
+      </w:r>
+      <w:proofErr w:type="gramStart"/>
+      <w:r>
+        <w:rPr>
+          <w:rFonts w:hint="eastAsia"/>
+          <w:szCs w:val="21"/>
+        </w:rPr>
+        <w:t>:0</w:t>
+      </w:r>
+      <w:proofErr w:type="gramEnd"/>
+      <w:r>
+        <w:rPr>
+          <w:rFonts w:hint="eastAsia"/>
+          <w:szCs w:val="21"/>
+        </w:rPr>
+        <w:t>,</w:t>
       </w:r>
     </w:p>
     <w:p>
@@ -831,9 +1071,14 @@
         </w:rPr>
         <w:t>使用</w:t>
       </w:r>
-      <w:r>
+      <w:proofErr w:type="spellStart"/>
+      <w:r>
+        <w:rPr>
+          <w:b/>
+        </w:rPr>
         <w:t>DOMPurify</w:t>
       </w:r>
+      <w:proofErr w:type="spellEnd"/>
       <w:r>
         <w:rPr>
           <w:rFonts w:hint="eastAsia"/>
@@ -874,6 +1119,7 @@
         </w:rPr>
         <w:t>检查</w:t>
       </w:r>
+      <w:proofErr w:type="spellStart"/>
       <w:r>
         <w:rPr>
           <w:rFonts w:hint="eastAsia"/>
@@ -881,6 +1127,7 @@
         </w:rPr>
         <w:t>articleId</w:t>
       </w:r>
+      <w:proofErr w:type="spellEnd"/>
       <w:r>
         <w:rPr>
           <w:rFonts w:hint="eastAsia"/>
@@ -1032,6 +1279,7 @@
         </w:rPr>
         <w:t>从预定义的目录中选择合适的路径，保存图片到</w:t>
       </w:r>
+      <w:proofErr w:type="spellStart"/>
       <w:r>
         <w:rPr>
           <w:rFonts w:hint="eastAsia"/>
@@ -1039,6 +1287,7 @@
         </w:rPr>
         <w:t>folderId</w:t>
       </w:r>
+      <w:proofErr w:type="spellEnd"/>
       <w:r>
         <w:rPr>
           <w:rFonts w:hint="eastAsia"/>
@@ -1046,12 +1295,21 @@
         </w:rPr>
         <w:t>，然后见数据插入</w:t>
       </w:r>
-      <w:r>
-        <w:rPr>
-          <w:rFonts w:hint="eastAsia"/>
-          <w:szCs w:val="21"/>
-        </w:rPr>
-        <w:t xml:space="preserve">db </w:t>
+      <w:proofErr w:type="spellStart"/>
+      <w:r>
+        <w:rPr>
+          <w:rFonts w:hint="eastAsia"/>
+          <w:szCs w:val="21"/>
+        </w:rPr>
+        <w:t>db</w:t>
+      </w:r>
+      <w:proofErr w:type="spellEnd"/>
+      <w:r>
+        <w:rPr>
+          <w:rFonts w:hint="eastAsia"/>
+          <w:szCs w:val="21"/>
+        </w:rPr>
+        <w:t xml:space="preserve"> </w:t>
       </w:r>
     </w:p>
     <w:p>
@@ -1066,8 +1324,17 @@
           <w:rFonts w:hint="eastAsia"/>
           <w:szCs w:val="21"/>
         </w:rPr>
-        <w:t>8  recInof</w:t>
-      </w:r>
+        <w:t xml:space="preserve">8  </w:t>
+      </w:r>
+      <w:proofErr w:type="spellStart"/>
+      <w:r>
+        <w:rPr>
+          <w:rFonts w:hint="eastAsia"/>
+          <w:szCs w:val="21"/>
+        </w:rPr>
+        <w:t>recInof</w:t>
+      </w:r>
+      <w:proofErr w:type="spellEnd"/>
       <w:r>
         <w:rPr>
           <w:rFonts w:hint="eastAsia"/>
@@ -1075,6 +1342,7 @@
         </w:rPr>
         <w:t>添加</w:t>
       </w:r>
+      <w:proofErr w:type="spellStart"/>
       <w:r>
         <w:rPr>
           <w:rFonts w:hint="eastAsia"/>
@@ -1082,6 +1350,7 @@
         </w:rPr>
         <w:t>folderId</w:t>
       </w:r>
+      <w:proofErr w:type="spellEnd"/>
       <w:r>
         <w:rPr>
           <w:rFonts w:hint="eastAsia"/>
@@ -1089,6 +1358,7 @@
         </w:rPr>
         <w:t>，</w:t>
       </w:r>
+      <w:proofErr w:type="spellStart"/>
       <w:r>
         <w:rPr>
           <w:rFonts w:hint="eastAsia"/>
@@ -1096,6 +1366,7 @@
         </w:rPr>
         <w:t>authorId</w:t>
       </w:r>
+      <w:proofErr w:type="spellEnd"/>
       <w:r>
         <w:rPr>
           <w:rFonts w:hint="eastAsia"/>
@@ -1103,6 +1374,7 @@
         </w:rPr>
         <w:t>，</w:t>
       </w:r>
+      <w:proofErr w:type="spellStart"/>
       <w:r>
         <w:rPr>
           <w:rFonts w:hint="eastAsia"/>
@@ -1110,6 +1382,7 @@
         </w:rPr>
         <w:t>cDate</w:t>
       </w:r>
+      <w:proofErr w:type="spellEnd"/>
     </w:p>
     <w:p>
       <w:pPr>
@@ -1225,6 +1498,7 @@
           <w:szCs w:val="21"/>
         </w:rPr>
       </w:pPr>
+      <w:proofErr w:type="gramStart"/>
       <w:r>
         <w:rPr>
           <w:rFonts w:hint="eastAsia"/>
@@ -1232,7 +1506,17 @@
           <w:sz w:val="28"/>
           <w:szCs w:val="28"/>
         </w:rPr>
-        <w:t>url:</w:t>
+        <w:t>url</w:t>
+      </w:r>
+      <w:proofErr w:type="gramEnd"/>
+      <w:r>
+        <w:rPr>
+          <w:rFonts w:hint="eastAsia"/>
+          <w:b/>
+          <w:sz w:val="28"/>
+          <w:szCs w:val="28"/>
+        </w:rPr>
+        <w:t>:</w:t>
       </w:r>
       <w:r>
         <w:rPr>
@@ -1249,7 +1533,7 @@
             <w:rFonts w:hint="eastAsia"/>
             <w:szCs w:val="21"/>
           </w:rPr>
-          <w:t>http://domain/wd/create</w:t>
+          <w:t>http://domain/wd/</w:t>
         </w:r>
       </w:hyperlink>
       <w:r>
@@ -1271,6 +1555,7 @@
     <w:p>
       <w:pPr>
         <w:rPr>
+          <w:rFonts w:hint="eastAsia"/>
           <w:b/>
           <w:sz w:val="24"/>
           <w:szCs w:val="24"/>
@@ -1336,6 +1621,144 @@
       </w:r>
     </w:p>
     <w:p>
+      <w:pPr>
+        <w:rPr>
+          <w:rFonts w:hint="eastAsia"/>
+          <w:sz w:val="24"/>
+          <w:szCs w:val="24"/>
+        </w:rPr>
+      </w:pPr>
+      <w:r>
+        <w:rPr>
+          <w:rFonts w:hint="eastAsia"/>
+          <w:b/>
+          <w:sz w:val="24"/>
+          <w:szCs w:val="24"/>
+        </w:rPr>
+        <w:tab/>
+      </w:r>
+      <w:proofErr w:type="gramStart"/>
+      <w:r>
+        <w:rPr>
+          <w:sz w:val="24"/>
+          <w:szCs w:val="24"/>
+        </w:rPr>
+        <w:t>V</w:t>
+      </w:r>
+      <w:r>
+        <w:rPr>
+          <w:rFonts w:hint="eastAsia"/>
+          <w:sz w:val="24"/>
+          <w:szCs w:val="24"/>
+        </w:rPr>
+        <w:t>alues:</w:t>
+      </w:r>
+      <w:proofErr w:type="gramEnd"/>
+      <w:r>
+        <w:rPr>
+          <w:rFonts w:hint="eastAsia"/>
+          <w:sz w:val="24"/>
+          <w:szCs w:val="24"/>
+        </w:rPr>
+        <w:t>{</w:t>
+      </w:r>
+    </w:p>
+    <w:p>
+      <w:pPr>
+        <w:ind w:firstLine="420"/>
+        <w:rPr>
+          <w:rFonts w:hint="eastAsia"/>
+          <w:sz w:val="24"/>
+          <w:szCs w:val="24"/>
+        </w:rPr>
+      </w:pPr>
+      <w:r>
+        <w:rPr>
+          <w:rFonts w:hint="eastAsia"/>
+          <w:sz w:val="24"/>
+          <w:szCs w:val="24"/>
+        </w:rPr>
+        <w:tab/>
+      </w:r>
+      <w:r>
+        <w:rPr>
+          <w:sz w:val="24"/>
+          <w:szCs w:val="24"/>
+        </w:rPr>
+        <w:t>M</w:t>
+      </w:r>
+      <w:r>
+        <w:rPr>
+          <w:rFonts w:hint="eastAsia"/>
+          <w:sz w:val="24"/>
+          <w:szCs w:val="24"/>
+        </w:rPr>
+        <w:t>ethod</w:t>
+      </w:r>
+      <w:proofErr w:type="gramStart"/>
+      <w:r>
+        <w:rPr>
+          <w:rFonts w:hint="eastAsia"/>
+          <w:sz w:val="24"/>
+          <w:szCs w:val="24"/>
+        </w:rPr>
+        <w:t>:0</w:t>
+      </w:r>
+      <w:proofErr w:type="gramEnd"/>
+    </w:p>
+    <w:p>
+      <w:pPr>
+        <w:ind w:firstLine="420"/>
+        <w:rPr>
+          <w:rFonts w:hint="eastAsia"/>
+          <w:sz w:val="24"/>
+          <w:szCs w:val="24"/>
+        </w:rPr>
+      </w:pPr>
+      <w:r>
+        <w:rPr>
+          <w:rFonts w:hint="eastAsia"/>
+          <w:sz w:val="24"/>
+          <w:szCs w:val="24"/>
+        </w:rPr>
+        <w:lastRenderedPageBreak/>
+        <w:t>}</w:t>
+      </w:r>
+    </w:p>
+    <w:p>
+      <w:pPr>
+        <w:ind w:firstLine="420"/>
+        <w:rPr>
+          <w:sz w:val="24"/>
+          <w:szCs w:val="24"/>
+        </w:rPr>
+      </w:pPr>
+      <w:r>
+        <w:rPr>
+          <w:rFonts w:hint="eastAsia"/>
+          <w:sz w:val="24"/>
+          <w:szCs w:val="24"/>
+        </w:rPr>
+        <w:t>实际在</w:t>
+      </w:r>
+      <w:r>
+        <w:rPr>
+          <w:rFonts w:hint="eastAsia"/>
+          <w:sz w:val="24"/>
+          <w:szCs w:val="24"/>
+        </w:rPr>
+        <w:t>server</w:t>
+      </w:r>
+      <w:r>
+        <w:rPr>
+          <w:rFonts w:hint="eastAsia"/>
+          <w:sz w:val="24"/>
+          <w:szCs w:val="24"/>
+        </w:rPr>
+        <w:t>端产生的数据如下：</w:t>
+      </w:r>
+    </w:p>
+    <w:p>
       <w:r>
         <w:rPr>
           <w:rFonts w:hint="eastAsia"/>
@@ -1441,7 +1864,20 @@
           <w:rFonts w:hint="eastAsia"/>
         </w:rPr>
         <w:tab/>
-        <w:t>enum: editing/finish</w:t>
+      </w:r>
+      <w:proofErr w:type="spellStart"/>
+      <w:r>
+        <w:rPr>
+          <w:rFonts w:hint="eastAsia"/>
+        </w:rPr>
+        <w:t>enum</w:t>
+      </w:r>
+      <w:proofErr w:type="spellEnd"/>
+      <w:r>
+        <w:rPr>
+          <w:rFonts w:hint="eastAsia"/>
+        </w:rPr>
+        <w:t>: editing/finish</w:t>
       </w:r>
       <w:r>
         <w:rPr>
@@ -1461,7 +1897,21 @@
         <w:rPr>
           <w:rFonts w:hint="eastAsia"/>
         </w:rPr>
-        <w:t>uthor: objectId,</w:t>
+        <w:t xml:space="preserve">uthor: </w:t>
+      </w:r>
+      <w:proofErr w:type="spellStart"/>
+      <w:r>
+        <w:rPr>
+          <w:rFonts w:hint="eastAsia"/>
+        </w:rPr>
+        <w:t>objectId</w:t>
+      </w:r>
+      <w:proofErr w:type="spellEnd"/>
+      <w:r>
+        <w:rPr>
+          <w:rFonts w:hint="eastAsia"/>
+        </w:rPr>
+        <w:t>,</w:t>
       </w:r>
       <w:r>
         <w:rPr>
@@ -1486,15 +1936,22 @@
       <w:pPr>
         <w:ind w:leftChars="100" w:left="210" w:firstLine="420"/>
       </w:pPr>
-      <w:r>
-        <w:lastRenderedPageBreak/>
+      <w:proofErr w:type="spellStart"/>
+      <w:r>
         <w:t>F</w:t>
       </w:r>
       <w:r>
         <w:rPr>
           <w:rFonts w:hint="eastAsia"/>
         </w:rPr>
-        <w:t>olderId: default</w:t>
+        <w:t>olderId</w:t>
+      </w:r>
+      <w:proofErr w:type="spellEnd"/>
+      <w:r>
+        <w:rPr>
+          <w:rFonts w:hint="eastAsia"/>
+        </w:rPr>
+        <w:t>: default</w:t>
       </w:r>
       <w:r>
         <w:rPr>
@@ -1519,11 +1976,35 @@
       <w:pPr>
         <w:ind w:leftChars="100" w:left="210" w:firstLine="420"/>
       </w:pPr>
-      <w:r>
-        <w:rPr>
-          <w:rFonts w:hint="eastAsia"/>
-        </w:rPr>
-        <w:t>cDate: date.now()</w:t>
+      <w:proofErr w:type="spellStart"/>
+      <w:proofErr w:type="gramStart"/>
+      <w:r>
+        <w:rPr>
+          <w:rFonts w:hint="eastAsia"/>
+        </w:rPr>
+        <w:t>cDate</w:t>
+      </w:r>
+      <w:proofErr w:type="spellEnd"/>
+      <w:proofErr w:type="gramEnd"/>
+      <w:r>
+        <w:rPr>
+          <w:rFonts w:hint="eastAsia"/>
+        </w:rPr>
+        <w:t xml:space="preserve">: </w:t>
+      </w:r>
+      <w:proofErr w:type="spellStart"/>
+      <w:r>
+        <w:rPr>
+          <w:rFonts w:hint="eastAsia"/>
+        </w:rPr>
+        <w:t>date.now</w:t>
+      </w:r>
+      <w:proofErr w:type="spellEnd"/>
+      <w:r>
+        <w:rPr>
+          <w:rFonts w:hint="eastAsia"/>
+        </w:rPr>
+        <w:t>()</w:t>
       </w:r>
     </w:p>
     <w:p>
@@ -1601,12 +2082,14 @@
         </w:rPr>
         <w:t>自动生成一个新建文档，并记录到</w:t>
       </w:r>
+      <w:proofErr w:type="spellStart"/>
       <w:r>
         <w:rPr>
           <w:rFonts w:hint="eastAsia"/>
         </w:rPr>
         <w:t>db</w:t>
       </w:r>
+      <w:proofErr w:type="spellEnd"/>
     </w:p>
     <w:p>
       <w:pPr>
@@ -1630,24 +2113,28 @@
         </w:rPr>
         <w:t>创建一个新的</w:t>
       </w:r>
+      <w:proofErr w:type="spellStart"/>
       <w:r>
         <w:rPr>
           <w:rFonts w:hint="eastAsia"/>
         </w:rPr>
         <w:t>likeUnLike</w:t>
       </w:r>
+      <w:proofErr w:type="spellEnd"/>
       <w:r>
         <w:rPr>
           <w:rFonts w:hint="eastAsia"/>
         </w:rPr>
         <w:t>记录，插入</w:t>
       </w:r>
+      <w:proofErr w:type="spellStart"/>
       <w:r>
         <w:rPr>
           <w:rFonts w:hint="eastAsia"/>
         </w:rPr>
         <w:t>db</w:t>
       </w:r>
+      <w:proofErr w:type="spellEnd"/>
     </w:p>
     <w:p>
       <w:pPr>
@@ -1694,6 +2181,7 @@
           <w:szCs w:val="21"/>
         </w:rPr>
       </w:pPr>
+      <w:proofErr w:type="gramStart"/>
       <w:r>
         <w:rPr>
           <w:rFonts w:hint="eastAsia"/>
@@ -1701,7 +2189,17 @@
           <w:sz w:val="28"/>
           <w:szCs w:val="28"/>
         </w:rPr>
-        <w:t>url:</w:t>
+        <w:t>url</w:t>
+      </w:r>
+      <w:proofErr w:type="gramEnd"/>
+      <w:r>
+        <w:rPr>
+          <w:rFonts w:hint="eastAsia"/>
+          <w:b/>
+          <w:sz w:val="28"/>
+          <w:szCs w:val="28"/>
+        </w:rPr>
+        <w:t>:</w:t>
       </w:r>
       <w:r>
         <w:rPr>
@@ -1718,7 +2216,7 @@
             <w:rFonts w:hint="eastAsia"/>
             <w:szCs w:val="21"/>
           </w:rPr>
-          <w:t>http://domain/wd/update</w:t>
+          <w:t>http://domain/wd/</w:t>
         </w:r>
       </w:hyperlink>
       <w:r>
@@ -1759,6 +2257,7 @@
       <w:pPr>
         <w:ind w:firstLine="420"/>
       </w:pPr>
+      <w:proofErr w:type="gramStart"/>
       <w:r>
         <w:t>V</w:t>
       </w:r>
@@ -1766,7 +2265,14 @@
         <w:rPr>
           <w:rFonts w:hint="eastAsia"/>
         </w:rPr>
-        <w:t>alues:{</w:t>
+        <w:t>alues:</w:t>
+      </w:r>
+      <w:proofErr w:type="gramEnd"/>
+      <w:r>
+        <w:rPr>
+          <w:rFonts w:hint="eastAsia"/>
+        </w:rPr>
+        <w:t>{</w:t>
       </w:r>
     </w:p>
     <w:p>
@@ -1785,12 +2291,28 @@
       <w:r>
         <w:t>“</w:t>
       </w:r>
-      <w:r>
-        <w:rPr>
-          <w:rFonts w:hint="eastAsia"/>
-        </w:rPr>
-        <w:t>recInfo</w:t>
-      </w:r>
+      <w:proofErr w:type="spellStart"/>
+      <w:proofErr w:type="gramStart"/>
+      <w:r>
+        <w:rPr>
+          <w:rFonts w:hint="eastAsia"/>
+        </w:rPr>
+        <w:t>rec</w:t>
+      </w:r>
+      <w:r>
+        <w:rPr>
+          <w:rFonts w:hint="eastAsia"/>
+        </w:rPr>
+        <w:t>ord</w:t>
+      </w:r>
+      <w:r>
+        <w:rPr>
+          <w:rFonts w:hint="eastAsia"/>
+        </w:rPr>
+        <w:t>Info</w:t>
+      </w:r>
+      <w:proofErr w:type="spellEnd"/>
+      <w:proofErr w:type="gramEnd"/>
       <w:r>
         <w:t>”</w:t>
       </w:r>
@@ -1805,6 +2327,7 @@
       <w:pPr>
         <w:ind w:leftChars="300" w:left="630" w:firstLine="420"/>
       </w:pPr>
+      <w:proofErr w:type="gramStart"/>
       <w:r>
         <w:t>N</w:t>
       </w:r>
@@ -1812,8 +2335,23 @@
         <w:rPr>
           <w:rFonts w:hint="eastAsia"/>
         </w:rPr>
-        <w:t>ame:{value:aaaa</w:t>
-      </w:r>
+        <w:t>ame:</w:t>
+      </w:r>
+      <w:proofErr w:type="gramEnd"/>
+      <w:r>
+        <w:rPr>
+          <w:rFonts w:hint="eastAsia"/>
+        </w:rPr>
+        <w:t>{</w:t>
+      </w:r>
+      <w:proofErr w:type="spellStart"/>
+      <w:r>
+        <w:rPr>
+          <w:rFonts w:hint="eastAsia"/>
+        </w:rPr>
+        <w:t>value:aaaa</w:t>
+      </w:r>
+      <w:proofErr w:type="spellEnd"/>
       <w:r>
         <w:t>}</w:t>
       </w:r>
@@ -1849,7 +2387,20 @@
           <w:rFonts w:hint="eastAsia"/>
         </w:rPr>
         <w:tab/>
-        <w:t>enum: editing/finish</w:t>
+      </w:r>
+      <w:proofErr w:type="spellStart"/>
+      <w:r>
+        <w:rPr>
+          <w:rFonts w:hint="eastAsia"/>
+        </w:rPr>
+        <w:t>enum</w:t>
+      </w:r>
+      <w:proofErr w:type="spellEnd"/>
+      <w:r>
+        <w:rPr>
+          <w:rFonts w:hint="eastAsia"/>
+        </w:rPr>
+        <w:t>: editing/finish</w:t>
       </w:r>
       <w:r>
         <w:rPr>
@@ -1884,21 +2435,23 @@
           <w:rFonts w:hint="eastAsia"/>
           <w:strike/>
         </w:rPr>
-        <w:t>uthor: {valued: objectId}</w:t>
-      </w:r>
+        <w:t xml:space="preserve">uthor: {valued: </w:t>
+      </w:r>
+      <w:proofErr w:type="spellStart"/>
       <w:r>
         <w:rPr>
           <w:rFonts w:hint="eastAsia"/>
           <w:strike/>
         </w:rPr>
-        <w:tab/>
-      </w:r>
+        <w:t>objectId</w:t>
+      </w:r>
+      <w:proofErr w:type="spellEnd"/>
       <w:r>
         <w:rPr>
           <w:rFonts w:hint="eastAsia"/>
           <w:strike/>
         </w:rPr>
-        <w:tab/>
+        <w:t>}</w:t>
       </w:r>
       <w:r>
         <w:rPr>
@@ -1919,6 +2472,20 @@
           <w:rFonts w:hint="eastAsia"/>
           <w:strike/>
         </w:rPr>
+        <w:tab/>
+      </w:r>
+      <w:r>
+        <w:rPr>
+          <w:rFonts w:hint="eastAsia"/>
+          <w:strike/>
+        </w:rPr>
+        <w:tab/>
+      </w:r>
+      <w:r>
+        <w:rPr>
+          <w:rFonts w:hint="eastAsia"/>
+          <w:strike/>
+        </w:rPr>
         <w:t>谁创建了目录</w:t>
       </w:r>
       <w:commentRangeEnd w:id="5"/>
@@ -1938,7 +2505,35 @@
           <w:rFonts w:hint="eastAsia"/>
         </w:rPr>
         <w:tab/>
-        <w:t xml:space="preserve">  FolderId: {valued: objectId}</w:t>
+        <w:t xml:space="preserve">  </w:t>
+      </w:r>
+      <w:proofErr w:type="spellStart"/>
+      <w:r>
+        <w:rPr>
+          <w:rFonts w:hint="eastAsia"/>
+        </w:rPr>
+        <w:t>FolderId</w:t>
+      </w:r>
+      <w:proofErr w:type="spellEnd"/>
+      <w:r>
+        <w:rPr>
+          <w:rFonts w:hint="eastAsia"/>
+        </w:rPr>
+        <w:t xml:space="preserve">: {valued: </w:t>
+      </w:r>
+      <w:proofErr w:type="spellStart"/>
+      <w:r>
+        <w:rPr>
+          <w:rFonts w:hint="eastAsia"/>
+        </w:rPr>
+        <w:t>objectId</w:t>
+      </w:r>
+      <w:proofErr w:type="spellEnd"/>
+      <w:r>
+        <w:rPr>
+          <w:rFonts w:hint="eastAsia"/>
+        </w:rPr>
+        <w:t>}</w:t>
       </w:r>
       <w:r>
         <w:rPr>
@@ -1982,22 +2577,76 @@
       <w:pPr>
         <w:ind w:leftChars="300" w:left="630" w:firstLine="420"/>
       </w:pPr>
-      <w:r>
-        <w:rPr>
-          <w:rFonts w:hint="eastAsia"/>
-        </w:rPr>
-        <w:t>pureContent:{value: bbbb}</w:t>
+      <w:proofErr w:type="spellStart"/>
+      <w:proofErr w:type="gramStart"/>
+      <w:r>
+        <w:rPr>
+          <w:rFonts w:hint="eastAsia"/>
+        </w:rPr>
+        <w:t>pureContent</w:t>
+      </w:r>
+      <w:proofErr w:type="spellEnd"/>
+      <w:r>
+        <w:rPr>
+          <w:rFonts w:hint="eastAsia"/>
+        </w:rPr>
+        <w:t>:</w:t>
+      </w:r>
+      <w:proofErr w:type="gramEnd"/>
+      <w:r>
+        <w:rPr>
+          <w:rFonts w:hint="eastAsia"/>
+        </w:rPr>
+        <w:t xml:space="preserve">{value: </w:t>
+      </w:r>
+      <w:proofErr w:type="spellStart"/>
+      <w:r>
+        <w:rPr>
+          <w:rFonts w:hint="eastAsia"/>
+        </w:rPr>
+        <w:t>bbbb</w:t>
+      </w:r>
+      <w:proofErr w:type="spellEnd"/>
+      <w:r>
+        <w:rPr>
+          <w:rFonts w:hint="eastAsia"/>
+        </w:rPr>
+        <w:t>}</w:t>
       </w:r>
     </w:p>
     <w:p>
       <w:pPr>
         <w:ind w:leftChars="300" w:left="630" w:firstLine="420"/>
       </w:pPr>
-      <w:r>
-        <w:rPr>
-          <w:rFonts w:hint="eastAsia"/>
-        </w:rPr>
-        <w:t>htmlContent: {value: cccc}</w:t>
+      <w:proofErr w:type="spellStart"/>
+      <w:proofErr w:type="gramStart"/>
+      <w:r>
+        <w:rPr>
+          <w:rFonts w:hint="eastAsia"/>
+        </w:rPr>
+        <w:t>htmlContent</w:t>
+      </w:r>
+      <w:proofErr w:type="spellEnd"/>
+      <w:proofErr w:type="gramEnd"/>
+      <w:r>
+        <w:rPr>
+          <w:rFonts w:hint="eastAsia"/>
+        </w:rPr>
+        <w:t xml:space="preserve">: {value: </w:t>
+      </w:r>
+      <w:proofErr w:type="spellStart"/>
+      <w:r>
+        <w:rPr>
+          <w:rFonts w:hint="eastAsia"/>
+        </w:rPr>
+        <w:t>cccc</w:t>
+      </w:r>
+      <w:proofErr w:type="spellEnd"/>
+      <w:r>
+        <w:rPr>
+          <w:rFonts w:hint="eastAsia"/>
+        </w:rPr>
+        <w:t>}</w:t>
       </w:r>
       <w:r>
         <w:rPr>
@@ -2022,11 +2671,33 @@
       <w:pPr>
         <w:ind w:leftChars="300" w:left="630" w:firstLine="420"/>
       </w:pPr>
-      <w:r>
-        <w:rPr>
-          <w:rFonts w:hint="eastAsia"/>
-        </w:rPr>
-        <w:t>category: {value:objectId}</w:t>
+      <w:proofErr w:type="gramStart"/>
+      <w:r>
+        <w:rPr>
+          <w:rFonts w:hint="eastAsia"/>
+        </w:rPr>
+        <w:t>category</w:t>
+      </w:r>
+      <w:proofErr w:type="gramEnd"/>
+      <w:r>
+        <w:rPr>
+          <w:rFonts w:hint="eastAsia"/>
+        </w:rPr>
+        <w:t>: {</w:t>
+      </w:r>
+      <w:proofErr w:type="spellStart"/>
+      <w:r>
+        <w:rPr>
+          <w:rFonts w:hint="eastAsia"/>
+        </w:rPr>
+        <w:t>value:objectId</w:t>
+      </w:r>
+      <w:proofErr w:type="spellEnd"/>
+      <w:r>
+        <w:rPr>
+          <w:rFonts w:hint="eastAsia"/>
+        </w:rPr>
+        <w:t>}</w:t>
       </w:r>
     </w:p>
     <w:p>
@@ -2045,12 +2716,14 @@
       <w:r>
         <w:t>‘</w:t>
       </w:r>
+      <w:proofErr w:type="spellStart"/>
       <w:r>
         <w:rPr>
           <w:rFonts w:hint="eastAsia"/>
         </w:rPr>
         <w:t>aaaa</w:t>
       </w:r>
+      <w:proofErr w:type="spellEnd"/>
       <w:r>
         <w:t>’</w:t>
       </w:r>
@@ -2063,12 +2736,14 @@
       <w:r>
         <w:t>’</w:t>
       </w:r>
+      <w:proofErr w:type="spellStart"/>
       <w:r>
         <w:rPr>
           <w:rFonts w:hint="eastAsia"/>
         </w:rPr>
         <w:t>bbbb</w:t>
       </w:r>
+      <w:proofErr w:type="spellEnd"/>
       <w:r>
         <w:t>’</w:t>
       </w:r>
@@ -2081,12 +2756,14 @@
       <w:r>
         <w:t>’</w:t>
       </w:r>
+      <w:proofErr w:type="spellStart"/>
       <w:r>
         <w:rPr>
           <w:rFonts w:hint="eastAsia"/>
         </w:rPr>
         <w:t>cccc</w:t>
       </w:r>
+      <w:proofErr w:type="spellEnd"/>
       <w:r>
         <w:t>’</w:t>
       </w:r>
@@ -2099,12 +2776,14 @@
       <w:r>
         <w:t>’</w:t>
       </w:r>
+      <w:proofErr w:type="spellStart"/>
       <w:r>
         <w:rPr>
           <w:rFonts w:hint="eastAsia"/>
         </w:rPr>
         <w:t>dddd</w:t>
       </w:r>
+      <w:proofErr w:type="spellEnd"/>
       <w:r>
         <w:t>’</w:t>
       </w:r>
@@ -2117,12 +2796,14 @@
       <w:r>
         <w:t>’</w:t>
       </w:r>
+      <w:proofErr w:type="spellStart"/>
       <w:r>
         <w:rPr>
           <w:rFonts w:hint="eastAsia"/>
         </w:rPr>
         <w:t>eeee</w:t>
       </w:r>
+      <w:proofErr w:type="spellEnd"/>
       <w:r>
         <w:t>’</w:t>
       </w:r>
@@ -2141,6 +2822,7 @@
         </w:rPr>
       </w:pPr>
       <w:commentRangeStart w:id="6"/>
+      <w:proofErr w:type="spellStart"/>
       <w:r>
         <w:rPr>
           <w:strike/>
@@ -2152,12 +2834,36 @@
           <w:rFonts w:hint="eastAsia"/>
           <w:strike/>
         </w:rPr>
-        <w:t xml:space="preserve">rticleImages: {value:[objectId1, objectId2 </w:t>
-      </w:r>
-      <w:r>
-        <w:rPr>
+        <w:t>rticleImages</w:t>
+      </w:r>
+      <w:proofErr w:type="spellEnd"/>
+      <w:r>
+        <w:rPr>
+          <w:rFonts w:hint="eastAsia"/>
           <w:strike/>
         </w:rPr>
+        <w:t>: {value</w:t>
+      </w:r>
+      <w:proofErr w:type="gramStart"/>
+      <w:r>
+        <w:rPr>
+          <w:rFonts w:hint="eastAsia"/>
+          <w:strike/>
+        </w:rPr>
+        <w:t>:[</w:t>
+      </w:r>
+      <w:proofErr w:type="gramEnd"/>
+      <w:r>
+        <w:rPr>
+          <w:rFonts w:hint="eastAsia"/>
+          <w:strike/>
+        </w:rPr>
+        <w:t xml:space="preserve">objectId1, objectId2 </w:t>
+      </w:r>
+      <w:r>
+        <w:rPr>
+          <w:strike/>
+        </w:rPr>
         <w:t>…</w:t>
       </w:r>
       <w:r>
@@ -2233,6 +2939,7 @@
         </w:rPr>
       </w:pPr>
       <w:commentRangeStart w:id="7"/>
+      <w:proofErr w:type="spellStart"/>
       <w:r>
         <w:rPr>
           <w:strike/>
@@ -2248,12 +2955,31 @@
         </w:rPr>
         <w:t>rticleAttachments</w:t>
       </w:r>
+      <w:proofErr w:type="spellEnd"/>
+      <w:proofErr w:type="gramStart"/>
       <w:r>
         <w:rPr>
           <w:rFonts w:hint="eastAsia"/>
           <w:strike/>
         </w:rPr>
-        <w:t>:[objectId]}</w:t>
+        <w:t>:[</w:t>
+      </w:r>
+      <w:proofErr w:type="spellStart"/>
+      <w:proofErr w:type="gramEnd"/>
+      <w:r>
+        <w:rPr>
+          <w:rFonts w:hint="eastAsia"/>
+          <w:strike/>
+        </w:rPr>
+        <w:t>objectId</w:t>
+      </w:r>
+      <w:proofErr w:type="spellEnd"/>
+      <w:r>
+        <w:rPr>
+          <w:rFonts w:hint="eastAsia"/>
+          <w:strike/>
+        </w:rPr>
+        <w:t>]}</w:t>
       </w:r>
       <w:commentRangeEnd w:id="7"/>
       <w:r>
@@ -2277,6 +3003,7 @@
         </w:rPr>
         <w:t>“</w:t>
       </w:r>
+      <w:proofErr w:type="spellStart"/>
       <w:r>
         <w:rPr>
           <w:rFonts w:hint="eastAsia"/>
@@ -2284,6 +3011,7 @@
         </w:rPr>
         <w:t>curColl</w:t>
       </w:r>
+      <w:proofErr w:type="spellEnd"/>
       <w:r>
         <w:rPr>
           <w:strike/>
@@ -2326,6 +3054,51 @@
     </w:p>
     <w:p>
       <w:pPr>
+        <w:ind w:left="420" w:firstLine="420"/>
+        <w:rPr>
+          <w:rFonts w:hint="eastAsia"/>
+        </w:rPr>
+      </w:pPr>
+      <w:r>
+        <w:rPr>
+          <w:rFonts w:hint="eastAsia"/>
+        </w:rPr>
+        <w:t>}</w:t>
+      </w:r>
+      <w:r>
+        <w:rPr>
+          <w:rFonts w:hint="eastAsia"/>
+        </w:rPr>
+        <w:t>,</w:t>
+      </w:r>
+    </w:p>
+    <w:p>
+      <w:pPr>
+        <w:ind w:left="420" w:firstLine="420"/>
+        <w:rPr>
+          <w:rFonts w:hint="eastAsia"/>
+        </w:rPr>
+      </w:pPr>
+      <w:r>
+        <w:t>M</w:t>
+      </w:r>
+      <w:r>
+        <w:rPr>
+          <w:rFonts w:hint="eastAsia"/>
+        </w:rPr>
+        <w:t>ethod</w:t>
+      </w:r>
+      <w:proofErr w:type="gramStart"/>
+      <w:r>
+        <w:rPr>
+          <w:rFonts w:hint="eastAsia"/>
+        </w:rPr>
+        <w:t>:2</w:t>
+      </w:r>
+      <w:proofErr w:type="gramEnd"/>
+    </w:p>
+    <w:p>
+      <w:pPr>
         <w:ind w:firstLine="420"/>
       </w:pPr>
       <w:r>
@@ -2384,17 +3157,44 @@
         <w:rPr>
           <w:rFonts w:hint="eastAsia"/>
         </w:rPr>
-        <w:t>field/pureContent/htmlContent</w:t>
-      </w:r>
+        <w:t>field/</w:t>
+      </w:r>
+      <w:proofErr w:type="spellStart"/>
+      <w:r>
+        <w:rPr>
+          <w:rFonts w:hint="eastAsia"/>
+        </w:rPr>
+        <w:t>pureContent</w:t>
+      </w:r>
+      <w:proofErr w:type="spellEnd"/>
+      <w:r>
+        <w:rPr>
+          <w:rFonts w:hint="eastAsia"/>
+        </w:rPr>
+        <w:t>/</w:t>
+      </w:r>
+      <w:proofErr w:type="spellStart"/>
+      <w:r>
+        <w:rPr>
+          <w:rFonts w:hint="eastAsia"/>
+        </w:rPr>
+        <w:t>htmlContent</w:t>
+      </w:r>
+      <w:proofErr w:type="spellEnd"/>
       <w:r>
         <w:rPr>
           <w:rFonts w:hint="eastAsia"/>
         </w:rPr>
         <w:t>，使用</w:t>
       </w:r>
-      <w:r>
+      <w:proofErr w:type="spellStart"/>
+      <w:r>
+        <w:rPr>
+          <w:b/>
+        </w:rPr>
         <w:t>DOMPurify</w:t>
       </w:r>
+      <w:proofErr w:type="spellEnd"/>
       <w:r>
         <w:rPr>
           <w:rFonts w:hint="eastAsia"/>
@@ -2485,12 +3285,14 @@
         </w:rPr>
         <w:t>是否为</w:t>
       </w:r>
+      <w:proofErr w:type="spellStart"/>
       <w:r>
         <w:rPr>
           <w:rFonts w:hint="eastAsia"/>
         </w:rPr>
         <w:t>enum</w:t>
       </w:r>
+      <w:proofErr w:type="spellEnd"/>
       <w:r>
         <w:rPr>
           <w:rFonts w:hint="eastAsia"/>
@@ -2527,6 +3329,7 @@
         <w:rPr>
           <w:rFonts w:hint="eastAsia"/>
         </w:rPr>
+        <w:lastRenderedPageBreak/>
         <w:tab/>
         <w:t>5</w:t>
       </w:r>
@@ -2542,12 +3345,14 @@
         </w:rPr>
         <w:t>检查</w:t>
       </w:r>
+      <w:proofErr w:type="spellStart"/>
       <w:r>
         <w:rPr>
           <w:rFonts w:hint="eastAsia"/>
         </w:rPr>
         <w:t>folderId</w:t>
       </w:r>
+      <w:proofErr w:type="spellEnd"/>
     </w:p>
     <w:p>
       <w:r>
@@ -2635,12 +3440,14 @@
         </w:rPr>
         <w:t>是否在</w:t>
       </w:r>
+      <w:proofErr w:type="spellStart"/>
       <w:r>
         <w:rPr>
           <w:rFonts w:hint="eastAsia"/>
         </w:rPr>
         <w:t>db</w:t>
       </w:r>
+      <w:proofErr w:type="spellEnd"/>
       <w:r>
         <w:rPr>
           <w:rFonts w:hint="eastAsia"/>
@@ -2716,11 +3523,19 @@
         </w:rPr>
         <w:t>，是否在</w:t>
       </w:r>
-      <w:r>
-        <w:rPr>
-          <w:rFonts w:hint="eastAsia"/>
-        </w:rPr>
-        <w:t>coll tags</w:t>
+      <w:proofErr w:type="spellStart"/>
+      <w:r>
+        <w:rPr>
+          <w:rFonts w:hint="eastAsia"/>
+        </w:rPr>
+        <w:t>coll</w:t>
+      </w:r>
+      <w:proofErr w:type="spellEnd"/>
+      <w:r>
+        <w:rPr>
+          <w:rFonts w:hint="eastAsia"/>
+        </w:rPr>
+        <w:t xml:space="preserve"> tags</w:t>
       </w:r>
       <w:r>
         <w:rPr>
@@ -2728,11 +3543,19 @@
         </w:rPr>
         <w:t>中存在，不存在，在</w:t>
       </w:r>
-      <w:r>
-        <w:rPr>
-          <w:rFonts w:hint="eastAsia"/>
-        </w:rPr>
-        <w:t>coll tags</w:t>
+      <w:proofErr w:type="spellStart"/>
+      <w:r>
+        <w:rPr>
+          <w:rFonts w:hint="eastAsia"/>
+        </w:rPr>
+        <w:t>coll</w:t>
+      </w:r>
+      <w:proofErr w:type="spellEnd"/>
+      <w:r>
+        <w:rPr>
+          <w:rFonts w:hint="eastAsia"/>
+        </w:rPr>
+        <w:t xml:space="preserve"> tags</w:t>
       </w:r>
       <w:r>
         <w:rPr>
@@ -2752,12 +3575,14 @@
         </w:rPr>
         <w:t>，并替换成</w:t>
       </w:r>
+      <w:proofErr w:type="spellStart"/>
       <w:r>
         <w:rPr>
           <w:rFonts w:hint="eastAsia"/>
         </w:rPr>
         <w:t>objectId</w:t>
       </w:r>
+      <w:proofErr w:type="spellEnd"/>
       <w:r>
         <w:rPr>
           <w:rFonts w:hint="eastAsia"/>
@@ -2776,12 +3601,14 @@
         </w:rPr>
         <w:t>存在，获得</w:t>
       </w:r>
+      <w:proofErr w:type="spellStart"/>
       <w:r>
         <w:rPr>
           <w:rFonts w:hint="eastAsia"/>
         </w:rPr>
         <w:t>objectId</w:t>
       </w:r>
+      <w:proofErr w:type="spellEnd"/>
       <w:r>
         <w:rPr>
           <w:rFonts w:hint="eastAsia"/>
@@ -2809,12 +3636,14 @@
         </w:rPr>
         <w:t>如果</w:t>
       </w:r>
+      <w:proofErr w:type="spellStart"/>
       <w:r>
         <w:rPr>
           <w:rFonts w:hint="eastAsia"/>
         </w:rPr>
         <w:t>articleImages</w:t>
       </w:r>
+      <w:proofErr w:type="spellEnd"/>
       <w:r>
         <w:rPr>
           <w:rFonts w:hint="eastAsia"/>
@@ -2825,32 +3654,58 @@
         <w:rPr>
           <w:rFonts w:hint="eastAsia"/>
         </w:rPr>
-        <w:t>field articleImages</w:t>
-      </w:r>
+        <w:t xml:space="preserve">field </w:t>
+      </w:r>
+      <w:proofErr w:type="spellStart"/>
+      <w:r>
+        <w:rPr>
+          <w:rFonts w:hint="eastAsia"/>
+        </w:rPr>
+        <w:t>articleImages</w:t>
+      </w:r>
+      <w:proofErr w:type="spellEnd"/>
       <w:r>
         <w:rPr>
           <w:rFonts w:hint="eastAsia"/>
         </w:rPr>
         <w:t>，检查每个</w:t>
       </w:r>
+      <w:proofErr w:type="spellStart"/>
       <w:r>
         <w:rPr>
           <w:rFonts w:hint="eastAsia"/>
         </w:rPr>
         <w:t>objectId</w:t>
       </w:r>
+      <w:proofErr w:type="spellEnd"/>
       <w:r>
         <w:rPr>
           <w:rFonts w:hint="eastAsia"/>
         </w:rPr>
         <w:t>是否已经在</w:t>
       </w:r>
-      <w:r>
-        <w:rPr>
-          <w:rFonts w:hint="eastAsia"/>
-        </w:rPr>
-        <w:t>coll articleImages</w:t>
-      </w:r>
+      <w:proofErr w:type="spellStart"/>
+      <w:r>
+        <w:rPr>
+          <w:rFonts w:hint="eastAsia"/>
+        </w:rPr>
+        <w:t>coll</w:t>
+      </w:r>
+      <w:proofErr w:type="spellEnd"/>
+      <w:r>
+        <w:rPr>
+          <w:rFonts w:hint="eastAsia"/>
+        </w:rPr>
+        <w:t xml:space="preserve"> </w:t>
+      </w:r>
+      <w:proofErr w:type="spellStart"/>
+      <w:r>
+        <w:rPr>
+          <w:rFonts w:hint="eastAsia"/>
+        </w:rPr>
+        <w:t>articleImages</w:t>
+      </w:r>
+      <w:proofErr w:type="spellEnd"/>
       <w:r>
         <w:rPr>
           <w:rFonts w:hint="eastAsia"/>
@@ -2898,24 +3753,28 @@
           <w:szCs w:val="28"/>
         </w:rPr>
       </w:pPr>
+      <w:proofErr w:type="spellStart"/>
       <w:r>
         <w:rPr>
           <w:rFonts w:hint="eastAsia"/>
         </w:rPr>
         <w:t>articleComments</w:t>
       </w:r>
+      <w:proofErr w:type="spellEnd"/>
       <w:r>
         <w:rPr>
           <w:rFonts w:hint="eastAsia"/>
         </w:rPr>
         <w:t>，需要和</w:t>
       </w:r>
+      <w:proofErr w:type="spellStart"/>
       <w:r>
         <w:rPr>
           <w:rFonts w:hint="eastAsia"/>
         </w:rPr>
         <w:t>impeachReasult</w:t>
       </w:r>
+      <w:proofErr w:type="spellEnd"/>
       <w:r>
         <w:rPr>
           <w:rFonts w:hint="eastAsia"/>
@@ -2929,6 +3788,7 @@
           <w:szCs w:val="21"/>
         </w:rPr>
       </w:pPr>
+      <w:proofErr w:type="gramStart"/>
       <w:r>
         <w:rPr>
           <w:rFonts w:hint="eastAsia"/>
@@ -2936,7 +3796,17 @@
           <w:sz w:val="28"/>
           <w:szCs w:val="28"/>
         </w:rPr>
-        <w:t>url:</w:t>
+        <w:t>url</w:t>
+      </w:r>
+      <w:proofErr w:type="gramEnd"/>
+      <w:r>
+        <w:rPr>
+          <w:rFonts w:hint="eastAsia"/>
+          <w:b/>
+          <w:sz w:val="28"/>
+          <w:szCs w:val="28"/>
+        </w:rPr>
+        <w:t>:</w:t>
       </w:r>
       <w:r>
         <w:rPr>
@@ -2994,11 +3864,19 @@
       <w:pPr>
         <w:ind w:leftChars="100" w:left="210" w:firstLine="420"/>
       </w:pPr>
-      <w:r>
-        <w:rPr>
-          <w:rFonts w:hint="eastAsia"/>
-        </w:rPr>
-        <w:t>values:{</w:t>
+      <w:proofErr w:type="gramStart"/>
+      <w:r>
+        <w:rPr>
+          <w:rFonts w:hint="eastAsia"/>
+        </w:rPr>
+        <w:t>values:</w:t>
+      </w:r>
+      <w:proofErr w:type="gramEnd"/>
+      <w:r>
+        <w:rPr>
+          <w:rFonts w:hint="eastAsia"/>
+        </w:rPr>
+        <w:t>{</w:t>
       </w:r>
     </w:p>
     <w:p>
@@ -3014,12 +3892,16 @@
       <w:r>
         <w:t>“</w:t>
       </w:r>
+      <w:proofErr w:type="spellStart"/>
+      <w:proofErr w:type="gramStart"/>
       <w:r>
         <w:rPr>
           <w:rFonts w:hint="eastAsia"/>
         </w:rPr>
         <w:t>recInfo</w:t>
       </w:r>
+      <w:proofErr w:type="spellEnd"/>
+      <w:proofErr w:type="gramEnd"/>
       <w:r>
         <w:t>”</w:t>
       </w:r>
@@ -3039,7 +3921,42 @@
           <w:rFonts w:hint="eastAsia"/>
         </w:rPr>
         <w:tab/>
-        <w:t>authorId:{value:objectId},</w:t>
+      </w:r>
+      <w:proofErr w:type="spellStart"/>
+      <w:proofErr w:type="gramStart"/>
+      <w:r>
+        <w:rPr>
+          <w:rFonts w:hint="eastAsia"/>
+        </w:rPr>
+        <w:t>authorId</w:t>
+      </w:r>
+      <w:proofErr w:type="spellEnd"/>
+      <w:r>
+        <w:rPr>
+          <w:rFonts w:hint="eastAsia"/>
+        </w:rPr>
+        <w:t>:</w:t>
+      </w:r>
+      <w:proofErr w:type="gramEnd"/>
+      <w:r>
+        <w:rPr>
+          <w:rFonts w:hint="eastAsia"/>
+        </w:rPr>
+        <w:t>{</w:t>
+      </w:r>
+      <w:proofErr w:type="spellStart"/>
+      <w:r>
+        <w:rPr>
+          <w:rFonts w:hint="eastAsia"/>
+        </w:rPr>
+        <w:t>value:objectId</w:t>
+      </w:r>
+      <w:proofErr w:type="spellEnd"/>
+      <w:r>
+        <w:rPr>
+          <w:rFonts w:hint="eastAsia"/>
+        </w:rPr>
+        <w:t>},</w:t>
       </w:r>
     </w:p>
     <w:p>
@@ -3051,7 +3968,42 @@
           <w:rFonts w:hint="eastAsia"/>
         </w:rPr>
         <w:tab/>
-        <w:t>articleId:{value:objectId},</w:t>
+      </w:r>
+      <w:proofErr w:type="spellStart"/>
+      <w:proofErr w:type="gramStart"/>
+      <w:r>
+        <w:rPr>
+          <w:rFonts w:hint="eastAsia"/>
+        </w:rPr>
+        <w:t>articleId</w:t>
+      </w:r>
+      <w:proofErr w:type="spellEnd"/>
+      <w:r>
+        <w:rPr>
+          <w:rFonts w:hint="eastAsia"/>
+        </w:rPr>
+        <w:t>:</w:t>
+      </w:r>
+      <w:proofErr w:type="gramEnd"/>
+      <w:r>
+        <w:rPr>
+          <w:rFonts w:hint="eastAsia"/>
+        </w:rPr>
+        <w:t>{</w:t>
+      </w:r>
+      <w:proofErr w:type="spellStart"/>
+      <w:r>
+        <w:rPr>
+          <w:rFonts w:hint="eastAsia"/>
+        </w:rPr>
+        <w:t>value:objectId</w:t>
+      </w:r>
+      <w:proofErr w:type="spellEnd"/>
+      <w:r>
+        <w:rPr>
+          <w:rFonts w:hint="eastAsia"/>
+        </w:rPr>
+        <w:t>},</w:t>
       </w:r>
     </w:p>
     <w:p>
@@ -3063,17 +4015,32 @@
           <w:rFonts w:hint="eastAsia"/>
         </w:rPr>
         <w:tab/>
-        <w:t>content:{value:</w:t>
+      </w:r>
+      <w:proofErr w:type="gramStart"/>
+      <w:r>
+        <w:rPr>
+          <w:rFonts w:hint="eastAsia"/>
+        </w:rPr>
+        <w:t>content:</w:t>
+      </w:r>
+      <w:proofErr w:type="gramEnd"/>
+      <w:r>
+        <w:rPr>
+          <w:rFonts w:hint="eastAsia"/>
+        </w:rPr>
+        <w:t>{value:</w:t>
       </w:r>
       <w:r>
         <w:t>”</w:t>
       </w:r>
+      <w:proofErr w:type="spellStart"/>
       <w:r>
         <w:rPr>
           <w:rFonts w:hint="eastAsia"/>
         </w:rPr>
         <w:t>aaaa</w:t>
       </w:r>
+      <w:proofErr w:type="spellEnd"/>
       <w:r>
         <w:t>”</w:t>
       </w:r>
@@ -3115,6 +4082,8 @@
         </w:rPr>
         <w:t>“</w:t>
       </w:r>
+      <w:proofErr w:type="spellStart"/>
+      <w:proofErr w:type="gramStart"/>
       <w:r>
         <w:rPr>
           <w:rFonts w:hint="eastAsia"/>
@@ -3122,6 +4091,8 @@
         </w:rPr>
         <w:t>curColl</w:t>
       </w:r>
+      <w:proofErr w:type="spellEnd"/>
+      <w:proofErr w:type="gramEnd"/>
       <w:r>
         <w:rPr>
           <w:strike/>
@@ -3133,9 +4104,18 @@
           <w:rFonts w:hint="eastAsia"/>
           <w:strike/>
         </w:rPr>
-        <w:t>:articleComments</w:t>
+        <w:t>:</w:t>
+      </w:r>
+      <w:proofErr w:type="spellStart"/>
+      <w:r>
+        <w:rPr>
+          <w:rFonts w:hint="eastAsia"/>
+          <w:strike/>
+        </w:rPr>
+        <w:t>articleComments</w:t>
       </w:r>
       <w:commentRangeEnd w:id="10"/>
+      <w:proofErr w:type="spellEnd"/>
       <w:r>
         <w:rPr>
           <w:rStyle w:val="CommentReference"/>
@@ -3189,6 +4169,7 @@
         </w:rPr>
         <w:t>检查用户是否可以发言（读取</w:t>
       </w:r>
+      <w:proofErr w:type="spellStart"/>
       <w:r>
         <w:rPr>
           <w:rFonts w:hint="eastAsia"/>
@@ -3196,6 +4177,7 @@
         </w:rPr>
         <w:t>impeachReasult</w:t>
       </w:r>
+      <w:proofErr w:type="spellEnd"/>
       <w:r>
         <w:rPr>
           <w:rFonts w:hint="eastAsia"/>
@@ -3236,9 +4218,11 @@
         </w:rPr>
         <w:t>对输入的值，使用</w:t>
       </w:r>
+      <w:proofErr w:type="spellStart"/>
       <w:r>
         <w:t>DOMPurify</w:t>
       </w:r>
+      <w:proofErr w:type="spellEnd"/>
       <w:r>
         <w:rPr>
           <w:rFonts w:hint="eastAsia"/>
@@ -3274,24 +4258,28 @@
         </w:rPr>
         <w:t>数据存入</w:t>
       </w:r>
+      <w:proofErr w:type="spellStart"/>
       <w:r>
         <w:rPr>
           <w:rFonts w:hint="eastAsia"/>
         </w:rPr>
         <w:t>db</w:t>
       </w:r>
+      <w:proofErr w:type="spellEnd"/>
       <w:r>
         <w:rPr>
           <w:rFonts w:hint="eastAsia"/>
         </w:rPr>
         <w:t>的</w:t>
       </w:r>
+      <w:proofErr w:type="spellStart"/>
       <w:r>
         <w:rPr>
           <w:rFonts w:hint="eastAsia"/>
         </w:rPr>
         <w:t>articleComments</w:t>
       </w:r>
+      <w:proofErr w:type="spellEnd"/>
       <w:r>
         <w:rPr>
           <w:rFonts w:hint="eastAsia"/>
@@ -3315,12 +4303,14 @@
         </w:rPr>
         <w:t>的</w:t>
       </w:r>
+      <w:proofErr w:type="spellStart"/>
       <w:r>
         <w:rPr>
           <w:rFonts w:hint="eastAsia"/>
         </w:rPr>
         <w:t>objectId</w:t>
       </w:r>
+      <w:proofErr w:type="spellEnd"/>
       <w:r>
         <w:rPr>
           <w:rFonts w:hint="eastAsia"/>
@@ -3339,12 +4329,14 @@
         </w:rPr>
         <w:t>的</w:t>
       </w:r>
+      <w:proofErr w:type="spellStart"/>
       <w:r>
         <w:rPr>
           <w:rFonts w:hint="eastAsia"/>
         </w:rPr>
         <w:t>articleComments</w:t>
       </w:r>
+      <w:proofErr w:type="spellEnd"/>
       <w:r>
         <w:rPr>
           <w:rFonts w:hint="eastAsia"/>
@@ -3394,6 +4386,7 @@
           <w:szCs w:val="21"/>
         </w:rPr>
       </w:pPr>
+      <w:proofErr w:type="gramStart"/>
       <w:r>
         <w:rPr>
           <w:rFonts w:hint="eastAsia"/>
@@ -3401,7 +4394,17 @@
           <w:sz w:val="28"/>
           <w:szCs w:val="28"/>
         </w:rPr>
-        <w:t>url:</w:t>
+        <w:t>url</w:t>
+      </w:r>
+      <w:proofErr w:type="gramEnd"/>
+      <w:r>
+        <w:rPr>
+          <w:rFonts w:hint="eastAsia"/>
+          <w:b/>
+          <w:sz w:val="28"/>
+          <w:szCs w:val="28"/>
+        </w:rPr>
+        <w:t>:</w:t>
       </w:r>
       <w:r>
         <w:rPr>
@@ -3418,7 +4421,7 @@
             <w:rFonts w:hint="eastAsia"/>
             <w:szCs w:val="21"/>
           </w:rPr>
-          <w:t>http://domain/wd/search</w:t>
+          <w:t>http://domain/wd/</w:t>
         </w:r>
       </w:hyperlink>
       <w:r>
@@ -3452,7 +4455,101 @@
           <w:sz w:val="24"/>
           <w:szCs w:val="24"/>
         </w:rPr>
-        <w:t>无输入参数</w:t>
+        <w:t>输入参数</w:t>
+      </w:r>
+    </w:p>
+    <w:p>
+      <w:pPr>
+        <w:rPr>
+          <w:rFonts w:hint="eastAsia"/>
+          <w:sz w:val="24"/>
+          <w:szCs w:val="24"/>
+        </w:rPr>
+      </w:pPr>
+      <w:proofErr w:type="gramStart"/>
+      <w:r>
+        <w:rPr>
+          <w:sz w:val="24"/>
+          <w:szCs w:val="24"/>
+        </w:rPr>
+        <w:t>V</w:t>
+      </w:r>
+      <w:r>
+        <w:rPr>
+          <w:rFonts w:hint="eastAsia"/>
+          <w:sz w:val="24"/>
+          <w:szCs w:val="24"/>
+        </w:rPr>
+        <w:t>alues:</w:t>
+      </w:r>
+      <w:proofErr w:type="gramEnd"/>
+      <w:r>
+        <w:rPr>
+          <w:rFonts w:hint="eastAsia"/>
+          <w:sz w:val="24"/>
+          <w:szCs w:val="24"/>
+        </w:rPr>
+        <w:t>{</w:t>
+      </w:r>
+    </w:p>
+    <w:p>
+      <w:pPr>
+        <w:ind w:firstLine="420"/>
+        <w:rPr>
+          <w:rFonts w:hint="eastAsia"/>
+          <w:sz w:val="24"/>
+          <w:szCs w:val="24"/>
+        </w:rPr>
+      </w:pPr>
+      <w:r>
+        <w:rPr>
+          <w:sz w:val="24"/>
+          <w:szCs w:val="24"/>
+        </w:rPr>
+        <w:t>M</w:t>
+      </w:r>
+      <w:r>
+        <w:rPr>
+          <w:rFonts w:hint="eastAsia"/>
+          <w:sz w:val="24"/>
+          <w:szCs w:val="24"/>
+        </w:rPr>
+        <w:t>etho</w:t>
+      </w:r>
+      <w:r>
+        <w:rPr>
+          <w:rFonts w:hint="eastAsia"/>
+          <w:sz w:val="24"/>
+          <w:szCs w:val="24"/>
+        </w:rPr>
+        <w:t>d</w:t>
+      </w:r>
+      <w:proofErr w:type="gramStart"/>
+      <w:r>
+        <w:rPr>
+          <w:rFonts w:hint="eastAsia"/>
+          <w:sz w:val="24"/>
+          <w:szCs w:val="24"/>
+        </w:rPr>
+        <w:t>:1</w:t>
+      </w:r>
+      <w:proofErr w:type="gramEnd"/>
+    </w:p>
+    <w:p>
+      <w:pPr>
+        <w:rPr>
+          <w:rFonts w:hint="eastAsia"/>
+          <w:sz w:val="24"/>
+          <w:szCs w:val="24"/>
+        </w:rPr>
+      </w:pPr>
+      <w:r>
+        <w:rPr>
+          <w:rFonts w:hint="eastAsia"/>
+          <w:sz w:val="24"/>
+          <w:szCs w:val="24"/>
+        </w:rPr>
+        <w:t>}</w:t>
       </w:r>
     </w:p>
     <w:p>
@@ -3480,19 +4577,25 @@
           <w:numId w:val="1"/>
         </w:numPr>
         <w:ind w:firstLine="420"/>
-      </w:pPr>
-      <w:r>
-        <w:rPr>
-          <w:rFonts w:hint="eastAsia"/>
-        </w:rPr>
+        <w:rPr>
+          <w:rFonts w:hint="eastAsia"/>
+        </w:rPr>
+      </w:pPr>
+      <w:r>
+        <w:rPr>
+          <w:rFonts w:hint="eastAsia"/>
+        </w:rPr>
+        <w:lastRenderedPageBreak/>
         <w:t>根据用户</w:t>
       </w:r>
+      <w:proofErr w:type="spellStart"/>
       <w:r>
         <w:rPr>
           <w:rFonts w:hint="eastAsia"/>
         </w:rPr>
         <w:t>sessionId</w:t>
       </w:r>
+      <w:proofErr w:type="spellEnd"/>
       <w:r>
         <w:rPr>
           <w:rFonts w:hint="eastAsia"/>
@@ -3524,12 +4627,93 @@
         <w:t>），判断是否可以读取文档</w:t>
       </w:r>
     </w:p>
+    <w:p>
+      <w:pPr>
+        <w:numPr>
+          <w:ilvl w:val="0"/>
+          <w:numId w:val="1"/>
+        </w:numPr>
+        <w:ind w:firstLine="420"/>
+        <w:rPr>
+          <w:rFonts w:hint="eastAsia"/>
+        </w:rPr>
+      </w:pPr>
+      <w:r>
+        <w:rPr>
+          <w:rFonts w:hint="eastAsia"/>
+        </w:rPr>
+        <w:t>同时对表</w:t>
+      </w:r>
+      <w:proofErr w:type="spellStart"/>
+      <w:r>
+        <w:rPr>
+          <w:rFonts w:hint="eastAsia"/>
+        </w:rPr>
+        <w:t>read_article</w:t>
+      </w:r>
+      <w:proofErr w:type="spellEnd"/>
+      <w:r>
+        <w:rPr>
+          <w:rFonts w:hint="eastAsia"/>
+        </w:rPr>
+        <w:t>进行操作，插入一个新的记录</w:t>
+      </w:r>
+    </w:p>
+    <w:p>
+      <w:pPr>
+        <w:numPr>
+          <w:ilvl w:val="0"/>
+          <w:numId w:val="1"/>
+        </w:numPr>
+        <w:ind w:firstLine="420"/>
+      </w:pPr>
+      <w:r>
+        <w:rPr>
+          <w:rFonts w:hint="eastAsia"/>
+        </w:rPr>
+        <w:t>并更新</w:t>
+      </w:r>
+      <w:r>
+        <w:rPr>
+          <w:rFonts w:hint="eastAsia"/>
+        </w:rPr>
+        <w:t>article</w:t>
+      </w:r>
+      <w:r>
+        <w:rPr>
+          <w:rFonts w:hint="eastAsia"/>
+        </w:rPr>
+        <w:t>的字段</w:t>
+      </w:r>
+      <w:proofErr w:type="spellStart"/>
+      <w:r>
+        <w:rPr>
+          <w:rFonts w:hint="eastAsia"/>
+        </w:rPr>
+        <w:t>readNum</w:t>
+      </w:r>
+      <w:proofErr w:type="spellEnd"/>
+      <w:r>
+        <w:rPr>
+          <w:rFonts w:hint="eastAsia"/>
+        </w:rPr>
+        <w:t>，自增</w:t>
+      </w:r>
+      <w:r>
+        <w:rPr>
+          <w:rFonts w:hint="eastAsia"/>
+        </w:rPr>
+        <w:t>1</w:t>
+      </w:r>
+      <w:bookmarkStart w:id="12" w:name="_GoBack"/>
+      <w:bookmarkEnd w:id="12"/>
+    </w:p>
     <w:p/>
     <w:p>
       <w:pPr>
         <w:pStyle w:val="Heading1"/>
       </w:pPr>
-      <w:bookmarkStart w:id="12" w:name="_Toc24067"/>
+      <w:bookmarkStart w:id="13" w:name="_Toc24067"/>
       <w:r>
         <w:rPr>
           <w:rFonts w:hint="eastAsia"/>
@@ -3554,14 +4738,15 @@
         </w:rPr>
         <w:t>赞文档（）</w:t>
       </w:r>
-      <w:bookmarkEnd w:id="12"/>
-    </w:p>
-    <w:p>
-      <w:pPr>
-        <w:rPr>
-          <w:szCs w:val="21"/>
-        </w:rPr>
-      </w:pPr>
+      <w:bookmarkEnd w:id="13"/>
+    </w:p>
+    <w:p>
+      <w:pPr>
+        <w:rPr>
+          <w:szCs w:val="21"/>
+        </w:rPr>
+      </w:pPr>
+      <w:proofErr w:type="gramStart"/>
       <w:r>
         <w:rPr>
           <w:rFonts w:hint="eastAsia"/>
@@ -3569,7 +4754,17 @@
           <w:sz w:val="28"/>
           <w:szCs w:val="28"/>
         </w:rPr>
-        <w:t>url:</w:t>
+        <w:t>url</w:t>
+      </w:r>
+      <w:proofErr w:type="gramEnd"/>
+      <w:r>
+        <w:rPr>
+          <w:rFonts w:hint="eastAsia"/>
+          <w:b/>
+          <w:sz w:val="28"/>
+          <w:szCs w:val="28"/>
+        </w:rPr>
+        <w:t>:</w:t>
       </w:r>
       <w:r>
         <w:rPr>
@@ -3627,11 +4822,19 @@
       <w:pPr>
         <w:ind w:leftChars="100" w:left="210" w:firstLine="420"/>
       </w:pPr>
-      <w:r>
-        <w:rPr>
-          <w:rFonts w:hint="eastAsia"/>
-        </w:rPr>
-        <w:t>values:{</w:t>
+      <w:proofErr w:type="gramStart"/>
+      <w:r>
+        <w:rPr>
+          <w:rFonts w:hint="eastAsia"/>
+        </w:rPr>
+        <w:t>values:</w:t>
+      </w:r>
+      <w:proofErr w:type="gramEnd"/>
+      <w:r>
+        <w:rPr>
+          <w:rFonts w:hint="eastAsia"/>
+        </w:rPr>
+        <w:t>{</w:t>
       </w:r>
     </w:p>
     <w:p>
@@ -3647,12 +4850,16 @@
       <w:r>
         <w:t>“</w:t>
       </w:r>
+      <w:proofErr w:type="spellStart"/>
+      <w:proofErr w:type="gramStart"/>
       <w:r>
         <w:rPr>
           <w:rFonts w:hint="eastAsia"/>
         </w:rPr>
         <w:t>recorderInfo</w:t>
       </w:r>
+      <w:proofErr w:type="spellEnd"/>
+      <w:proofErr w:type="gramEnd"/>
       <w:r>
         <w:t>”</w:t>
       </w:r>
@@ -3671,10 +4878,32 @@
         <w:rPr>
           <w:rFonts w:hint="eastAsia"/>
         </w:rPr>
-        <w:lastRenderedPageBreak/>
-        <w:tab/>
-        <w:t>articleId: article_objectId</w:t>
-      </w:r>
+        <w:tab/>
+      </w:r>
+      <w:proofErr w:type="spellStart"/>
+      <w:proofErr w:type="gramStart"/>
+      <w:r>
+        <w:rPr>
+          <w:rFonts w:hint="eastAsia"/>
+        </w:rPr>
+        <w:t>articleId</w:t>
+      </w:r>
+      <w:proofErr w:type="spellEnd"/>
+      <w:proofErr w:type="gramEnd"/>
+      <w:r>
+        <w:rPr>
+          <w:rFonts w:hint="eastAsia"/>
+        </w:rPr>
+        <w:t xml:space="preserve">: </w:t>
+      </w:r>
+      <w:proofErr w:type="spellStart"/>
+      <w:r>
+        <w:rPr>
+          <w:rFonts w:hint="eastAsia"/>
+        </w:rPr>
+        <w:t>article_objectId</w:t>
+      </w:r>
+      <w:proofErr w:type="spellEnd"/>
       <w:r>
         <w:rPr>
           <w:rFonts w:hint="eastAsia"/>
@@ -3692,12 +4921,14 @@
       <w:pPr>
         <w:ind w:leftChars="500" w:left="1050" w:firstLine="210"/>
       </w:pPr>
+      <w:proofErr w:type="gramStart"/>
       <w:r>
         <w:rPr>
           <w:rFonts w:hint="eastAsia"/>
         </w:rPr>
         <w:t>like</w:t>
       </w:r>
+      <w:proofErr w:type="gramEnd"/>
       <w:r>
         <w:rPr>
           <w:rFonts w:hint="eastAsia"/>
@@ -3708,8 +4939,16 @@
         <w:rPr>
           <w:rFonts w:hint="eastAsia"/>
         </w:rPr>
-        <w:t xml:space="preserve"> boolean</w:t>
-      </w:r>
+        <w:t xml:space="preserve"> </w:t>
+      </w:r>
+      <w:proofErr w:type="spellStart"/>
+      <w:r>
+        <w:rPr>
+          <w:rFonts w:hint="eastAsia"/>
+        </w:rPr>
+        <w:t>boolean</w:t>
+      </w:r>
+      <w:proofErr w:type="spellEnd"/>
       <w:r>
         <w:rPr>
           <w:rFonts w:hint="eastAsia"/>
@@ -3753,13 +4992,15 @@
         </w:rPr>
         <w:tab/>
       </w:r>
-      <w:commentRangeStart w:id="13"/>
+      <w:commentRangeStart w:id="14"/>
       <w:r>
         <w:rPr>
           <w:strike/>
         </w:rPr>
         <w:t>“</w:t>
       </w:r>
+      <w:proofErr w:type="spellStart"/>
+      <w:proofErr w:type="gramStart"/>
       <w:r>
         <w:rPr>
           <w:rFonts w:hint="eastAsia"/>
@@ -3767,6 +5008,8 @@
         </w:rPr>
         <w:t>curColl</w:t>
       </w:r>
+      <w:proofErr w:type="spellEnd"/>
+      <w:proofErr w:type="gramEnd"/>
       <w:r>
         <w:rPr>
           <w:strike/>
@@ -3778,15 +5021,24 @@
           <w:rFonts w:hint="eastAsia"/>
           <w:strike/>
         </w:rPr>
-        <w:t>:articleComments</w:t>
-      </w:r>
-      <w:commentRangeEnd w:id="13"/>
+        <w:t>:</w:t>
+      </w:r>
+      <w:proofErr w:type="spellStart"/>
+      <w:r>
+        <w:rPr>
+          <w:rFonts w:hint="eastAsia"/>
+          <w:strike/>
+        </w:rPr>
+        <w:t>articleComments</w:t>
+      </w:r>
+      <w:commentRangeEnd w:id="14"/>
+      <w:proofErr w:type="spellEnd"/>
       <w:r>
         <w:rPr>
           <w:rStyle w:val="CommentReference"/>
           <w:strike/>
         </w:rPr>
-        <w:commentReference w:id="13"/>
+        <w:commentReference w:id="14"/>
       </w:r>
     </w:p>
     <w:p>
@@ -3835,12 +5087,14 @@
         </w:rPr>
         <w:t>根据用户</w:t>
       </w:r>
+      <w:proofErr w:type="spellStart"/>
       <w:r>
         <w:rPr>
           <w:rFonts w:hint="eastAsia"/>
         </w:rPr>
         <w:t>sessionId</w:t>
       </w:r>
+      <w:proofErr w:type="spellEnd"/>
       <w:r>
         <w:rPr>
           <w:rFonts w:hint="eastAsia"/>
@@ -3909,12 +5163,21 @@
         </w:rPr>
         <w:t>，写入</w:t>
       </w:r>
-      <w:r>
-        <w:rPr>
-          <w:rFonts w:hint="eastAsia"/>
-        </w:rPr>
-        <w:t xml:space="preserve">coll </w:t>
-      </w:r>
+      <w:proofErr w:type="spellStart"/>
+      <w:r>
+        <w:rPr>
+          <w:rFonts w:hint="eastAsia"/>
+        </w:rPr>
+        <w:t>coll</w:t>
+      </w:r>
+      <w:proofErr w:type="spellEnd"/>
+      <w:r>
+        <w:rPr>
+          <w:rFonts w:hint="eastAsia"/>
+        </w:rPr>
+        <w:t xml:space="preserve"> </w:t>
+      </w:r>
+      <w:proofErr w:type="spellStart"/>
       <w:r>
         <w:t>L</w:t>
       </w:r>
@@ -3924,6 +5187,7 @@
         </w:rPr>
         <w:t>ike_dislike</w:t>
       </w:r>
+      <w:proofErr w:type="spellEnd"/>
     </w:p>
     <w:p>
       <w:pPr>
@@ -3944,12 +5208,21 @@
         </w:rPr>
         <w:t>在</w:t>
       </w:r>
-      <w:r>
-        <w:rPr>
-          <w:rFonts w:hint="eastAsia"/>
-        </w:rPr>
-        <w:t xml:space="preserve">coll </w:t>
-      </w:r>
+      <w:proofErr w:type="spellStart"/>
+      <w:r>
+        <w:rPr>
+          <w:rFonts w:hint="eastAsia"/>
+        </w:rPr>
+        <w:t>coll</w:t>
+      </w:r>
+      <w:proofErr w:type="spellEnd"/>
+      <w:r>
+        <w:rPr>
+          <w:rFonts w:hint="eastAsia"/>
+        </w:rPr>
+        <w:t xml:space="preserve"> </w:t>
+      </w:r>
+      <w:proofErr w:type="spellStart"/>
       <w:r>
         <w:t>L</w:t>
       </w:r>
@@ -3959,6 +5232,7 @@
         </w:rPr>
         <w:t>ike_dislike_counter</w:t>
       </w:r>
+      <w:proofErr w:type="spellEnd"/>
       <w:r>
         <w:rPr>
           <w:rFonts w:hint="eastAsia"/>
@@ -3978,8 +5252,6 @@
       <w:pPr>
         <w:pStyle w:val="Heading1"/>
       </w:pPr>
-      <w:bookmarkStart w:id="14" w:name="_GoBack"/>
-      <w:bookmarkEnd w:id="14"/>
     </w:p>
     <w:p>
       <w:pPr>
@@ -4069,12 +5341,14 @@
         </w:rPr>
         <w:t>同</w:t>
       </w:r>
+      <w:proofErr w:type="spellStart"/>
       <w:r>
         <w:rPr>
           <w:rFonts w:hint="eastAsia"/>
         </w:rPr>
         <w:t>articleImages</w:t>
       </w:r>
+      <w:proofErr w:type="spellEnd"/>
     </w:p>
   </w:comment>
   <w:comment w:id="8" w:author="ZHANG Wei AG" w:date="2017-05-27T14:30:00Z" w:initials="ZWA">
@@ -4112,12 +5386,14 @@
         </w:rPr>
         <w:t>确定使用哪个</w:t>
       </w:r>
+      <w:proofErr w:type="spellStart"/>
       <w:r>
         <w:rPr>
           <w:rFonts w:hint="eastAsia"/>
         </w:rPr>
         <w:t>coll</w:t>
       </w:r>
+      <w:proofErr w:type="spellEnd"/>
     </w:p>
   </w:comment>
   <w:comment w:id="10" w:author="ZHANG Wei AG" w:date="2017-05-27T14:30:00Z" w:initials="ZWA">
@@ -4158,15 +5434,17 @@
         </w:rPr>
         <w:t>确定使用哪个</w:t>
       </w:r>
+      <w:proofErr w:type="spellStart"/>
       <w:r>
         <w:rPr>
           <w:rFonts w:hint="eastAsia"/>
         </w:rPr>
         <w:t>coll</w:t>
       </w:r>
+      <w:proofErr w:type="spellEnd"/>
     </w:p>
   </w:comment>
-  <w:comment w:id="13" w:author="ZHANG Wei AG" w:date="2017-05-27T14:30:00Z" w:initials="ZWA">
+  <w:comment w:id="14" w:author="ZHANG Wei AG" w:date="2017-05-27T14:30:00Z" w:initials="ZWA">
     <w:p>
       <w:pPr>
         <w:pStyle w:val="CommentText"/>
@@ -4204,12 +5482,14 @@
         </w:rPr>
         <w:t>确定使用哪个</w:t>
       </w:r>
+      <w:proofErr w:type="spellStart"/>
       <w:r>
         <w:rPr>
           <w:rFonts w:hint="eastAsia"/>
         </w:rPr>
         <w:t>coll</w:t>
       </w:r>
+      <w:proofErr w:type="spellEnd"/>
     </w:p>
   </w:comment>
 </w:comments>

</xml_diff>

<commit_message>
2017-08-12: 1. optimze CRUD precedure 2. split article precedure 3. finish comment/likeDislike/uploadFile of article
</commit_message>
<xml_diff>
--- a/express/doc/API/文档管理_API.docx
+++ b/express/doc/API/文档管理_API.docx
@@ -458,21 +458,7 @@
         <w:rPr>
           <w:rFonts w:hint="eastAsia"/>
         </w:rPr>
-        <w:t>(</w:t>
-      </w:r>
-      <w:proofErr w:type="spellStart"/>
-      <w:r>
-        <w:rPr>
-          <w:rFonts w:hint="eastAsia"/>
-        </w:rPr>
-        <w:t>articleImages</w:t>
-      </w:r>
-      <w:proofErr w:type="spellEnd"/>
-      <w:r>
-        <w:rPr>
-          <w:rFonts w:hint="eastAsia"/>
-        </w:rPr>
-        <w:t>)</w:t>
+        <w:t>(articleImages)</w:t>
       </w:r>
       <w:bookmarkEnd w:id="0"/>
     </w:p>
@@ -499,20 +485,31 @@
         </w:rPr>
         <w:t xml:space="preserve">: </w:t>
       </w:r>
-      <w:commentRangeStart w:id="1"/>
-      <w:r>
-        <w:rPr>
-          <w:rFonts w:hint="eastAsia"/>
-          <w:szCs w:val="21"/>
-        </w:rPr>
-        <w:t>http://domain/wdtp</w:t>
-      </w:r>
-      <w:commentRangeEnd w:id="1"/>
-      <w:r>
-        <w:rPr>
-          <w:rStyle w:val="CommentReference"/>
-        </w:rPr>
-        <w:commentReference w:id="1"/>
+      <w:r>
+        <w:rPr>
+          <w:rFonts w:hint="eastAsia"/>
+          <w:szCs w:val="21"/>
+        </w:rPr>
+        <w:t>http://domain/</w:t>
+      </w:r>
+      <w:r>
+        <w:rPr>
+          <w:szCs w:val="21"/>
+        </w:rPr>
+        <w:t>article/</w:t>
+      </w:r>
+      <w:r>
+        <w:rPr>
+          <w:rFonts w:hint="eastAsia"/>
+          <w:szCs w:val="21"/>
+        </w:rPr>
+        <w:t>upload</w:t>
+      </w:r>
+      <w:r>
+        <w:rPr>
+          <w:szCs w:val="21"/>
+        </w:rPr>
+        <w:t>ArticleImage</w:t>
       </w:r>
       <w:r>
         <w:rPr>
@@ -551,6 +548,51 @@
     <w:p>
       <w:pPr>
         <w:rPr>
+          <w:color w:val="FF0000"/>
+          <w:sz w:val="24"/>
+          <w:szCs w:val="24"/>
+        </w:rPr>
+      </w:pPr>
+      <w:r>
+        <w:rPr>
+          <w:rFonts w:hint="eastAsia"/>
+          <w:color w:val="FF0000"/>
+          <w:sz w:val="24"/>
+          <w:szCs w:val="24"/>
+        </w:rPr>
+        <w:t>采用</w:t>
+      </w:r>
+      <w:r>
+        <w:rPr>
+          <w:rFonts w:hint="eastAsia"/>
+          <w:color w:val="FF0000"/>
+          <w:sz w:val="24"/>
+          <w:szCs w:val="24"/>
+        </w:rPr>
+        <w:t>simditor</w:t>
+      </w:r>
+      <w:r>
+        <w:rPr>
+          <w:rFonts w:hint="eastAsia"/>
+          <w:color w:val="FF0000"/>
+          <w:sz w:val="24"/>
+          <w:szCs w:val="24"/>
+        </w:rPr>
+        <w:t>，上传参数为</w:t>
+      </w:r>
+      <w:r>
+        <w:rPr>
+          <w:rFonts w:hint="eastAsia"/>
+          <w:color w:val="FF0000"/>
+          <w:sz w:val="24"/>
+          <w:szCs w:val="24"/>
+        </w:rPr>
+        <w:t>params</w:t>
+      </w:r>
+    </w:p>
+    <w:p>
+      <w:pPr>
+        <w:rPr>
           <w:szCs w:val="21"/>
         </w:rPr>
       </w:pPr>
@@ -563,52 +605,15 @@
         </w:rPr>
         <w:tab/>
       </w:r>
-      <w:proofErr w:type="gramStart"/>
-      <w:r>
-        <w:rPr>
-          <w:szCs w:val="21"/>
-        </w:rPr>
-        <w:t>V</w:t>
-      </w:r>
-      <w:r>
-        <w:rPr>
-          <w:rFonts w:hint="eastAsia"/>
-          <w:szCs w:val="21"/>
-        </w:rPr>
-        <w:t>alues:{</w:t>
-      </w:r>
-      <w:proofErr w:type="gramEnd"/>
-    </w:p>
-    <w:p>
-      <w:pPr>
-        <w:rPr>
-          <w:szCs w:val="21"/>
-        </w:rPr>
-      </w:pPr>
-      <w:r>
-        <w:rPr>
-          <w:rFonts w:hint="eastAsia"/>
-          <w:szCs w:val="21"/>
-        </w:rPr>
-        <w:tab/>
-      </w:r>
-      <w:r>
-        <w:rPr>
-          <w:rFonts w:hint="eastAsia"/>
-          <w:szCs w:val="21"/>
-        </w:rPr>
-        <w:tab/>
-      </w:r>
-      <w:proofErr w:type="spellStart"/>
-      <w:proofErr w:type="gramStart"/>
-      <w:r>
-        <w:rPr>
-          <w:rFonts w:hint="eastAsia"/>
-          <w:szCs w:val="21"/>
-        </w:rPr>
-        <w:t>recordInfo</w:t>
-      </w:r>
-      <w:proofErr w:type="spellEnd"/>
+      <w:r>
+        <w:rPr>
+          <w:rFonts w:hint="eastAsia"/>
+          <w:color w:val="FF0000"/>
+          <w:sz w:val="24"/>
+          <w:szCs w:val="24"/>
+        </w:rPr>
+        <w:t>params</w:t>
+      </w:r>
       <w:r>
         <w:rPr>
           <w:rFonts w:hint="eastAsia"/>
@@ -616,235 +621,6 @@
         </w:rPr>
         <w:t>:{</w:t>
       </w:r>
-      <w:proofErr w:type="gramEnd"/>
-    </w:p>
-    <w:p>
-      <w:pPr>
-        <w:rPr>
-          <w:szCs w:val="21"/>
-        </w:rPr>
-      </w:pPr>
-      <w:r>
-        <w:rPr>
-          <w:rFonts w:hint="eastAsia"/>
-          <w:szCs w:val="21"/>
-        </w:rPr>
-        <w:tab/>
-      </w:r>
-      <w:r>
-        <w:rPr>
-          <w:rFonts w:hint="eastAsia"/>
-          <w:szCs w:val="21"/>
-        </w:rPr>
-        <w:tab/>
-      </w:r>
-      <w:r>
-        <w:rPr>
-          <w:rFonts w:hint="eastAsia"/>
-          <w:szCs w:val="21"/>
-        </w:rPr>
-        <w:tab/>
-      </w:r>
-      <w:proofErr w:type="gramStart"/>
-      <w:r>
-        <w:rPr>
-          <w:szCs w:val="21"/>
-        </w:rPr>
-        <w:t>N</w:t>
-      </w:r>
-      <w:r>
-        <w:rPr>
-          <w:rFonts w:hint="eastAsia"/>
-          <w:szCs w:val="21"/>
-        </w:rPr>
-        <w:t>ame:{</w:t>
-      </w:r>
-      <w:proofErr w:type="gramEnd"/>
-      <w:r>
-        <w:rPr>
-          <w:rFonts w:hint="eastAsia"/>
-          <w:szCs w:val="21"/>
-        </w:rPr>
-        <w:t>value:</w:t>
-      </w:r>
-      <w:r>
-        <w:rPr>
-          <w:szCs w:val="21"/>
-        </w:rPr>
-        <w:t>’</w:t>
-      </w:r>
-      <w:proofErr w:type="spellStart"/>
-      <w:r>
-        <w:rPr>
-          <w:rFonts w:hint="eastAsia"/>
-          <w:szCs w:val="21"/>
-        </w:rPr>
-        <w:t>aaaa</w:t>
-      </w:r>
-      <w:proofErr w:type="spellEnd"/>
-      <w:r>
-        <w:rPr>
-          <w:szCs w:val="21"/>
-        </w:rPr>
-        <w:t>’</w:t>
-      </w:r>
-      <w:r>
-        <w:rPr>
-          <w:rFonts w:hint="eastAsia"/>
-          <w:szCs w:val="21"/>
-        </w:rPr>
-        <w:t>},</w:t>
-      </w:r>
-    </w:p>
-    <w:p>
-      <w:pPr>
-        <w:rPr>
-          <w:szCs w:val="21"/>
-        </w:rPr>
-      </w:pPr>
-      <w:r>
-        <w:rPr>
-          <w:rFonts w:hint="eastAsia"/>
-          <w:szCs w:val="21"/>
-        </w:rPr>
-        <w:tab/>
-      </w:r>
-      <w:r>
-        <w:rPr>
-          <w:rFonts w:hint="eastAsia"/>
-          <w:szCs w:val="21"/>
-        </w:rPr>
-        <w:tab/>
-      </w:r>
-      <w:r>
-        <w:rPr>
-          <w:rFonts w:hint="eastAsia"/>
-          <w:szCs w:val="21"/>
-        </w:rPr>
-        <w:tab/>
-      </w:r>
-      <w:proofErr w:type="spellStart"/>
-      <w:proofErr w:type="gramStart"/>
-      <w:r>
-        <w:rPr>
-          <w:rFonts w:hint="eastAsia"/>
-          <w:szCs w:val="21"/>
-        </w:rPr>
-        <w:t>hashName</w:t>
-      </w:r>
-      <w:proofErr w:type="spellEnd"/>
-      <w:r>
-        <w:rPr>
-          <w:rFonts w:hint="eastAsia"/>
-          <w:szCs w:val="21"/>
-        </w:rPr>
-        <w:t>:{</w:t>
-      </w:r>
-      <w:proofErr w:type="gramEnd"/>
-      <w:r>
-        <w:rPr>
-          <w:rFonts w:hint="eastAsia"/>
-          <w:szCs w:val="21"/>
-        </w:rPr>
-        <w:t>value:</w:t>
-      </w:r>
-      <w:r>
-        <w:rPr>
-          <w:szCs w:val="21"/>
-        </w:rPr>
-        <w:t>’</w:t>
-      </w:r>
-      <w:proofErr w:type="spellStart"/>
-      <w:r>
-        <w:rPr>
-          <w:rFonts w:hint="eastAsia"/>
-          <w:szCs w:val="21"/>
-        </w:rPr>
-        <w:t>bbbb</w:t>
-      </w:r>
-      <w:proofErr w:type="spellEnd"/>
-      <w:r>
-        <w:rPr>
-          <w:szCs w:val="21"/>
-        </w:rPr>
-        <w:t>’</w:t>
-      </w:r>
-      <w:r>
-        <w:rPr>
-          <w:rFonts w:hint="eastAsia"/>
-          <w:szCs w:val="21"/>
-        </w:rPr>
-        <w:t>},</w:t>
-      </w:r>
-    </w:p>
-    <w:p>
-      <w:pPr>
-        <w:rPr>
-          <w:szCs w:val="21"/>
-        </w:rPr>
-      </w:pPr>
-      <w:r>
-        <w:rPr>
-          <w:rFonts w:hint="eastAsia"/>
-          <w:szCs w:val="21"/>
-        </w:rPr>
-        <w:tab/>
-      </w:r>
-      <w:r>
-        <w:rPr>
-          <w:rFonts w:hint="eastAsia"/>
-          <w:szCs w:val="21"/>
-        </w:rPr>
-        <w:tab/>
-      </w:r>
-      <w:r>
-        <w:rPr>
-          <w:rFonts w:hint="eastAsia"/>
-          <w:szCs w:val="21"/>
-        </w:rPr>
-        <w:tab/>
-      </w:r>
-      <w:proofErr w:type="spellStart"/>
-      <w:proofErr w:type="gramStart"/>
-      <w:r>
-        <w:rPr>
-          <w:rFonts w:hint="eastAsia"/>
-          <w:szCs w:val="21"/>
-        </w:rPr>
-        <w:t>articleId</w:t>
-      </w:r>
-      <w:proofErr w:type="spellEnd"/>
-      <w:r>
-        <w:rPr>
-          <w:rFonts w:hint="eastAsia"/>
-          <w:szCs w:val="21"/>
-        </w:rPr>
-        <w:t>:{</w:t>
-      </w:r>
-      <w:proofErr w:type="gramEnd"/>
-      <w:r>
-        <w:rPr>
-          <w:rFonts w:hint="eastAsia"/>
-          <w:szCs w:val="21"/>
-        </w:rPr>
-        <w:t xml:space="preserve">value: </w:t>
-      </w:r>
-      <w:proofErr w:type="spellStart"/>
-      <w:r>
-        <w:rPr>
-          <w:rFonts w:hint="eastAsia"/>
-          <w:szCs w:val="21"/>
-        </w:rPr>
-        <w:t>objectId</w:t>
-      </w:r>
-      <w:proofErr w:type="spellEnd"/>
-      <w:r>
-        <w:rPr>
-          <w:rFonts w:hint="eastAsia"/>
-          <w:szCs w:val="21"/>
-        </w:rPr>
-        <w:t>},</w:t>
-      </w:r>
     </w:p>
     <w:p>
       <w:pPr>
@@ -855,10 +631,36 @@
       </w:pPr>
       <w:r>
         <w:rPr>
-          <w:rFonts w:hint="eastAsia"/>
-          <w:szCs w:val="21"/>
-        </w:rPr>
-        <w:t>},</w:t>
+          <w:szCs w:val="21"/>
+        </w:rPr>
+        <w:t>R</w:t>
+      </w:r>
+      <w:r>
+        <w:rPr>
+          <w:rFonts w:hint="eastAsia"/>
+          <w:szCs w:val="21"/>
+        </w:rPr>
+        <w:t>edord</w:t>
+      </w:r>
+      <w:r>
+        <w:rPr>
+          <w:szCs w:val="21"/>
+        </w:rPr>
+        <w:t>Id:</w:t>
+      </w:r>
+      <w:r>
+        <w:rPr>
+          <w:rFonts w:hint="eastAsia"/>
+          <w:szCs w:val="21"/>
+        </w:rPr>
+        <w:t xml:space="preserve"> </w:t>
+      </w:r>
+      <w:r>
+        <w:rPr>
+          <w:rFonts w:hint="eastAsia"/>
+          <w:szCs w:val="21"/>
+        </w:rPr>
+        <w:t>articleId:{value: objectId},</w:t>
       </w:r>
     </w:p>
     <w:p>
@@ -868,18 +670,19 @@
           <w:szCs w:val="21"/>
         </w:rPr>
       </w:pPr>
-      <w:r>
-        <w:rPr>
-          <w:szCs w:val="21"/>
-        </w:rPr>
-        <w:t>M</w:t>
-      </w:r>
-      <w:r>
-        <w:rPr>
-          <w:rFonts w:hint="eastAsia"/>
-          <w:szCs w:val="21"/>
-        </w:rPr>
-        <w:t>ethod:0,</w:t>
+      <w:commentRangeStart w:id="1"/>
+      <w:r>
+        <w:rPr>
+          <w:szCs w:val="21"/>
+        </w:rPr>
+        <w:t>Method:0</w:t>
+      </w:r>
+      <w:commentRangeEnd w:id="1"/>
+      <w:r>
+        <w:rPr>
+          <w:rStyle w:val="CommentReference"/>
+        </w:rPr>
+        <w:commentReference w:id="1"/>
       </w:r>
     </w:p>
     <w:p>
@@ -965,14 +768,12 @@
         </w:rPr>
         <w:t>使用</w:t>
       </w:r>
-      <w:proofErr w:type="spellStart"/>
       <w:r>
         <w:rPr>
           <w:b/>
         </w:rPr>
         <w:t>DOMPurify</w:t>
       </w:r>
-      <w:proofErr w:type="spellEnd"/>
       <w:r>
         <w:rPr>
           <w:rFonts w:hint="eastAsia"/>
@@ -1013,7 +814,6 @@
         </w:rPr>
         <w:t>检查</w:t>
       </w:r>
-      <w:proofErr w:type="spellStart"/>
       <w:r>
         <w:rPr>
           <w:rFonts w:hint="eastAsia"/>
@@ -1021,7 +821,6 @@
         </w:rPr>
         <w:t>articleId</w:t>
       </w:r>
-      <w:proofErr w:type="spellEnd"/>
       <w:r>
         <w:rPr>
           <w:rFonts w:hint="eastAsia"/>
@@ -1173,7 +972,6 @@
         </w:rPr>
         <w:t>从预定义的目录中选择合适的路径，保存图片到</w:t>
       </w:r>
-      <w:proofErr w:type="spellStart"/>
       <w:r>
         <w:rPr>
           <w:rFonts w:hint="eastAsia"/>
@@ -1181,7 +979,6 @@
         </w:rPr>
         <w:t>folderId</w:t>
       </w:r>
-      <w:proofErr w:type="spellEnd"/>
       <w:r>
         <w:rPr>
           <w:rFonts w:hint="eastAsia"/>
@@ -1189,21 +986,12 @@
         </w:rPr>
         <w:t>，然后见数据插入</w:t>
       </w:r>
-      <w:proofErr w:type="spellStart"/>
-      <w:r>
-        <w:rPr>
-          <w:rFonts w:hint="eastAsia"/>
-          <w:szCs w:val="21"/>
-        </w:rPr>
-        <w:t>db</w:t>
-      </w:r>
-      <w:proofErr w:type="spellEnd"/>
-      <w:r>
-        <w:rPr>
-          <w:rFonts w:hint="eastAsia"/>
-          <w:szCs w:val="21"/>
-        </w:rPr>
-        <w:t xml:space="preserve"> </w:t>
+      <w:r>
+        <w:rPr>
+          <w:rFonts w:hint="eastAsia"/>
+          <w:szCs w:val="21"/>
+        </w:rPr>
+        <w:t xml:space="preserve">db </w:t>
       </w:r>
     </w:p>
     <w:p>
@@ -1218,17 +1006,8 @@
           <w:rFonts w:hint="eastAsia"/>
           <w:szCs w:val="21"/>
         </w:rPr>
-        <w:t xml:space="preserve">8  </w:t>
-      </w:r>
-      <w:proofErr w:type="spellStart"/>
-      <w:r>
-        <w:rPr>
-          <w:rFonts w:hint="eastAsia"/>
-          <w:szCs w:val="21"/>
-        </w:rPr>
-        <w:t>recInof</w:t>
-      </w:r>
-      <w:proofErr w:type="spellEnd"/>
+        <w:t>8  recInof</w:t>
+      </w:r>
       <w:r>
         <w:rPr>
           <w:rFonts w:hint="eastAsia"/>
@@ -1236,7 +1015,6 @@
         </w:rPr>
         <w:t>添加</w:t>
       </w:r>
-      <w:proofErr w:type="spellStart"/>
       <w:r>
         <w:rPr>
           <w:rFonts w:hint="eastAsia"/>
@@ -1244,7 +1022,6 @@
         </w:rPr>
         <w:t>folderId</w:t>
       </w:r>
-      <w:proofErr w:type="spellEnd"/>
       <w:r>
         <w:rPr>
           <w:rFonts w:hint="eastAsia"/>
@@ -1252,7 +1029,6 @@
         </w:rPr>
         <w:t>，</w:t>
       </w:r>
-      <w:proofErr w:type="spellStart"/>
       <w:r>
         <w:rPr>
           <w:rFonts w:hint="eastAsia"/>
@@ -1260,7 +1036,6 @@
         </w:rPr>
         <w:t>authorId</w:t>
       </w:r>
-      <w:proofErr w:type="spellEnd"/>
       <w:r>
         <w:rPr>
           <w:rFonts w:hint="eastAsia"/>
@@ -1268,7 +1043,6 @@
         </w:rPr>
         <w:t>，</w:t>
       </w:r>
-      <w:proofErr w:type="spellStart"/>
       <w:r>
         <w:rPr>
           <w:rFonts w:hint="eastAsia"/>
@@ -1276,7 +1050,6 @@
         </w:rPr>
         <w:t>cDate</w:t>
       </w:r>
-      <w:proofErr w:type="spellEnd"/>
     </w:p>
     <w:p>
       <w:pPr>
@@ -1518,7 +1291,6 @@
         </w:rPr>
         <w:tab/>
       </w:r>
-      <w:proofErr w:type="gramStart"/>
       <w:r>
         <w:rPr>
           <w:sz w:val="24"/>
@@ -1534,7 +1306,6 @@
         </w:rPr>
         <w:t>alues:{</w:t>
       </w:r>
-      <w:proofErr w:type="gramEnd"/>
     </w:p>
     <w:p>
       <w:pPr>
@@ -1582,7 +1353,6 @@
           <w:sz w:val="24"/>
           <w:szCs w:val="24"/>
         </w:rPr>
-        <w:lastRenderedPageBreak/>
         <w:t>}</w:t>
       </w:r>
     </w:p>
@@ -1642,6 +1412,7 @@
         <w:ind w:left="210" w:firstLine="420"/>
       </w:pPr>
       <w:r>
+        <w:lastRenderedPageBreak/>
         <w:t>N</w:t>
       </w:r>
       <w:r>
@@ -1725,20 +1496,7 @@
           <w:rFonts w:hint="eastAsia"/>
         </w:rPr>
         <w:tab/>
-      </w:r>
-      <w:proofErr w:type="spellStart"/>
-      <w:r>
-        <w:rPr>
-          <w:rFonts w:hint="eastAsia"/>
-        </w:rPr>
-        <w:t>enum</w:t>
-      </w:r>
-      <w:proofErr w:type="spellEnd"/>
-      <w:r>
-        <w:rPr>
-          <w:rFonts w:hint="eastAsia"/>
-        </w:rPr>
-        <w:t>: editing/finish</w:t>
+        <w:t>enum: editing/finish</w:t>
       </w:r>
       <w:r>
         <w:rPr>
@@ -1751,7 +1509,6 @@
       <w:pPr>
         <w:ind w:leftChars="100" w:left="210" w:firstLine="420"/>
       </w:pPr>
-      <w:proofErr w:type="spellStart"/>
       <w:r>
         <w:t>A</w:t>
       </w:r>
@@ -1764,26 +1521,11 @@
       <w:r>
         <w:t>Id</w:t>
       </w:r>
-      <w:proofErr w:type="spellEnd"/>
-      <w:r>
-        <w:rPr>
-          <w:rFonts w:hint="eastAsia"/>
-        </w:rPr>
-        <w:t xml:space="preserve">: </w:t>
-      </w:r>
-      <w:proofErr w:type="spellStart"/>
-      <w:r>
-        <w:rPr>
-          <w:rFonts w:hint="eastAsia"/>
-        </w:rPr>
-        <w:t>objectId</w:t>
-      </w:r>
-      <w:proofErr w:type="spellEnd"/>
-      <w:r>
-        <w:rPr>
-          <w:rFonts w:hint="eastAsia"/>
-        </w:rPr>
-        <w:t>,</w:t>
+      <w:r>
+        <w:rPr>
+          <w:rFonts w:hint="eastAsia"/>
+        </w:rPr>
+        <w:t>: objectId,</w:t>
       </w:r>
       <w:r>
         <w:rPr>
@@ -1808,7 +1550,6 @@
       <w:pPr>
         <w:ind w:leftChars="100" w:left="210" w:firstLine="420"/>
       </w:pPr>
-      <w:proofErr w:type="spellStart"/>
       <w:r>
         <w:t>F</w:t>
       </w:r>
@@ -1816,14 +1557,7 @@
         <w:rPr>
           <w:rFonts w:hint="eastAsia"/>
         </w:rPr>
-        <w:t>olderId</w:t>
-      </w:r>
-      <w:proofErr w:type="spellEnd"/>
-      <w:r>
-        <w:rPr>
-          <w:rFonts w:hint="eastAsia"/>
-        </w:rPr>
-        <w:t>: default</w:t>
+        <w:t>olderId: default</w:t>
       </w:r>
       <w:r>
         <w:rPr>
@@ -1848,41 +1582,11 @@
       <w:pPr>
         <w:ind w:leftChars="100" w:left="210" w:firstLine="420"/>
       </w:pPr>
-      <w:proofErr w:type="spellStart"/>
-      <w:r>
-        <w:rPr>
-          <w:rFonts w:hint="eastAsia"/>
-        </w:rPr>
-        <w:t>cDate</w:t>
-      </w:r>
-      <w:proofErr w:type="spellEnd"/>
-      <w:r>
-        <w:rPr>
-          <w:rFonts w:hint="eastAsia"/>
-        </w:rPr>
-        <w:t xml:space="preserve">: </w:t>
-      </w:r>
-      <w:proofErr w:type="spellStart"/>
-      <w:proofErr w:type="gramStart"/>
-      <w:r>
-        <w:rPr>
-          <w:rFonts w:hint="eastAsia"/>
-        </w:rPr>
-        <w:t>date.now</w:t>
-      </w:r>
-      <w:proofErr w:type="spellEnd"/>
-      <w:r>
-        <w:rPr>
-          <w:rFonts w:hint="eastAsia"/>
-        </w:rPr>
-        <w:t>(</w:t>
-      </w:r>
-      <w:proofErr w:type="gramEnd"/>
-      <w:r>
-        <w:rPr>
-          <w:rFonts w:hint="eastAsia"/>
-        </w:rPr>
-        <w:t>)</w:t>
+      <w:r>
+        <w:rPr>
+          <w:rFonts w:hint="eastAsia"/>
+        </w:rPr>
+        <w:t>cDate: date.now()</w:t>
       </w:r>
     </w:p>
     <w:p>
@@ -2021,14 +1725,12 @@
         </w:rPr>
         <w:t>检查</w:t>
       </w:r>
-      <w:proofErr w:type="spellStart"/>
       <w:r>
         <w:rPr>
           <w:rFonts w:hint="eastAsia"/>
         </w:rPr>
         <w:t>part</w:t>
       </w:r>
-      <w:proofErr w:type="spellEnd"/>
       <w:r>
         <w:t xml:space="preserve"> </w:t>
       </w:r>
@@ -2124,14 +1826,12 @@
         </w:rPr>
         <w:t>放入</w:t>
       </w:r>
-      <w:proofErr w:type="spellStart"/>
       <w:r>
         <w:rPr>
           <w:rFonts w:hint="eastAsia"/>
         </w:rPr>
         <w:t>docValue</w:t>
       </w:r>
-      <w:proofErr w:type="spellEnd"/>
       <w:r>
         <w:rPr>
           <w:rFonts w:hint="eastAsia"/>
@@ -2177,9 +1877,6 @@
           <w:numId w:val="12"/>
         </w:numPr>
         <w:ind w:firstLineChars="0"/>
-        <w:rPr>
-          <w:rFonts w:hint="eastAsia"/>
-        </w:rPr>
       </w:pPr>
       <w:r>
         <w:rPr>
@@ -2205,11 +1902,9 @@
         </w:rPr>
         <w:t>(</w:t>
       </w:r>
-      <w:proofErr w:type="spellStart"/>
       <w:r>
         <w:t>recordInfo</w:t>
       </w:r>
-      <w:proofErr w:type="spellEnd"/>
       <w:r>
         <w:rPr>
           <w:rFonts w:hint="eastAsia"/>
@@ -2308,14 +2003,12 @@
         </w:rPr>
         <w:t>记录到</w:t>
       </w:r>
-      <w:proofErr w:type="spellStart"/>
       <w:r>
         <w:rPr>
           <w:rFonts w:hint="eastAsia"/>
         </w:rPr>
         <w:t>db</w:t>
       </w:r>
-      <w:proofErr w:type="spellEnd"/>
     </w:p>
     <w:p>
       <w:pPr>
@@ -2336,7 +2029,6 @@
         </w:rPr>
         <w:t>创建一个新的</w:t>
       </w:r>
-      <w:proofErr w:type="spellStart"/>
       <w:r>
         <w:rPr>
           <w:rFonts w:hint="eastAsia"/>
@@ -2344,7 +2036,6 @@
         </w:rPr>
         <w:t>likeUnLike</w:t>
       </w:r>
-      <w:proofErr w:type="spellEnd"/>
       <w:r>
         <w:rPr>
           <w:rFonts w:hint="eastAsia"/>
@@ -2352,7 +2043,6 @@
         </w:rPr>
         <w:t>记录，插入</w:t>
       </w:r>
-      <w:proofErr w:type="spellStart"/>
       <w:r>
         <w:rPr>
           <w:rFonts w:hint="eastAsia"/>
@@ -2360,7 +2050,6 @@
         </w:rPr>
         <w:t>db</w:t>
       </w:r>
-      <w:proofErr w:type="spellEnd"/>
     </w:p>
     <w:p>
       <w:pPr>
@@ -2457,7 +2146,6 @@
       <w:pPr>
         <w:ind w:firstLine="420"/>
       </w:pPr>
-      <w:proofErr w:type="gramStart"/>
       <w:r>
         <w:t>V</w:t>
       </w:r>
@@ -2467,7 +2155,6 @@
         </w:rPr>
         <w:t>alues:{</w:t>
       </w:r>
-      <w:proofErr w:type="gramEnd"/>
     </w:p>
     <w:p>
       <w:r>
@@ -2485,7 +2172,6 @@
       <w:r>
         <w:t>“</w:t>
       </w:r>
-      <w:proofErr w:type="spellStart"/>
       <w:r>
         <w:rPr>
           <w:rFonts w:hint="eastAsia"/>
@@ -2504,8 +2190,6 @@
         </w:rPr>
         <w:t>Info</w:t>
       </w:r>
-      <w:proofErr w:type="spellEnd"/>
-      <w:proofErr w:type="gramStart"/>
       <w:r>
         <w:t>”</w:t>
       </w:r>
@@ -2515,13 +2199,11 @@
         </w:rPr>
         <w:t>:{</w:t>
       </w:r>
-      <w:proofErr w:type="gramEnd"/>
     </w:p>
     <w:p>
       <w:pPr>
         <w:ind w:leftChars="300" w:left="630" w:firstLine="420"/>
       </w:pPr>
-      <w:proofErr w:type="gramStart"/>
       <w:r>
         <w:t>N</w:t>
       </w:r>
@@ -2529,17 +2211,8 @@
         <w:rPr>
           <w:rFonts w:hint="eastAsia"/>
         </w:rPr>
-        <w:t>ame:{</w:t>
-      </w:r>
-      <w:proofErr w:type="spellStart"/>
-      <w:proofErr w:type="gramEnd"/>
-      <w:r>
-        <w:rPr>
-          <w:rFonts w:hint="eastAsia"/>
-        </w:rPr>
-        <w:t>value:aaaa</w:t>
-      </w:r>
-      <w:proofErr w:type="spellEnd"/>
+        <w:t>ame:{value:aaaa</w:t>
+      </w:r>
       <w:r>
         <w:t>}</w:t>
       </w:r>
@@ -2575,20 +2248,7 @@
           <w:rFonts w:hint="eastAsia"/>
         </w:rPr>
         <w:tab/>
-      </w:r>
-      <w:proofErr w:type="spellStart"/>
-      <w:r>
-        <w:rPr>
-          <w:rFonts w:hint="eastAsia"/>
-        </w:rPr>
-        <w:t>enum</w:t>
-      </w:r>
-      <w:proofErr w:type="spellEnd"/>
-      <w:r>
-        <w:rPr>
-          <w:rFonts w:hint="eastAsia"/>
-        </w:rPr>
-        <w:t>: editing/finish</w:t>
+        <w:t>enum: editing/finish</w:t>
       </w:r>
       <w:r>
         <w:rPr>
@@ -2623,23 +2283,21 @@
           <w:rFonts w:hint="eastAsia"/>
           <w:strike/>
         </w:rPr>
-        <w:t xml:space="preserve">uthor: {valued: </w:t>
-      </w:r>
-      <w:proofErr w:type="spellStart"/>
+        <w:t>uthor: {valued: objectId}</w:t>
+      </w:r>
       <w:r>
         <w:rPr>
           <w:rFonts w:hint="eastAsia"/>
           <w:strike/>
         </w:rPr>
-        <w:t>objectId</w:t>
-      </w:r>
-      <w:proofErr w:type="spellEnd"/>
+        <w:tab/>
+      </w:r>
       <w:r>
         <w:rPr>
           <w:rFonts w:hint="eastAsia"/>
           <w:strike/>
         </w:rPr>
-        <w:t>}</w:t>
+        <w:tab/>
       </w:r>
       <w:r>
         <w:rPr>
@@ -2660,474 +2318,320 @@
           <w:rFonts w:hint="eastAsia"/>
           <w:strike/>
         </w:rPr>
-        <w:tab/>
-      </w:r>
-      <w:r>
-        <w:rPr>
-          <w:rFonts w:hint="eastAsia"/>
+        <w:t>谁创建了目录</w:t>
+      </w:r>
+      <w:commentRangeEnd w:id="5"/>
+      <w:r>
+        <w:rPr>
+          <w:rStyle w:val="CommentReference"/>
+        </w:rPr>
+        <w:commentReference w:id="5"/>
+      </w:r>
+    </w:p>
+    <w:p>
+      <w:pPr>
+        <w:ind w:leftChars="100" w:left="210" w:firstLine="420"/>
+      </w:pPr>
+      <w:r>
+        <w:rPr>
+          <w:rFonts w:hint="eastAsia"/>
+        </w:rPr>
+        <w:tab/>
+        <w:t xml:space="preserve">  FolderId: {valued: objectId}</w:t>
+      </w:r>
+      <w:r>
+        <w:rPr>
+          <w:rFonts w:hint="eastAsia"/>
+        </w:rPr>
+        <w:tab/>
+        <w:t>;</w:t>
+      </w:r>
+      <w:r>
+        <w:rPr>
+          <w:rFonts w:hint="eastAsia"/>
+        </w:rPr>
+        <w:tab/>
+      </w:r>
+      <w:r>
+        <w:rPr>
+          <w:rFonts w:hint="eastAsia"/>
+        </w:rPr>
+        <w:tab/>
+      </w:r>
+      <w:r>
+        <w:rPr>
+          <w:rFonts w:hint="eastAsia"/>
+        </w:rPr>
+        <w:tab/>
+      </w:r>
+      <w:r>
+        <w:rPr>
+          <w:rFonts w:hint="eastAsia"/>
+        </w:rPr>
+        <w:tab/>
+      </w:r>
+      <w:r>
+        <w:rPr>
+          <w:rFonts w:hint="eastAsia"/>
+        </w:rPr>
+        <w:t>放在哪个目录</w:t>
+      </w:r>
+    </w:p>
+    <w:p>
+      <w:pPr>
+        <w:ind w:leftChars="300" w:left="630" w:firstLine="420"/>
+      </w:pPr>
+      <w:r>
+        <w:rPr>
+          <w:rFonts w:hint="eastAsia"/>
+        </w:rPr>
+        <w:t>pureContent:{value: bbbb}</w:t>
+      </w:r>
+    </w:p>
+    <w:p>
+      <w:pPr>
+        <w:ind w:leftChars="300" w:left="630" w:firstLine="420"/>
+      </w:pPr>
+      <w:r>
+        <w:rPr>
+          <w:rFonts w:hint="eastAsia"/>
+        </w:rPr>
+        <w:t>htmlContent: {value: cccc}</w:t>
+      </w:r>
+      <w:r>
+        <w:rPr>
+          <w:rFonts w:hint="eastAsia"/>
+        </w:rPr>
+        <w:tab/>
+      </w:r>
+      <w:r>
+        <w:rPr>
+          <w:rFonts w:hint="eastAsia"/>
+        </w:rPr>
+        <w:tab/>
+      </w:r>
+      <w:r>
+        <w:rPr>
+          <w:rFonts w:hint="eastAsia"/>
+        </w:rPr>
+        <w:tab/>
+      </w:r>
+    </w:p>
+    <w:p>
+      <w:pPr>
+        <w:ind w:leftChars="300" w:left="630" w:firstLine="420"/>
+      </w:pPr>
+      <w:r>
+        <w:rPr>
+          <w:rFonts w:hint="eastAsia"/>
+        </w:rPr>
+        <w:t>category: {value:objectId}</w:t>
+      </w:r>
+    </w:p>
+    <w:p>
+      <w:pPr>
+        <w:ind w:leftChars="300" w:left="630" w:firstLine="420"/>
+      </w:pPr>
+      <w:r>
+        <w:t>T</w:t>
+      </w:r>
+      <w:r>
+        <w:rPr>
+          <w:rFonts w:hint="eastAsia"/>
+        </w:rPr>
+        <w:t>ags:{value: [</w:t>
+      </w:r>
+      <w:r>
+        <w:t>‘</w:t>
+      </w:r>
+      <w:r>
+        <w:rPr>
+          <w:rFonts w:hint="eastAsia"/>
+        </w:rPr>
+        <w:t>aaaa</w:t>
+      </w:r>
+      <w:r>
+        <w:t>’</w:t>
+      </w:r>
+      <w:r>
+        <w:rPr>
+          <w:rFonts w:hint="eastAsia"/>
+        </w:rPr>
+        <w:t>,</w:t>
+      </w:r>
+      <w:r>
+        <w:t>’</w:t>
+      </w:r>
+      <w:r>
+        <w:rPr>
+          <w:rFonts w:hint="eastAsia"/>
+        </w:rPr>
+        <w:t>bbbb</w:t>
+      </w:r>
+      <w:r>
+        <w:t>’</w:t>
+      </w:r>
+      <w:r>
+        <w:rPr>
+          <w:rFonts w:hint="eastAsia"/>
+        </w:rPr>
+        <w:t>,</w:t>
+      </w:r>
+      <w:r>
+        <w:t>’</w:t>
+      </w:r>
+      <w:r>
+        <w:rPr>
+          <w:rFonts w:hint="eastAsia"/>
+        </w:rPr>
+        <w:t>cccc</w:t>
+      </w:r>
+      <w:r>
+        <w:t>’</w:t>
+      </w:r>
+      <w:r>
+        <w:rPr>
+          <w:rFonts w:hint="eastAsia"/>
+        </w:rPr>
+        <w:t>,</w:t>
+      </w:r>
+      <w:r>
+        <w:t>’</w:t>
+      </w:r>
+      <w:r>
+        <w:rPr>
+          <w:rFonts w:hint="eastAsia"/>
+        </w:rPr>
+        <w:t>dddd</w:t>
+      </w:r>
+      <w:r>
+        <w:t>’</w:t>
+      </w:r>
+      <w:r>
+        <w:rPr>
+          <w:rFonts w:hint="eastAsia"/>
+        </w:rPr>
+        <w:t>,</w:t>
+      </w:r>
+      <w:r>
+        <w:t>’</w:t>
+      </w:r>
+      <w:r>
+        <w:rPr>
+          <w:rFonts w:hint="eastAsia"/>
+        </w:rPr>
+        <w:t>eeee</w:t>
+      </w:r>
+      <w:r>
+        <w:t>’</w:t>
+      </w:r>
+      <w:r>
+        <w:rPr>
+          <w:rFonts w:hint="eastAsia"/>
+        </w:rPr>
+        <w:t>]}</w:t>
+      </w:r>
+    </w:p>
+    <w:p>
+      <w:pPr>
+        <w:ind w:leftChars="300" w:left="630" w:firstLine="420"/>
+        <w:rPr>
           <w:strike/>
         </w:rPr>
-        <w:tab/>
-      </w:r>
-      <w:r>
-        <w:rPr>
-          <w:rFonts w:hint="eastAsia"/>
+      </w:pPr>
+      <w:commentRangeStart w:id="6"/>
+      <w:r>
+        <w:rPr>
           <w:strike/>
         </w:rPr>
-        <w:t>谁创建了目录</w:t>
-      </w:r>
-      <w:commentRangeEnd w:id="5"/>
+        <w:t>A</w:t>
+      </w:r>
+      <w:r>
+        <w:rPr>
+          <w:rFonts w:hint="eastAsia"/>
+          <w:strike/>
+        </w:rPr>
+        <w:t xml:space="preserve">rticleImages: {value:[objectId1, objectId2 </w:t>
+      </w:r>
+      <w:r>
+        <w:rPr>
+          <w:strike/>
+        </w:rPr>
+        <w:t>…</w:t>
+      </w:r>
+      <w:r>
+        <w:rPr>
+          <w:rFonts w:hint="eastAsia"/>
+          <w:strike/>
+        </w:rPr>
+        <w:t>. objectId5]}</w:t>
+      </w:r>
+      <w:r>
+        <w:rPr>
+          <w:rFonts w:hint="eastAsia"/>
+          <w:strike/>
+        </w:rPr>
+        <w:tab/>
+      </w:r>
+      <w:r>
+        <w:rPr>
+          <w:rFonts w:hint="eastAsia"/>
+          <w:strike/>
+        </w:rPr>
+        <w:tab/>
+        <w:t>optional;0~5</w:t>
+      </w:r>
+      <w:r>
+        <w:rPr>
+          <w:rFonts w:hint="eastAsia"/>
+          <w:strike/>
+        </w:rPr>
+        <w:tab/>
+      </w:r>
+      <w:r>
+        <w:rPr>
+          <w:rFonts w:hint="eastAsia"/>
+          <w:strike/>
+        </w:rPr>
+        <w:tab/>
+      </w:r>
+      <w:r>
+        <w:rPr>
+          <w:rFonts w:hint="eastAsia"/>
+          <w:strike/>
+        </w:rPr>
+        <w:t>文档内插图片，最多</w:t>
+      </w:r>
+      <w:r>
+        <w:rPr>
+          <w:rFonts w:hint="eastAsia"/>
+          <w:strike/>
+        </w:rPr>
+        <w:t>5</w:t>
+      </w:r>
+      <w:r>
+        <w:rPr>
+          <w:rFonts w:hint="eastAsia"/>
+          <w:strike/>
+        </w:rPr>
+        <w:t>幅</w:t>
+      </w:r>
+      <w:commentRangeEnd w:id="6"/>
       <w:r>
         <w:rPr>
           <w:rStyle w:val="CommentReference"/>
         </w:rPr>
-        <w:commentReference w:id="5"/>
-      </w:r>
-    </w:p>
-    <w:p>
-      <w:pPr>
-        <w:ind w:leftChars="100" w:left="210" w:firstLine="420"/>
-      </w:pPr>
-      <w:r>
-        <w:rPr>
-          <w:rFonts w:hint="eastAsia"/>
-        </w:rPr>
-        <w:tab/>
-        <w:t xml:space="preserve">  </w:t>
-      </w:r>
-      <w:proofErr w:type="spellStart"/>
-      <w:r>
-        <w:rPr>
-          <w:rFonts w:hint="eastAsia"/>
-        </w:rPr>
-        <w:t>FolderId</w:t>
-      </w:r>
-      <w:proofErr w:type="spellEnd"/>
-      <w:r>
-        <w:rPr>
-          <w:rFonts w:hint="eastAsia"/>
-        </w:rPr>
-        <w:t xml:space="preserve">: {valued: </w:t>
-      </w:r>
-      <w:proofErr w:type="spellStart"/>
-      <w:r>
-        <w:rPr>
-          <w:rFonts w:hint="eastAsia"/>
-        </w:rPr>
-        <w:t>objectId</w:t>
-      </w:r>
-      <w:proofErr w:type="spellEnd"/>
-      <w:r>
-        <w:rPr>
-          <w:rFonts w:hint="eastAsia"/>
-        </w:rPr>
-        <w:t>}</w:t>
-      </w:r>
-      <w:r>
-        <w:rPr>
-          <w:rFonts w:hint="eastAsia"/>
-        </w:rPr>
-        <w:tab/>
-        <w:t>;</w:t>
-      </w:r>
-      <w:r>
-        <w:rPr>
-          <w:rFonts w:hint="eastAsia"/>
-        </w:rPr>
-        <w:tab/>
-      </w:r>
-      <w:r>
-        <w:rPr>
-          <w:rFonts w:hint="eastAsia"/>
-        </w:rPr>
-        <w:tab/>
-      </w:r>
-      <w:r>
-        <w:rPr>
-          <w:rFonts w:hint="eastAsia"/>
-        </w:rPr>
-        <w:tab/>
-      </w:r>
-      <w:r>
-        <w:rPr>
-          <w:rFonts w:hint="eastAsia"/>
-        </w:rPr>
-        <w:tab/>
-      </w:r>
-      <w:r>
-        <w:rPr>
-          <w:rFonts w:hint="eastAsia"/>
-        </w:rPr>
-        <w:t>放在哪个目录</w:t>
+        <w:commentReference w:id="6"/>
       </w:r>
     </w:p>
     <w:p>
       <w:pPr>
         <w:ind w:leftChars="300" w:left="630" w:firstLine="420"/>
-      </w:pPr>
-      <w:proofErr w:type="spellStart"/>
-      <w:proofErr w:type="gramStart"/>
-      <w:r>
-        <w:rPr>
-          <w:rFonts w:hint="eastAsia"/>
-        </w:rPr>
-        <w:t>pureContent</w:t>
-      </w:r>
-      <w:proofErr w:type="spellEnd"/>
-      <w:r>
-        <w:rPr>
-          <w:rFonts w:hint="eastAsia"/>
-        </w:rPr>
-        <w:t>:{</w:t>
-      </w:r>
-      <w:proofErr w:type="gramEnd"/>
-      <w:r>
-        <w:rPr>
-          <w:rFonts w:hint="eastAsia"/>
-        </w:rPr>
-        <w:t xml:space="preserve">value: </w:t>
-      </w:r>
-      <w:proofErr w:type="spellStart"/>
-      <w:r>
-        <w:rPr>
-          <w:rFonts w:hint="eastAsia"/>
-        </w:rPr>
-        <w:t>bbbb</w:t>
-      </w:r>
-      <w:proofErr w:type="spellEnd"/>
-      <w:r>
-        <w:rPr>
-          <w:rFonts w:hint="eastAsia"/>
-        </w:rPr>
-        <w:t>}</w:t>
-      </w:r>
-    </w:p>
-    <w:p>
-      <w:pPr>
-        <w:ind w:leftChars="300" w:left="630" w:firstLine="420"/>
-      </w:pPr>
-      <w:proofErr w:type="spellStart"/>
-      <w:r>
-        <w:rPr>
-          <w:rFonts w:hint="eastAsia"/>
-        </w:rPr>
-        <w:t>htmlContent</w:t>
-      </w:r>
-      <w:proofErr w:type="spellEnd"/>
-      <w:r>
-        <w:rPr>
-          <w:rFonts w:hint="eastAsia"/>
-        </w:rPr>
-        <w:t xml:space="preserve">: {value: </w:t>
-      </w:r>
-      <w:proofErr w:type="spellStart"/>
-      <w:r>
-        <w:rPr>
-          <w:rFonts w:hint="eastAsia"/>
-        </w:rPr>
-        <w:t>cccc</w:t>
-      </w:r>
-      <w:proofErr w:type="spellEnd"/>
-      <w:r>
-        <w:rPr>
-          <w:rFonts w:hint="eastAsia"/>
-        </w:rPr>
-        <w:t>}</w:t>
-      </w:r>
-      <w:r>
-        <w:rPr>
-          <w:rFonts w:hint="eastAsia"/>
-        </w:rPr>
-        <w:tab/>
-      </w:r>
-      <w:r>
-        <w:rPr>
-          <w:rFonts w:hint="eastAsia"/>
-        </w:rPr>
-        <w:tab/>
-      </w:r>
-      <w:r>
-        <w:rPr>
-          <w:rFonts w:hint="eastAsia"/>
-        </w:rPr>
-        <w:tab/>
-      </w:r>
-    </w:p>
-    <w:p>
-      <w:pPr>
-        <w:ind w:leftChars="300" w:left="630" w:firstLine="420"/>
-      </w:pPr>
-      <w:r>
-        <w:rPr>
-          <w:rFonts w:hint="eastAsia"/>
-        </w:rPr>
-        <w:t>category: {</w:t>
-      </w:r>
-      <w:proofErr w:type="spellStart"/>
-      <w:proofErr w:type="gramStart"/>
-      <w:r>
-        <w:rPr>
-          <w:rFonts w:hint="eastAsia"/>
-        </w:rPr>
-        <w:t>value:objectId</w:t>
-      </w:r>
-      <w:proofErr w:type="spellEnd"/>
-      <w:proofErr w:type="gramEnd"/>
-      <w:r>
-        <w:rPr>
-          <w:rFonts w:hint="eastAsia"/>
-        </w:rPr>
-        <w:t>}</w:t>
-      </w:r>
-    </w:p>
-    <w:p>
-      <w:pPr>
-        <w:ind w:leftChars="300" w:left="630" w:firstLine="420"/>
-      </w:pPr>
-      <w:proofErr w:type="gramStart"/>
-      <w:r>
-        <w:t>T</w:t>
-      </w:r>
-      <w:r>
-        <w:rPr>
-          <w:rFonts w:hint="eastAsia"/>
-        </w:rPr>
-        <w:t>ags:{</w:t>
-      </w:r>
-      <w:proofErr w:type="gramEnd"/>
-      <w:r>
-        <w:rPr>
-          <w:rFonts w:hint="eastAsia"/>
-        </w:rPr>
-        <w:t>value: [</w:t>
-      </w:r>
-      <w:r>
-        <w:t>‘</w:t>
-      </w:r>
-      <w:proofErr w:type="spellStart"/>
-      <w:r>
-        <w:rPr>
-          <w:rFonts w:hint="eastAsia"/>
-        </w:rPr>
-        <w:t>aaaa</w:t>
-      </w:r>
-      <w:proofErr w:type="spellEnd"/>
-      <w:r>
-        <w:t>’</w:t>
-      </w:r>
-      <w:r>
-        <w:rPr>
-          <w:rFonts w:hint="eastAsia"/>
-        </w:rPr>
-        <w:t>,</w:t>
-      </w:r>
-      <w:r>
-        <w:t>’</w:t>
-      </w:r>
-      <w:proofErr w:type="spellStart"/>
-      <w:r>
-        <w:rPr>
-          <w:rFonts w:hint="eastAsia"/>
-        </w:rPr>
-        <w:t>bbbb</w:t>
-      </w:r>
-      <w:proofErr w:type="spellEnd"/>
-      <w:r>
-        <w:t>’</w:t>
-      </w:r>
-      <w:r>
-        <w:rPr>
-          <w:rFonts w:hint="eastAsia"/>
-        </w:rPr>
-        <w:t>,</w:t>
-      </w:r>
-      <w:r>
-        <w:t>’</w:t>
-      </w:r>
-      <w:proofErr w:type="spellStart"/>
-      <w:r>
-        <w:rPr>
-          <w:rFonts w:hint="eastAsia"/>
-        </w:rPr>
-        <w:t>cccc</w:t>
-      </w:r>
-      <w:proofErr w:type="spellEnd"/>
-      <w:r>
-        <w:t>’</w:t>
-      </w:r>
-      <w:r>
-        <w:rPr>
-          <w:rFonts w:hint="eastAsia"/>
-        </w:rPr>
-        <w:t>,</w:t>
-      </w:r>
-      <w:r>
-        <w:t>’</w:t>
-      </w:r>
-      <w:proofErr w:type="spellStart"/>
-      <w:r>
-        <w:rPr>
-          <w:rFonts w:hint="eastAsia"/>
-        </w:rPr>
-        <w:t>dddd</w:t>
-      </w:r>
-      <w:proofErr w:type="spellEnd"/>
-      <w:r>
-        <w:t>’</w:t>
-      </w:r>
-      <w:r>
-        <w:rPr>
-          <w:rFonts w:hint="eastAsia"/>
-        </w:rPr>
-        <w:t>,</w:t>
-      </w:r>
-      <w:r>
-        <w:t>’</w:t>
-      </w:r>
-      <w:proofErr w:type="spellStart"/>
-      <w:r>
-        <w:rPr>
-          <w:rFonts w:hint="eastAsia"/>
-        </w:rPr>
-        <w:t>eeee</w:t>
-      </w:r>
-      <w:proofErr w:type="spellEnd"/>
-      <w:r>
-        <w:t>’</w:t>
-      </w:r>
-      <w:r>
-        <w:rPr>
-          <w:rFonts w:hint="eastAsia"/>
-        </w:rPr>
-        <w:t>]}</w:t>
-      </w:r>
-    </w:p>
-    <w:p>
-      <w:pPr>
-        <w:ind w:leftChars="300" w:left="630" w:firstLine="420"/>
         <w:rPr>
           <w:strike/>
         </w:rPr>
       </w:pPr>
-      <w:commentRangeStart w:id="6"/>
-      <w:proofErr w:type="spellStart"/>
-      <w:r>
-        <w:rPr>
-          <w:strike/>
-        </w:rPr>
-        <w:t>A</w:t>
-      </w:r>
-      <w:r>
-        <w:rPr>
-          <w:rFonts w:hint="eastAsia"/>
-          <w:strike/>
-        </w:rPr>
-        <w:t>rticleImages</w:t>
-      </w:r>
-      <w:proofErr w:type="spellEnd"/>
-      <w:r>
-        <w:rPr>
-          <w:rFonts w:hint="eastAsia"/>
-          <w:strike/>
-        </w:rPr>
-        <w:t>: {</w:t>
-      </w:r>
-      <w:proofErr w:type="gramStart"/>
-      <w:r>
-        <w:rPr>
-          <w:rFonts w:hint="eastAsia"/>
-          <w:strike/>
-        </w:rPr>
-        <w:t>value:[</w:t>
-      </w:r>
-      <w:proofErr w:type="gramEnd"/>
-      <w:r>
-        <w:rPr>
-          <w:rFonts w:hint="eastAsia"/>
-          <w:strike/>
-        </w:rPr>
-        <w:t xml:space="preserve">objectId1, objectId2 </w:t>
-      </w:r>
-      <w:r>
-        <w:rPr>
-          <w:strike/>
-        </w:rPr>
-        <w:t>…</w:t>
-      </w:r>
-      <w:r>
-        <w:rPr>
-          <w:rFonts w:hint="eastAsia"/>
-          <w:strike/>
-        </w:rPr>
-        <w:t>. objectId5]}</w:t>
-      </w:r>
-      <w:r>
-        <w:rPr>
-          <w:rFonts w:hint="eastAsia"/>
-          <w:strike/>
-        </w:rPr>
-        <w:tab/>
-      </w:r>
-      <w:r>
-        <w:rPr>
-          <w:rFonts w:hint="eastAsia"/>
-          <w:strike/>
-        </w:rPr>
-        <w:tab/>
-        <w:t>optional;0~5</w:t>
-      </w:r>
-      <w:r>
-        <w:rPr>
-          <w:rFonts w:hint="eastAsia"/>
-          <w:strike/>
-        </w:rPr>
-        <w:tab/>
-      </w:r>
-      <w:r>
-        <w:rPr>
-          <w:rFonts w:hint="eastAsia"/>
-          <w:strike/>
-        </w:rPr>
-        <w:tab/>
-      </w:r>
-      <w:r>
-        <w:rPr>
-          <w:rFonts w:hint="eastAsia"/>
-          <w:strike/>
-        </w:rPr>
-        <w:t>文档内插图片，最多</w:t>
-      </w:r>
-      <w:r>
-        <w:rPr>
-          <w:rFonts w:hint="eastAsia"/>
-          <w:strike/>
-        </w:rPr>
-        <w:t>5</w:t>
-      </w:r>
-      <w:r>
-        <w:rPr>
-          <w:rFonts w:hint="eastAsia"/>
-          <w:strike/>
-        </w:rPr>
-        <w:t>幅</w:t>
-      </w:r>
-      <w:commentRangeEnd w:id="6"/>
-      <w:r>
-        <w:rPr>
-          <w:rStyle w:val="CommentReference"/>
-        </w:rPr>
-        <w:commentReference w:id="6"/>
-      </w:r>
-    </w:p>
-    <w:p>
-      <w:pPr>
-        <w:ind w:leftChars="300" w:left="630" w:firstLine="420"/>
-        <w:rPr>
-          <w:strike/>
-        </w:rPr>
-      </w:pPr>
       <w:commentRangeStart w:id="7"/>
-      <w:proofErr w:type="spellStart"/>
       <w:r>
         <w:rPr>
           <w:strike/>
@@ -3143,99 +2647,97 @@
         </w:rPr>
         <w:t>rticleAttachments</w:t>
       </w:r>
-      <w:proofErr w:type="spellEnd"/>
       <w:r>
         <w:rPr>
           <w:rFonts w:hint="eastAsia"/>
           <w:strike/>
         </w:rPr>
-        <w:t>:[</w:t>
-      </w:r>
-      <w:proofErr w:type="spellStart"/>
-      <w:r>
-        <w:rPr>
-          <w:rFonts w:hint="eastAsia"/>
+        <w:t>:[objectId]}</w:t>
+      </w:r>
+      <w:commentRangeEnd w:id="7"/>
+      <w:r>
+        <w:rPr>
+          <w:rStyle w:val="CommentReference"/>
+        </w:rPr>
+        <w:commentReference w:id="7"/>
+      </w:r>
+    </w:p>
+    <w:p>
+      <w:pPr>
+        <w:ind w:left="420" w:firstLine="420"/>
+        <w:rPr>
           <w:strike/>
         </w:rPr>
-        <w:t>objectId</w:t>
-      </w:r>
-      <w:proofErr w:type="spellEnd"/>
-      <w:r>
-        <w:rPr>
-          <w:rFonts w:hint="eastAsia"/>
+      </w:pPr>
+      <w:commentRangeStart w:id="8"/>
+      <w:r>
+        <w:rPr>
           <w:strike/>
         </w:rPr>
-        <w:t>]}</w:t>
-      </w:r>
-      <w:commentRangeEnd w:id="7"/>
+        <w:t>“</w:t>
+      </w:r>
+      <w:r>
+        <w:rPr>
+          <w:rFonts w:hint="eastAsia"/>
+          <w:strike/>
+        </w:rPr>
+        <w:t>curColl</w:t>
+      </w:r>
+      <w:r>
+        <w:rPr>
+          <w:strike/>
+        </w:rPr>
+        <w:t>”</w:t>
+      </w:r>
+      <w:r>
+        <w:rPr>
+          <w:rFonts w:hint="eastAsia"/>
+          <w:strike/>
+        </w:rPr>
+        <w:t>:</w:t>
+      </w:r>
+      <w:r>
+        <w:rPr>
+          <w:strike/>
+        </w:rPr>
+        <w:t>”</w:t>
+      </w:r>
+      <w:r>
+        <w:rPr>
+          <w:rFonts w:hint="eastAsia"/>
+          <w:strike/>
+        </w:rPr>
+        <w:t>articles</w:t>
+      </w:r>
+      <w:r>
+        <w:rPr>
+          <w:strike/>
+        </w:rPr>
+        <w:t>”</w:t>
+      </w:r>
+      <w:commentRangeEnd w:id="8"/>
       <w:r>
         <w:rPr>
           <w:rStyle w:val="CommentReference"/>
         </w:rPr>
-        <w:commentReference w:id="7"/>
+        <w:commentReference w:id="8"/>
       </w:r>
     </w:p>
     <w:p>
       <w:pPr>
         <w:ind w:left="420" w:firstLine="420"/>
-        <w:rPr>
-          <w:strike/>
-        </w:rPr>
-      </w:pPr>
-      <w:commentRangeStart w:id="8"/>
-      <w:r>
-        <w:rPr>
-          <w:strike/>
-        </w:rPr>
-        <w:t>“</w:t>
-      </w:r>
-      <w:proofErr w:type="spellStart"/>
-      <w:r>
-        <w:rPr>
-          <w:rFonts w:hint="eastAsia"/>
-          <w:strike/>
-        </w:rPr>
-        <w:t>curColl</w:t>
-      </w:r>
-      <w:proofErr w:type="spellEnd"/>
-      <w:r>
-        <w:rPr>
-          <w:strike/>
-        </w:rPr>
-        <w:t>”</w:t>
-      </w:r>
-      <w:r>
-        <w:rPr>
-          <w:rFonts w:hint="eastAsia"/>
-          <w:strike/>
-        </w:rPr>
-        <w:t>:</w:t>
-      </w:r>
-      <w:r>
-        <w:rPr>
-          <w:strike/>
-        </w:rPr>
-        <w:t>”</w:t>
-      </w:r>
-      <w:r>
-        <w:rPr>
-          <w:rFonts w:hint="eastAsia"/>
-          <w:strike/>
-        </w:rPr>
-        <w:t>articles</w:t>
-      </w:r>
-      <w:r>
-        <w:rPr>
-          <w:strike/>
-        </w:rPr>
-        <w:t>”</w:t>
-      </w:r>
-      <w:commentRangeEnd w:id="8"/>
-      <w:r>
-        <w:rPr>
-          <w:rStyle w:val="CommentReference"/>
-        </w:rPr>
-        <w:commentReference w:id="8"/>
+      </w:pPr>
+      <w:r>
+        <w:rPr>
+          <w:rFonts w:hint="eastAsia"/>
+        </w:rPr>
+        <w:t>}</w:t>
+      </w:r>
+      <w:r>
+        <w:rPr>
+          <w:rFonts w:hint="eastAsia"/>
+        </w:rPr>
+        <w:t>,</w:t>
       </w:r>
     </w:p>
     <w:p>
@@ -3243,24 +2745,6 @@
         <w:ind w:left="420" w:firstLine="420"/>
       </w:pPr>
       <w:r>
-        <w:rPr>
-          <w:rFonts w:hint="eastAsia"/>
-        </w:rPr>
-        <w:t>}</w:t>
-      </w:r>
-      <w:r>
-        <w:rPr>
-          <w:rFonts w:hint="eastAsia"/>
-        </w:rPr>
-        <w:t>,</w:t>
-      </w:r>
-    </w:p>
-    <w:p>
-      <w:pPr>
-        <w:ind w:left="420" w:firstLine="420"/>
-      </w:pPr>
-      <w:r>
-        <w:lastRenderedPageBreak/>
         <w:t>M</w:t>
       </w:r>
       <w:r>
@@ -3310,6 +2794,7 @@
         <w:rPr>
           <w:rFonts w:hint="eastAsia"/>
         </w:rPr>
+        <w:lastRenderedPageBreak/>
         <w:t>检查格式和</w:t>
       </w:r>
       <w:r>
@@ -3345,9 +2830,6 @@
           <w:numId w:val="13"/>
         </w:numPr>
         <w:ind w:firstLineChars="0"/>
-        <w:rPr>
-          <w:rFonts w:hint="eastAsia"/>
-        </w:rPr>
       </w:pPr>
       <w:r>
         <w:rPr>
@@ -3445,14 +2927,12 @@
         </w:rPr>
         <w:t>（</w:t>
       </w:r>
-      <w:proofErr w:type="spellStart"/>
       <w:r>
         <w:rPr>
           <w:rFonts w:hint="eastAsia"/>
         </w:rPr>
         <w:t>folderId</w:t>
       </w:r>
-      <w:proofErr w:type="spellEnd"/>
       <w:r>
         <w:rPr>
           <w:rFonts w:hint="eastAsia"/>
@@ -3486,9 +2966,6 @@
       <w:pPr>
         <w:pStyle w:val="ListParagraph"/>
         <w:ind w:left="840" w:firstLineChars="0" w:firstLine="0"/>
-        <w:rPr>
-          <w:rFonts w:hint="eastAsia"/>
-        </w:rPr>
       </w:pPr>
       <w:r>
         <w:rPr>
@@ -3526,11 +3003,9 @@
         </w:rPr>
         <w:t>(</w:t>
       </w:r>
-      <w:proofErr w:type="spellStart"/>
       <w:r>
         <w:t>recordInfo</w:t>
       </w:r>
-      <w:proofErr w:type="spellEnd"/>
       <w:r>
         <w:rPr>
           <w:rFonts w:hint="eastAsia"/>
@@ -3614,28 +3089,24 @@
       <w:r>
         <w:t xml:space="preserve">  </w:t>
       </w:r>
-      <w:proofErr w:type="spellStart"/>
       <w:r>
         <w:rPr>
           <w:rFonts w:hint="eastAsia"/>
         </w:rPr>
         <w:t>htmlContent</w:t>
       </w:r>
-      <w:proofErr w:type="spellEnd"/>
       <w:r>
         <w:rPr>
           <w:rFonts w:hint="eastAsia"/>
         </w:rPr>
         <w:t>（使用</w:t>
       </w:r>
-      <w:proofErr w:type="spellStart"/>
       <w:r>
         <w:rPr>
           <w:rFonts w:hint="eastAsia"/>
         </w:rPr>
         <w:t>simditor</w:t>
       </w:r>
-      <w:proofErr w:type="spellEnd"/>
       <w:r>
         <w:rPr>
           <w:rFonts w:hint="eastAsia"/>
@@ -3648,14 +3119,12 @@
         </w:rPr>
         <w:t>，使用</w:t>
       </w:r>
-      <w:proofErr w:type="spellStart"/>
       <w:r>
         <w:rPr>
           <w:b/>
         </w:rPr>
         <w:t>DOMPurify</w:t>
       </w:r>
-      <w:proofErr w:type="spellEnd"/>
       <w:r>
         <w:rPr>
           <w:rFonts w:hint="eastAsia"/>
@@ -3683,9 +3152,6 @@
           <w:numId w:val="13"/>
         </w:numPr>
         <w:ind w:firstLineChars="0"/>
-        <w:rPr>
-          <w:rFonts w:hint="eastAsia"/>
-        </w:rPr>
       </w:pPr>
       <w:r>
         <w:rPr>
@@ -3693,34 +3159,24 @@
         </w:rPr>
         <w:t>查找</w:t>
       </w:r>
-      <w:proofErr w:type="spellStart"/>
       <w:r>
         <w:rPr>
           <w:rFonts w:hint="eastAsia"/>
         </w:rPr>
         <w:t>htmlContent</w:t>
       </w:r>
-      <w:proofErr w:type="spellEnd"/>
-      <w:r>
-        <w:rPr>
-          <w:rFonts w:hint="eastAsia"/>
-        </w:rPr>
-        <w:t>，</w:t>
-      </w:r>
-      <w:r>
-        <w:rPr>
-          <w:rFonts w:hint="eastAsia"/>
-        </w:rPr>
-        <w:t>如果</w:t>
-      </w:r>
-      <w:proofErr w:type="spellStart"/>
+      <w:r>
+        <w:rPr>
+          <w:rFonts w:hint="eastAsia"/>
+        </w:rPr>
+        <w:t>，如果</w:t>
+      </w:r>
       <w:r>
         <w:rPr>
           <w:rFonts w:hint="eastAsia"/>
         </w:rPr>
         <w:t>articleImages</w:t>
       </w:r>
-      <w:proofErr w:type="spellEnd"/>
       <w:r>
         <w:rPr>
           <w:rFonts w:hint="eastAsia"/>
@@ -3731,58 +3187,32 @@
         <w:rPr>
           <w:rFonts w:hint="eastAsia"/>
         </w:rPr>
-        <w:t xml:space="preserve">field </w:t>
-      </w:r>
-      <w:proofErr w:type="spellStart"/>
-      <w:r>
-        <w:rPr>
-          <w:rFonts w:hint="eastAsia"/>
-        </w:rPr>
-        <w:t>articleImages</w:t>
-      </w:r>
-      <w:proofErr w:type="spellEnd"/>
+        <w:t>field articleImages</w:t>
+      </w:r>
       <w:r>
         <w:rPr>
           <w:rFonts w:hint="eastAsia"/>
         </w:rPr>
         <w:t>，检查每个</w:t>
       </w:r>
-      <w:proofErr w:type="spellStart"/>
       <w:r>
         <w:rPr>
           <w:rFonts w:hint="eastAsia"/>
         </w:rPr>
         <w:t>objectId</w:t>
       </w:r>
-      <w:proofErr w:type="spellEnd"/>
       <w:r>
         <w:rPr>
           <w:rFonts w:hint="eastAsia"/>
         </w:rPr>
         <w:t>是否已经在</w:t>
       </w:r>
-      <w:proofErr w:type="spellStart"/>
-      <w:r>
-        <w:rPr>
-          <w:rFonts w:hint="eastAsia"/>
-        </w:rPr>
-        <w:t>coll</w:t>
-      </w:r>
-      <w:proofErr w:type="spellEnd"/>
-      <w:r>
-        <w:rPr>
-          <w:rFonts w:hint="eastAsia"/>
-        </w:rPr>
-        <w:t xml:space="preserve"> </w:t>
-      </w:r>
-      <w:proofErr w:type="spellStart"/>
-      <w:r>
-        <w:rPr>
-          <w:rFonts w:hint="eastAsia"/>
-        </w:rPr>
-        <w:t>articleImages</w:t>
-      </w:r>
-      <w:proofErr w:type="spellEnd"/>
+      <w:r>
+        <w:rPr>
+          <w:rFonts w:hint="eastAsia"/>
+        </w:rPr>
+        <w:t>coll articleImages</w:t>
+      </w:r>
       <w:r>
         <w:rPr>
           <w:rFonts w:hint="eastAsia"/>
@@ -3841,19 +3271,11 @@
         </w:rPr>
         <w:t>，是否在</w:t>
       </w:r>
-      <w:proofErr w:type="spellStart"/>
-      <w:r>
-        <w:rPr>
-          <w:rFonts w:hint="eastAsia"/>
-        </w:rPr>
-        <w:t>coll</w:t>
-      </w:r>
-      <w:proofErr w:type="spellEnd"/>
-      <w:r>
-        <w:rPr>
-          <w:rFonts w:hint="eastAsia"/>
-        </w:rPr>
-        <w:t xml:space="preserve"> tags</w:t>
+      <w:r>
+        <w:rPr>
+          <w:rFonts w:hint="eastAsia"/>
+        </w:rPr>
+        <w:t>coll tags</w:t>
       </w:r>
       <w:r>
         <w:rPr>
@@ -3861,19 +3283,11 @@
         </w:rPr>
         <w:t>中存在，不存在，在</w:t>
       </w:r>
-      <w:proofErr w:type="spellStart"/>
-      <w:r>
-        <w:rPr>
-          <w:rFonts w:hint="eastAsia"/>
-        </w:rPr>
-        <w:t>coll</w:t>
-      </w:r>
-      <w:proofErr w:type="spellEnd"/>
-      <w:r>
-        <w:rPr>
-          <w:rFonts w:hint="eastAsia"/>
-        </w:rPr>
-        <w:t xml:space="preserve"> tags</w:t>
+      <w:r>
+        <w:rPr>
+          <w:rFonts w:hint="eastAsia"/>
+        </w:rPr>
+        <w:t>coll tags</w:t>
       </w:r>
       <w:r>
         <w:rPr>
@@ -3893,14 +3307,12 @@
         </w:rPr>
         <w:t>，并替换成</w:t>
       </w:r>
-      <w:proofErr w:type="spellStart"/>
       <w:r>
         <w:rPr>
           <w:rFonts w:hint="eastAsia"/>
         </w:rPr>
         <w:t>objectId</w:t>
       </w:r>
-      <w:proofErr w:type="spellEnd"/>
       <w:r>
         <w:rPr>
           <w:rFonts w:hint="eastAsia"/>
@@ -3919,14 +3331,12 @@
         </w:rPr>
         <w:t>存在，获得</w:t>
       </w:r>
-      <w:proofErr w:type="spellStart"/>
       <w:r>
         <w:rPr>
           <w:rFonts w:hint="eastAsia"/>
         </w:rPr>
         <w:t>objectId</w:t>
       </w:r>
-      <w:proofErr w:type="spellEnd"/>
       <w:r>
         <w:rPr>
           <w:rFonts w:hint="eastAsia"/>
@@ -3942,9 +3352,6 @@
           <w:numId w:val="13"/>
         </w:numPr>
         <w:ind w:firstLineChars="0"/>
-        <w:rPr>
-          <w:rFonts w:hint="eastAsia"/>
-        </w:rPr>
       </w:pPr>
       <w:r>
         <w:t>F</w:t>
@@ -4057,7 +3464,6 @@
         </w:rPr>
         <w:t>是否为</w:t>
       </w:r>
-      <w:proofErr w:type="spellStart"/>
       <w:r>
         <w:rPr>
           <w:rFonts w:hint="eastAsia"/>
@@ -4065,7 +3471,6 @@
         </w:rPr>
         <w:t>enum</w:t>
       </w:r>
-      <w:proofErr w:type="spellEnd"/>
       <w:r>
         <w:rPr>
           <w:rFonts w:hint="eastAsia"/>
@@ -4181,14 +3586,12 @@
           <w:szCs w:val="28"/>
         </w:rPr>
       </w:pPr>
-      <w:proofErr w:type="spellStart"/>
       <w:r>
         <w:rPr>
           <w:rFonts w:hint="eastAsia"/>
         </w:rPr>
         <w:t>articleComments</w:t>
       </w:r>
-      <w:proofErr w:type="spellEnd"/>
       <w:r>
         <w:rPr>
           <w:rFonts w:hint="eastAsia"/>
@@ -4276,14 +3679,12 @@
       <w:pPr>
         <w:ind w:leftChars="100" w:left="210" w:firstLine="420"/>
       </w:pPr>
-      <w:proofErr w:type="gramStart"/>
       <w:r>
         <w:rPr>
           <w:rFonts w:hint="eastAsia"/>
         </w:rPr>
         <w:t>values:{</w:t>
       </w:r>
-      <w:proofErr w:type="gramEnd"/>
     </w:p>
     <w:p>
       <w:pPr>
@@ -4298,7 +3699,6 @@
       <w:r>
         <w:t>“</w:t>
       </w:r>
-      <w:proofErr w:type="spellStart"/>
       <w:r>
         <w:rPr>
           <w:rFonts w:hint="eastAsia"/>
@@ -4314,8 +3714,6 @@
         </w:rPr>
         <w:t>Info</w:t>
       </w:r>
-      <w:proofErr w:type="spellEnd"/>
-      <w:proofErr w:type="gramStart"/>
       <w:r>
         <w:t>”</w:t>
       </w:r>
@@ -4325,7 +3723,6 @@
         </w:rPr>
         <w:t>:{</w:t>
       </w:r>
-      <w:proofErr w:type="gramEnd"/>
     </w:p>
     <w:p>
       <w:pPr>
@@ -4336,31 +3733,55 @@
           <w:rFonts w:hint="eastAsia"/>
         </w:rPr>
         <w:tab/>
-      </w:r>
-      <w:proofErr w:type="spellStart"/>
-      <w:proofErr w:type="gramStart"/>
-      <w:r>
-        <w:rPr>
-          <w:rFonts w:hint="eastAsia"/>
-        </w:rPr>
-        <w:t>authorId</w:t>
-      </w:r>
-      <w:proofErr w:type="spellEnd"/>
-      <w:r>
-        <w:rPr>
-          <w:rFonts w:hint="eastAsia"/>
-        </w:rPr>
-        <w:t>:{</w:t>
-      </w:r>
-      <w:proofErr w:type="spellStart"/>
-      <w:proofErr w:type="gramEnd"/>
-      <w:r>
-        <w:rPr>
-          <w:rFonts w:hint="eastAsia"/>
-        </w:rPr>
-        <w:t>value:objectId</w:t>
-      </w:r>
-      <w:proofErr w:type="spellEnd"/>
+        <w:t>authorId:{value:objectId},</w:t>
+      </w:r>
+    </w:p>
+    <w:p>
+      <w:pPr>
+        <w:ind w:leftChars="300" w:left="630" w:firstLine="210"/>
+      </w:pPr>
+      <w:r>
+        <w:rPr>
+          <w:rFonts w:hint="eastAsia"/>
+        </w:rPr>
+        <w:tab/>
+        <w:t>articleId:{value:objectId},</w:t>
+      </w:r>
+    </w:p>
+    <w:p>
+      <w:pPr>
+        <w:ind w:leftChars="300" w:left="630" w:firstLine="210"/>
+      </w:pPr>
+      <w:r>
+        <w:rPr>
+          <w:rFonts w:hint="eastAsia"/>
+        </w:rPr>
+        <w:tab/>
+        <w:t>content:{value:</w:t>
+      </w:r>
+      <w:r>
+        <w:t>”</w:t>
+      </w:r>
+      <w:r>
+        <w:rPr>
+          <w:rFonts w:hint="eastAsia"/>
+        </w:rPr>
+        <w:t>aaaa</w:t>
+      </w:r>
+      <w:r>
+        <w:t>”</w:t>
+      </w:r>
+      <w:r>
+        <w:rPr>
+          <w:rFonts w:hint="eastAsia"/>
+        </w:rPr>
+        <w:t>}</w:t>
+      </w:r>
+    </w:p>
+    <w:p>
+      <w:pPr>
+        <w:ind w:leftChars="300" w:left="630" w:firstLine="210"/>
+      </w:pPr>
       <w:r>
         <w:rPr>
           <w:rFonts w:hint="eastAsia"/>
@@ -4373,40 +3794,16 @@
         <w:ind w:leftChars="300" w:left="630" w:firstLine="210"/>
       </w:pPr>
       <w:r>
-        <w:rPr>
-          <w:rFonts w:hint="eastAsia"/>
-        </w:rPr>
-        <w:tab/>
-      </w:r>
-      <w:proofErr w:type="spellStart"/>
-      <w:proofErr w:type="gramStart"/>
-      <w:r>
-        <w:rPr>
-          <w:rFonts w:hint="eastAsia"/>
-        </w:rPr>
-        <w:t>articleId</w:t>
-      </w:r>
-      <w:proofErr w:type="spellEnd"/>
-      <w:r>
-        <w:rPr>
-          <w:rFonts w:hint="eastAsia"/>
-        </w:rPr>
-        <w:t>:{</w:t>
-      </w:r>
-      <w:proofErr w:type="spellStart"/>
-      <w:proofErr w:type="gramEnd"/>
-      <w:r>
-        <w:rPr>
-          <w:rFonts w:hint="eastAsia"/>
-        </w:rPr>
-        <w:t>value:objectId</w:t>
-      </w:r>
-      <w:proofErr w:type="spellEnd"/>
-      <w:r>
-        <w:rPr>
-          <w:rFonts w:hint="eastAsia"/>
-        </w:rPr>
-        <w:t>},</w:t>
+        <w:t>R</w:t>
+      </w:r>
+      <w:r>
+        <w:rPr>
+          <w:rFonts w:hint="eastAsia"/>
+        </w:rPr>
+        <w:t>ecord</w:t>
+      </w:r>
+      <w:r>
+        <w:t>Id:ojbectId,</w:t>
       </w:r>
     </w:p>
     <w:p>
@@ -4414,150 +3811,59 @@
         <w:ind w:leftChars="300" w:left="630" w:firstLine="210"/>
       </w:pPr>
       <w:r>
-        <w:rPr>
-          <w:rFonts w:hint="eastAsia"/>
-        </w:rPr>
-        <w:tab/>
-      </w:r>
-      <w:proofErr w:type="gramStart"/>
-      <w:r>
-        <w:rPr>
-          <w:rFonts w:hint="eastAsia"/>
-        </w:rPr>
-        <w:t>content:{</w:t>
-      </w:r>
-      <w:proofErr w:type="gramEnd"/>
-      <w:r>
-        <w:rPr>
-          <w:rFonts w:hint="eastAsia"/>
-        </w:rPr>
-        <w:t>value:</w:t>
-      </w:r>
-      <w:r>
+        <w:t>M</w:t>
+      </w:r>
+      <w:r>
+        <w:rPr>
+          <w:rFonts w:hint="eastAsia"/>
+        </w:rPr>
+        <w:t>ethod</w:t>
+      </w:r>
+      <w:r>
+        <w:t>:0</w:t>
+      </w:r>
+    </w:p>
+    <w:p>
+      <w:pPr>
+        <w:ind w:leftChars="300" w:left="630"/>
+        <w:rPr>
+          <w:strike/>
+        </w:rPr>
+      </w:pPr>
+      <w:r>
+        <w:rPr>
+          <w:rFonts w:hint="eastAsia"/>
+        </w:rPr>
+        <w:tab/>
+      </w:r>
+      <w:commentRangeStart w:id="11"/>
+      <w:r>
+        <w:rPr>
+          <w:strike/>
+        </w:rPr>
+        <w:t>“</w:t>
+      </w:r>
+      <w:r>
+        <w:rPr>
+          <w:rFonts w:hint="eastAsia"/>
+          <w:strike/>
+        </w:rPr>
+        <w:t>curColl</w:t>
+      </w:r>
+      <w:r>
+        <w:rPr>
+          <w:strike/>
+        </w:rPr>
         <w:t>”</w:t>
       </w:r>
-      <w:proofErr w:type="spellStart"/>
-      <w:r>
-        <w:rPr>
-          <w:rFonts w:hint="eastAsia"/>
-        </w:rPr>
-        <w:t>aaaa</w:t>
-      </w:r>
-      <w:proofErr w:type="spellEnd"/>
-      <w:r>
-        <w:t>”</w:t>
-      </w:r>
-      <w:r>
-        <w:rPr>
-          <w:rFonts w:hint="eastAsia"/>
-        </w:rPr>
-        <w:t>}</w:t>
-      </w:r>
-    </w:p>
-    <w:p>
-      <w:pPr>
-        <w:ind w:leftChars="300" w:left="630" w:firstLine="210"/>
-      </w:pPr>
-      <w:r>
-        <w:rPr>
-          <w:rFonts w:hint="eastAsia"/>
-        </w:rPr>
-        <w:t>},</w:t>
-      </w:r>
-    </w:p>
-    <w:p>
-      <w:pPr>
-        <w:ind w:leftChars="300" w:left="630" w:firstLine="210"/>
-      </w:pPr>
-      <w:proofErr w:type="spellStart"/>
-      <w:proofErr w:type="gramStart"/>
-      <w:r>
-        <w:t>R</w:t>
-      </w:r>
-      <w:r>
-        <w:rPr>
-          <w:rFonts w:hint="eastAsia"/>
-        </w:rPr>
-        <w:t>ecord</w:t>
-      </w:r>
-      <w:r>
-        <w:t>Id:ojbectId</w:t>
-      </w:r>
-      <w:proofErr w:type="spellEnd"/>
-      <w:proofErr w:type="gramEnd"/>
-      <w:r>
-        <w:t>,</w:t>
-      </w:r>
-    </w:p>
-    <w:p>
-      <w:pPr>
-        <w:ind w:leftChars="300" w:left="630" w:firstLine="210"/>
-      </w:pPr>
-      <w:r>
-        <w:t>M</w:t>
-      </w:r>
-      <w:r>
-        <w:rPr>
-          <w:rFonts w:hint="eastAsia"/>
-        </w:rPr>
-        <w:t>ethod</w:t>
-      </w:r>
-      <w:r>
-        <w:t>:0</w:t>
-      </w:r>
-    </w:p>
-    <w:p>
-      <w:pPr>
-        <w:ind w:leftChars="300" w:left="630"/>
-        <w:rPr>
+      <w:r>
+        <w:rPr>
+          <w:rFonts w:hint="eastAsia"/>
           <w:strike/>
         </w:rPr>
-      </w:pPr>
-      <w:r>
-        <w:rPr>
-          <w:rFonts w:hint="eastAsia"/>
-        </w:rPr>
-        <w:tab/>
-      </w:r>
-      <w:commentRangeStart w:id="11"/>
-      <w:r>
-        <w:rPr>
-          <w:strike/>
-        </w:rPr>
-        <w:t>“</w:t>
-      </w:r>
-      <w:proofErr w:type="spellStart"/>
-      <w:r>
-        <w:rPr>
-          <w:rFonts w:hint="eastAsia"/>
-          <w:strike/>
-        </w:rPr>
-        <w:t>curColl</w:t>
-      </w:r>
-      <w:proofErr w:type="spellEnd"/>
-      <w:r>
-        <w:rPr>
-          <w:strike/>
-        </w:rPr>
-        <w:t>”</w:t>
-      </w:r>
-      <w:r>
-        <w:rPr>
-          <w:rFonts w:hint="eastAsia"/>
-          <w:strike/>
-        </w:rPr>
-        <w:t>:</w:t>
-      </w:r>
-      <w:proofErr w:type="spellStart"/>
-      <w:r>
-        <w:rPr>
-          <w:rFonts w:hint="eastAsia"/>
-          <w:strike/>
-        </w:rPr>
-        <w:t>articleComments</w:t>
+        <w:t>:articleComments</w:t>
       </w:r>
       <w:commentRangeEnd w:id="11"/>
-      <w:proofErr w:type="spellEnd"/>
       <w:r>
         <w:rPr>
           <w:rStyle w:val="CommentReference"/>
@@ -4592,7 +3898,6 @@
           <w:sz w:val="24"/>
           <w:szCs w:val="24"/>
         </w:rPr>
-        <w:lastRenderedPageBreak/>
         <w:t>步骤</w:t>
       </w:r>
     </w:p>
@@ -4642,14 +3947,12 @@
           <w:numId w:val="14"/>
         </w:numPr>
         <w:ind w:firstLineChars="0"/>
-        <w:rPr>
-          <w:rFonts w:hint="eastAsia"/>
-        </w:rPr>
-      </w:pPr>
-      <w:r>
-        <w:rPr>
-          <w:rFonts w:hint="eastAsia"/>
-        </w:rPr>
+      </w:pPr>
+      <w:r>
+        <w:rPr>
+          <w:rFonts w:hint="eastAsia"/>
+        </w:rPr>
+        <w:lastRenderedPageBreak/>
         <w:t>检查用户是否可以发言（读取</w:t>
       </w:r>
       <w:r>
@@ -4696,11 +3999,9 @@
         </w:rPr>
         <w:t>对输入的值，使用</w:t>
       </w:r>
-      <w:proofErr w:type="spellStart"/>
       <w:r>
         <w:t>DOMPurify</w:t>
       </w:r>
-      <w:proofErr w:type="spellEnd"/>
       <w:r>
         <w:rPr>
           <w:rFonts w:hint="eastAsia"/>
@@ -4728,9 +4029,6 @@
           <w:numId w:val="14"/>
         </w:numPr>
         <w:ind w:firstLineChars="0"/>
-        <w:rPr>
-          <w:rFonts w:hint="eastAsia"/>
-        </w:rPr>
       </w:pPr>
       <w:r>
         <w:rPr>
@@ -4756,11 +4054,9 @@
         </w:rPr>
         <w:t>(</w:t>
       </w:r>
-      <w:proofErr w:type="spellStart"/>
       <w:r>
         <w:t>recordInfo</w:t>
       </w:r>
-      <w:proofErr w:type="spellEnd"/>
       <w:r>
         <w:rPr>
           <w:rFonts w:hint="eastAsia"/>
@@ -4825,28 +4121,24 @@
         </w:rPr>
         <w:t>数据存入</w:t>
       </w:r>
-      <w:proofErr w:type="spellStart"/>
       <w:r>
         <w:rPr>
           <w:rFonts w:hint="eastAsia"/>
         </w:rPr>
         <w:t>db</w:t>
       </w:r>
-      <w:proofErr w:type="spellEnd"/>
       <w:r>
         <w:rPr>
           <w:rFonts w:hint="eastAsia"/>
         </w:rPr>
         <w:t>的</w:t>
       </w:r>
-      <w:proofErr w:type="spellStart"/>
       <w:r>
         <w:rPr>
           <w:rFonts w:hint="eastAsia"/>
         </w:rPr>
         <w:t>articleComments</w:t>
       </w:r>
-      <w:proofErr w:type="spellEnd"/>
       <w:r>
         <w:rPr>
           <w:rFonts w:hint="eastAsia"/>
@@ -4875,14 +4167,12 @@
         </w:rPr>
         <w:t>的</w:t>
       </w:r>
-      <w:proofErr w:type="spellStart"/>
       <w:r>
         <w:rPr>
           <w:rFonts w:hint="eastAsia"/>
         </w:rPr>
         <w:t>objectId</w:t>
       </w:r>
-      <w:proofErr w:type="spellEnd"/>
       <w:r>
         <w:rPr>
           <w:rFonts w:hint="eastAsia"/>
@@ -4901,14 +4191,12 @@
         </w:rPr>
         <w:t>的</w:t>
       </w:r>
-      <w:proofErr w:type="spellStart"/>
       <w:r>
         <w:rPr>
           <w:rFonts w:hint="eastAsia"/>
         </w:rPr>
         <w:t>articleComments</w:t>
       </w:r>
-      <w:proofErr w:type="spellEnd"/>
       <w:r>
         <w:rPr>
           <w:rFonts w:hint="eastAsia"/>
@@ -4919,49 +4207,44 @@
     <w:p>
       <w:pPr>
         <w:ind w:left="630"/>
-        <w:rPr>
-          <w:rFonts w:hint="eastAsia"/>
-        </w:rPr>
-      </w:pPr>
-      <w:bookmarkStart w:id="12" w:name="_GoBack"/>
+      </w:pPr>
+    </w:p>
+    <w:p/>
+    <w:p>
+      <w:pPr>
+        <w:ind w:leftChars="300" w:left="630"/>
+      </w:pPr>
+    </w:p>
+    <w:p>
+      <w:pPr>
+        <w:pStyle w:val="Heading1"/>
+      </w:pPr>
+      <w:bookmarkStart w:id="12" w:name="_Toc4773"/>
+      <w:r>
+        <w:rPr>
+          <w:rFonts w:hint="eastAsia"/>
+        </w:rPr>
+        <w:t xml:space="preserve">6. </w:t>
+      </w:r>
+      <w:r>
+        <w:rPr>
+          <w:rFonts w:hint="eastAsia"/>
+        </w:rPr>
+        <w:t>读取文档（</w:t>
+      </w:r>
+      <w:r>
+        <w:rPr>
+          <w:rFonts w:hint="eastAsia"/>
+        </w:rPr>
+        <w:t>articles</w:t>
+      </w:r>
+      <w:r>
+        <w:rPr>
+          <w:rFonts w:hint="eastAsia"/>
+        </w:rPr>
+        <w:t>，需要和）</w:t>
+      </w:r>
       <w:bookmarkEnd w:id="12"/>
-    </w:p>
-    <w:p/>
-    <w:p>
-      <w:pPr>
-        <w:ind w:leftChars="300" w:left="630"/>
-      </w:pPr>
-    </w:p>
-    <w:p>
-      <w:pPr>
-        <w:pStyle w:val="Heading1"/>
-      </w:pPr>
-      <w:bookmarkStart w:id="13" w:name="_Toc4773"/>
-      <w:r>
-        <w:rPr>
-          <w:rFonts w:hint="eastAsia"/>
-        </w:rPr>
-        <w:t xml:space="preserve">6. </w:t>
-      </w:r>
-      <w:r>
-        <w:rPr>
-          <w:rFonts w:hint="eastAsia"/>
-        </w:rPr>
-        <w:t>读取文档（</w:t>
-      </w:r>
-      <w:r>
-        <w:rPr>
-          <w:rFonts w:hint="eastAsia"/>
-        </w:rPr>
-        <w:t>articles</w:t>
-      </w:r>
-      <w:r>
-        <w:rPr>
-          <w:rFonts w:hint="eastAsia"/>
-        </w:rPr>
-        <w:t>，需要和）</w:t>
-      </w:r>
-      <w:bookmarkEnd w:id="13"/>
     </w:p>
     <w:p>
       <w:pPr>
@@ -5037,7 +4320,6 @@
           <w:szCs w:val="24"/>
         </w:rPr>
       </w:pPr>
-      <w:proofErr w:type="gramStart"/>
       <w:r>
         <w:rPr>
           <w:sz w:val="24"/>
@@ -5053,7 +4335,6 @@
         </w:rPr>
         <w:t>alues:{</w:t>
       </w:r>
-      <w:proofErr w:type="gramEnd"/>
     </w:p>
     <w:p>
       <w:pPr>
@@ -5143,14 +4424,12 @@
         </w:rPr>
         <w:t>根据用户</w:t>
       </w:r>
-      <w:proofErr w:type="spellStart"/>
       <w:r>
         <w:rPr>
           <w:rFonts w:hint="eastAsia"/>
         </w:rPr>
         <w:t>sessionId</w:t>
       </w:r>
-      <w:proofErr w:type="spellEnd"/>
       <w:r>
         <w:rPr>
           <w:rFonts w:hint="eastAsia"/>
@@ -5196,14 +4475,12 @@
         </w:rPr>
         <w:t>同时对表</w:t>
       </w:r>
-      <w:proofErr w:type="spellStart"/>
       <w:r>
         <w:rPr>
           <w:rFonts w:hint="eastAsia"/>
         </w:rPr>
         <w:t>read_article</w:t>
       </w:r>
-      <w:proofErr w:type="spellEnd"/>
       <w:r>
         <w:rPr>
           <w:rFonts w:hint="eastAsia"/>
@@ -5237,14 +4514,12 @@
         </w:rPr>
         <w:t>的字段</w:t>
       </w:r>
-      <w:proofErr w:type="spellStart"/>
       <w:r>
         <w:rPr>
           <w:rFonts w:hint="eastAsia"/>
         </w:rPr>
         <w:t>readNum</w:t>
       </w:r>
-      <w:proofErr w:type="spellEnd"/>
       <w:r>
         <w:rPr>
           <w:rFonts w:hint="eastAsia"/>
@@ -5263,7 +4538,7 @@
       <w:pPr>
         <w:pStyle w:val="Heading1"/>
       </w:pPr>
-      <w:bookmarkStart w:id="14" w:name="_Toc24067"/>
+      <w:bookmarkStart w:id="13" w:name="_Toc24067"/>
       <w:r>
         <w:rPr>
           <w:rFonts w:hint="eastAsia"/>
@@ -5288,7 +4563,7 @@
         </w:rPr>
         <w:t>赞文档（）</w:t>
       </w:r>
-      <w:bookmarkEnd w:id="14"/>
+      <w:bookmarkEnd w:id="13"/>
     </w:p>
     <w:p>
       <w:pPr>
@@ -5361,14 +4636,12 @@
       <w:pPr>
         <w:ind w:leftChars="100" w:left="210" w:firstLine="420"/>
       </w:pPr>
-      <w:proofErr w:type="gramStart"/>
       <w:r>
         <w:rPr>
           <w:rFonts w:hint="eastAsia"/>
         </w:rPr>
         <w:t>values:{</w:t>
       </w:r>
-      <w:proofErr w:type="gramEnd"/>
     </w:p>
     <w:p>
       <w:pPr>
@@ -5383,15 +4656,12 @@
       <w:r>
         <w:t>“</w:t>
       </w:r>
-      <w:proofErr w:type="spellStart"/>
       <w:r>
         <w:rPr>
           <w:rFonts w:hint="eastAsia"/>
         </w:rPr>
         <w:t>recorderInfo</w:t>
       </w:r>
-      <w:proofErr w:type="spellEnd"/>
-      <w:proofErr w:type="gramStart"/>
       <w:r>
         <w:t>”</w:t>
       </w:r>
@@ -5401,7 +4671,6 @@
         </w:rPr>
         <w:t>:{</w:t>
       </w:r>
-      <w:proofErr w:type="gramEnd"/>
     </w:p>
     <w:p>
       <w:pPr>
@@ -5412,29 +4681,8 @@
           <w:rFonts w:hint="eastAsia"/>
         </w:rPr>
         <w:tab/>
-      </w:r>
-      <w:proofErr w:type="spellStart"/>
-      <w:r>
-        <w:rPr>
-          <w:rFonts w:hint="eastAsia"/>
-        </w:rPr>
-        <w:t>articleId</w:t>
-      </w:r>
-      <w:proofErr w:type="spellEnd"/>
-      <w:r>
-        <w:rPr>
-          <w:rFonts w:hint="eastAsia"/>
-        </w:rPr>
-        <w:t xml:space="preserve">: </w:t>
-      </w:r>
-      <w:proofErr w:type="spellStart"/>
-      <w:r>
-        <w:rPr>
-          <w:rFonts w:hint="eastAsia"/>
-        </w:rPr>
-        <w:t>article_objectId</w:t>
-      </w:r>
-      <w:proofErr w:type="spellEnd"/>
+        <w:t>articleId: article_objectId</w:t>
+      </w:r>
       <w:r>
         <w:rPr>
           <w:rFonts w:hint="eastAsia"/>
@@ -5468,16 +4716,8 @@
         <w:rPr>
           <w:rFonts w:hint="eastAsia"/>
         </w:rPr>
-        <w:t xml:space="preserve"> </w:t>
-      </w:r>
-      <w:proofErr w:type="spellStart"/>
-      <w:r>
-        <w:rPr>
-          <w:rFonts w:hint="eastAsia"/>
-        </w:rPr>
-        <w:t>boolean</w:t>
-      </w:r>
-      <w:proofErr w:type="spellEnd"/>
+        <w:t xml:space="preserve"> boolean</w:t>
+      </w:r>
       <w:r>
         <w:rPr>
           <w:rFonts w:hint="eastAsia"/>
@@ -5510,6 +4750,25 @@
     </w:p>
     <w:p>
       <w:pPr>
+        <w:ind w:leftChars="300" w:left="630" w:firstLine="210"/>
+      </w:pPr>
+      <w:r>
+        <w:t>M</w:t>
+      </w:r>
+      <w:r>
+        <w:rPr>
+          <w:rFonts w:hint="eastAsia"/>
+        </w:rPr>
+        <w:t>ethod</w:t>
+      </w:r>
+      <w:r>
+        <w:t>:0</w:t>
+      </w:r>
+      <w:bookmarkStart w:id="14" w:name="_GoBack"/>
+      <w:bookmarkEnd w:id="14"/>
+    </w:p>
+    <w:p>
+      <w:pPr>
         <w:ind w:leftChars="300" w:left="630"/>
         <w:rPr>
           <w:strike/>
@@ -5528,7 +4787,6 @@
         </w:rPr>
         <w:t>“</w:t>
       </w:r>
-      <w:proofErr w:type="spellStart"/>
       <w:r>
         <w:rPr>
           <w:rFonts w:hint="eastAsia"/>
@@ -5536,7 +4794,6 @@
         </w:rPr>
         <w:t>curColl</w:t>
       </w:r>
-      <w:proofErr w:type="spellEnd"/>
       <w:r>
         <w:rPr>
           <w:strike/>
@@ -5548,18 +4805,9 @@
           <w:rFonts w:hint="eastAsia"/>
           <w:strike/>
         </w:rPr>
-        <w:t>:</w:t>
-      </w:r>
-      <w:proofErr w:type="spellStart"/>
-      <w:r>
-        <w:rPr>
-          <w:rFonts w:hint="eastAsia"/>
-          <w:strike/>
-        </w:rPr>
-        <w:t>articleComments</w:t>
+        <w:t>:articleComments</w:t>
       </w:r>
       <w:commentRangeEnd w:id="15"/>
-      <w:proofErr w:type="spellEnd"/>
       <w:r>
         <w:rPr>
           <w:rStyle w:val="CommentReference"/>
@@ -5614,14 +4862,12 @@
         </w:rPr>
         <w:t>根据用户</w:t>
       </w:r>
-      <w:proofErr w:type="spellStart"/>
       <w:r>
         <w:rPr>
           <w:rFonts w:hint="eastAsia"/>
         </w:rPr>
         <w:t>sessionId</w:t>
       </w:r>
-      <w:proofErr w:type="spellEnd"/>
       <w:r>
         <w:rPr>
           <w:rFonts w:hint="eastAsia"/>
@@ -5676,7 +4922,6 @@
         <w:rPr>
           <w:rFonts w:hint="eastAsia"/>
         </w:rPr>
-        <w:lastRenderedPageBreak/>
         <w:t>根据</w:t>
       </w:r>
       <w:r>
@@ -5691,21 +4936,12 @@
         </w:rPr>
         <w:t>，写入</w:t>
       </w:r>
-      <w:proofErr w:type="spellStart"/>
-      <w:r>
-        <w:rPr>
-          <w:rFonts w:hint="eastAsia"/>
-        </w:rPr>
-        <w:t>coll</w:t>
-      </w:r>
-      <w:proofErr w:type="spellEnd"/>
-      <w:r>
-        <w:rPr>
-          <w:rFonts w:hint="eastAsia"/>
-        </w:rPr>
-        <w:t xml:space="preserve"> </w:t>
-      </w:r>
-      <w:proofErr w:type="spellStart"/>
+      <w:r>
+        <w:rPr>
+          <w:rFonts w:hint="eastAsia"/>
+        </w:rPr>
+        <w:t xml:space="preserve">coll </w:t>
+      </w:r>
       <w:r>
         <w:t>L</w:t>
       </w:r>
@@ -5715,7 +4951,6 @@
         </w:rPr>
         <w:t>ike_dislike</w:t>
       </w:r>
-      <w:proofErr w:type="spellEnd"/>
     </w:p>
     <w:p>
       <w:pPr>
@@ -5736,21 +4971,12 @@
         </w:rPr>
         <w:t>在</w:t>
       </w:r>
-      <w:proofErr w:type="spellStart"/>
-      <w:r>
-        <w:rPr>
-          <w:rFonts w:hint="eastAsia"/>
-        </w:rPr>
-        <w:t>coll</w:t>
-      </w:r>
-      <w:proofErr w:type="spellEnd"/>
-      <w:r>
-        <w:rPr>
-          <w:rFonts w:hint="eastAsia"/>
-        </w:rPr>
-        <w:t xml:space="preserve"> </w:t>
-      </w:r>
-      <w:proofErr w:type="spellStart"/>
+      <w:r>
+        <w:rPr>
+          <w:rFonts w:hint="eastAsia"/>
+        </w:rPr>
+        <w:t xml:space="preserve">coll </w:t>
+      </w:r>
       <w:r>
         <w:t>L</w:t>
       </w:r>
@@ -5760,7 +4986,6 @@
         </w:rPr>
         <w:t>ike_dislike_counter</w:t>
       </w:r>
-      <w:proofErr w:type="spellEnd"/>
       <w:r>
         <w:rPr>
           <w:rFonts w:hint="eastAsia"/>
@@ -5798,16 +5023,106 @@
 
 <file path=word/comments.xml><?xml version="1.0" encoding="utf-8"?>
 <w:comments xmlns:wpc="http://schemas.microsoft.com/office/word/2010/wordprocessingCanvas" xmlns:cx="http://schemas.microsoft.com/office/drawing/2014/chartex" xmlns:cx1="http://schemas.microsoft.com/office/drawing/2015/9/8/chartex" xmlns:mc="http://schemas.openxmlformats.org/markup-compatibility/2006" xmlns:o="urn:schemas-microsoft-com:office:office" xmlns:r="http://schemas.openxmlformats.org/officeDocument/2006/relationships" xmlns:m="http://schemas.openxmlformats.org/officeDocument/2006/math" xmlns:v="urn:schemas-microsoft-com:vml" xmlns:wp14="http://schemas.microsoft.com/office/word/2010/wordprocessingDrawing" xmlns:wp="http://schemas.openxmlformats.org/drawingml/2006/wordprocessingDrawing" xmlns:w10="urn:schemas-microsoft-com:office:word" xmlns:w="http://schemas.openxmlformats.org/wordprocessingml/2006/main" xmlns:w14="http://schemas.microsoft.com/office/word/2010/wordml" xmlns:w15="http://schemas.microsoft.com/office/word/2012/wordml" xmlns:w16se="http://schemas.microsoft.com/office/word/2015/wordml/symex" xmlns:wpg="http://schemas.microsoft.com/office/word/2010/wordprocessingGroup" xmlns:wpi="http://schemas.microsoft.com/office/word/2010/wordprocessingInk" xmlns:wne="http://schemas.microsoft.com/office/word/2006/wordml" xmlns:wps="http://schemas.microsoft.com/office/word/2010/wordprocessingShape" mc:Ignorable="w14 w15 w16se wp14">
-  <w:comment w:id="1" w:author="ZHANG Wei AG" w:date="2017-05-27T09:35:00Z" w:initials="ZWA">
+  <w:comment w:id="1" w:author="ZHANG Wei AG" w:date="2017-08-07T10:14:00Z" w:initials="ZWA">
     <w:p>
       <w:pPr>
         <w:pStyle w:val="CommentText"/>
       </w:pPr>
       <w:r>
         <w:rPr>
-          <w:rFonts w:hint="eastAsia"/>
-        </w:rPr>
-        <w:t>文档图片</w:t>
+          <w:rStyle w:val="CommentReference"/>
+        </w:rPr>
+        <w:annotationRef/>
+      </w:r>
+      <w:r>
+        <w:rPr>
+          <w:rFonts w:hint="eastAsia"/>
+        </w:rPr>
+        <w:t>添加</w:t>
+      </w:r>
+      <w:r>
+        <w:rPr>
+          <w:rFonts w:hint="eastAsia"/>
+        </w:rPr>
+        <w:t>method</w:t>
+      </w:r>
+      <w:r>
+        <w:rPr>
+          <w:rFonts w:hint="eastAsia"/>
+        </w:rPr>
+        <w:t>，</w:t>
+      </w:r>
+      <w:r>
+        <w:rPr>
+          <w:rFonts w:hint="eastAsia"/>
+        </w:rPr>
+        <w:t>1</w:t>
+      </w:r>
+      <w:r>
+        <w:rPr>
+          <w:rFonts w:hint="eastAsia"/>
+        </w:rPr>
+        <w:t>。</w:t>
+      </w:r>
+      <w:r>
+        <w:rPr>
+          <w:rFonts w:hint="eastAsia"/>
+        </w:rPr>
+        <w:t xml:space="preserve"> </w:t>
+      </w:r>
+      <w:r>
+        <w:rPr>
+          <w:rFonts w:hint="eastAsia"/>
+        </w:rPr>
+        <w:t>语义清晰，</w:t>
+      </w:r>
+      <w:r>
+        <w:rPr>
+          <w:rFonts w:hint="eastAsia"/>
+        </w:rPr>
+        <w:t xml:space="preserve"> 2</w:t>
+      </w:r>
+      <w:r>
+        <w:t xml:space="preserve"> </w:t>
+      </w:r>
+      <w:r>
+        <w:rPr>
+          <w:rFonts w:hint="eastAsia"/>
+        </w:rPr>
+        <w:t>代码可以复用，</w:t>
+      </w:r>
+      <w:r>
+        <w:rPr>
+          <w:rFonts w:hint="eastAsia"/>
+        </w:rPr>
+        <w:t>3</w:t>
+      </w:r>
+      <w:r>
+        <w:t xml:space="preserve"> </w:t>
+      </w:r>
+      <w:r>
+        <w:rPr>
+          <w:rFonts w:hint="eastAsia"/>
+        </w:rPr>
+        <w:t>可以</w:t>
+      </w:r>
+      <w:r>
+        <w:rPr>
+          <w:rFonts w:hint="eastAsia"/>
+        </w:rPr>
+        <w:t>cover</w:t>
+      </w:r>
+      <w:r>
+        <w:rPr>
+          <w:rFonts w:hint="eastAsia"/>
+        </w:rPr>
+        <w:t>以后可能出现的其他</w:t>
+      </w:r>
+      <w:r>
+        <w:rPr>
+          <w:rFonts w:hint="eastAsia"/>
+        </w:rPr>
+        <w:t>method</w:t>
       </w:r>
     </w:p>
   </w:comment>
@@ -5869,14 +5184,12 @@
         </w:rPr>
         <w:t>同</w:t>
       </w:r>
-      <w:proofErr w:type="spellStart"/>
       <w:r>
         <w:rPr>
           <w:rFonts w:hint="eastAsia"/>
         </w:rPr>
         <w:t>articleImages</w:t>
       </w:r>
-      <w:proofErr w:type="spellEnd"/>
     </w:p>
   </w:comment>
   <w:comment w:id="8" w:author="ZHANG Wei AG" w:date="2017-05-27T14:30:00Z" w:initials="ZWA">
@@ -5914,14 +5227,12 @@
         </w:rPr>
         <w:t>确定使用哪个</w:t>
       </w:r>
-      <w:proofErr w:type="spellStart"/>
       <w:r>
         <w:rPr>
           <w:rFonts w:hint="eastAsia"/>
         </w:rPr>
         <w:t>coll</w:t>
       </w:r>
-      <w:proofErr w:type="spellEnd"/>
     </w:p>
   </w:comment>
   <w:comment w:id="9" w:author="ZHANG Wei AG" w:date="2017-08-03T10:33:00Z" w:initials="ZWA">
@@ -5953,11 +5264,9 @@
       <w:r>
         <w:sym w:font="Wingdings" w:char="F0E0"/>
       </w:r>
-      <w:proofErr w:type="spellStart"/>
       <w:r>
         <w:t>validateValue</w:t>
       </w:r>
-      <w:proofErr w:type="spellEnd"/>
       <w:r>
         <w:rPr>
           <w:rFonts w:hint="eastAsia"/>
@@ -6004,14 +5313,12 @@
         </w:rPr>
         <w:t>确定使用哪个</w:t>
       </w:r>
-      <w:proofErr w:type="spellStart"/>
       <w:r>
         <w:rPr>
           <w:rFonts w:hint="eastAsia"/>
         </w:rPr>
         <w:t>coll</w:t>
       </w:r>
-      <w:proofErr w:type="spellEnd"/>
     </w:p>
   </w:comment>
   <w:comment w:id="15" w:author="ZHANG Wei AG" w:date="2017-05-27T14:30:00Z" w:initials="ZWA">
@@ -6052,14 +5359,12 @@
         </w:rPr>
         <w:t>确定使用哪个</w:t>
       </w:r>
-      <w:proofErr w:type="spellStart"/>
       <w:r>
         <w:rPr>
           <w:rFonts w:hint="eastAsia"/>
         </w:rPr>
         <w:t>coll</w:t>
       </w:r>
-      <w:proofErr w:type="spellEnd"/>
     </w:p>
   </w:comment>
 </w:comments>
@@ -6067,7 +5372,7 @@
 
 <file path=word/commentsExtended.xml><?xml version="1.0" encoding="utf-8"?>
 <w15:commentsEx xmlns:wpc="http://schemas.microsoft.com/office/word/2010/wordprocessingCanvas" xmlns:cx="http://schemas.microsoft.com/office/drawing/2014/chartex" xmlns:cx1="http://schemas.microsoft.com/office/drawing/2015/9/8/chartex" xmlns:mc="http://schemas.openxmlformats.org/markup-compatibility/2006" xmlns:o="urn:schemas-microsoft-com:office:office" xmlns:r="http://schemas.openxmlformats.org/officeDocument/2006/relationships" xmlns:m="http://schemas.openxmlformats.org/officeDocument/2006/math" xmlns:v="urn:schemas-microsoft-com:vml" xmlns:wp14="http://schemas.microsoft.com/office/word/2010/wordprocessingDrawing" xmlns:wp="http://schemas.openxmlformats.org/drawingml/2006/wordprocessingDrawing" xmlns:w10="urn:schemas-microsoft-com:office:word" xmlns:w="http://schemas.openxmlformats.org/wordprocessingml/2006/main" xmlns:w14="http://schemas.microsoft.com/office/word/2010/wordml" xmlns:w15="http://schemas.microsoft.com/office/word/2012/wordml" xmlns:w16se="http://schemas.microsoft.com/office/word/2015/wordml/symex" xmlns:wpg="http://schemas.microsoft.com/office/word/2010/wordprocessingGroup" xmlns:wpi="http://schemas.microsoft.com/office/word/2010/wordprocessingInk" xmlns:wne="http://schemas.microsoft.com/office/word/2006/wordml" xmlns:wps="http://schemas.microsoft.com/office/word/2010/wordprocessingShape" mc:Ignorable="w14 w15 w16se wp14">
-  <w15:commentEx w15:paraId="64BFB413" w15:done="0"/>
+  <w15:commentEx w15:paraId="55883090" w15:done="0"/>
   <w15:commentEx w15:paraId="296C2E6C" w15:done="0"/>
   <w15:commentEx w15:paraId="363D9FD4" w15:done="0"/>
   <w15:commentEx w15:paraId="75296380" w15:done="0"/>

</xml_diff>